<commit_message>
Pereda citations and images
Draft of pereda images and citations, needs fixing.
</commit_message>
<xml_diff>
--- a/2016-02/content/Pereda.docx
+++ b/2016-02/content/Pereda.docx
@@ -1,6 +1,6 @@
 
 <file path=word/document.xml><?xml version="1.0" encoding="utf-8"?>
-<w:document xmlns:wpc="http://schemas.microsoft.com/office/word/2010/wordprocessingCanvas" xmlns:cx="http://schemas.microsoft.com/office/drawing/2014/chartex" xmlns:cx1="http://schemas.microsoft.com/office/drawing/2015/9/8/chartex" xmlns:cx2="http://schemas.microsoft.com/office/drawing/2015/10/21/chartex" xmlns:mc="http://schemas.openxmlformats.org/markup-compatibility/2006" xmlns:o="urn:schemas-microsoft-com:office:office" xmlns:r="http://schemas.openxmlformats.org/officeDocument/2006/relationships" xmlns:m="http://schemas.openxmlformats.org/officeDocument/2006/math" xmlns:v="urn:schemas-microsoft-com:vml" xmlns:wp14="http://schemas.microsoft.com/office/word/2010/wordprocessingDrawing" xmlns:wp="http://schemas.openxmlformats.org/drawingml/2006/wordprocessingDrawing" xmlns:w10="urn:schemas-microsoft-com:office:word" xmlns:w="http://schemas.openxmlformats.org/wordprocessingml/2006/main" xmlns:w14="http://schemas.microsoft.com/office/word/2010/wordml" xmlns:w15="http://schemas.microsoft.com/office/word/2012/wordml" xmlns:w16se="http://schemas.microsoft.com/office/word/2015/wordml/symex" xmlns:wpg="http://schemas.microsoft.com/office/word/2010/wordprocessingGroup" xmlns:wpi="http://schemas.microsoft.com/office/word/2010/wordprocessingInk" xmlns:wne="http://schemas.microsoft.com/office/word/2006/wordml" xmlns:wps="http://schemas.microsoft.com/office/word/2010/wordprocessingShape" mc:Ignorable="w14 w15 w16se wp14">
+<w:document xmlns:wpc="http://schemas.microsoft.com/office/word/2010/wordprocessingCanvas" xmlns:mo="http://schemas.microsoft.com/office/mac/office/2008/main" xmlns:mc="http://schemas.openxmlformats.org/markup-compatibility/2006" xmlns:mv="urn:schemas-microsoft-com:mac:vml" xmlns:o="urn:schemas-microsoft-com:office:office" xmlns:r="http://schemas.openxmlformats.org/officeDocument/2006/relationships" xmlns:m="http://schemas.openxmlformats.org/officeDocument/2006/math" xmlns:v="urn:schemas-microsoft-com:vml" xmlns:wp14="http://schemas.microsoft.com/office/word/2010/wordprocessingDrawing" xmlns:wp="http://schemas.openxmlformats.org/drawingml/2006/wordprocessingDrawing" xmlns:w10="urn:schemas-microsoft-com:office:word" xmlns:w="http://schemas.openxmlformats.org/wordprocessingml/2006/main" xmlns:w14="http://schemas.microsoft.com/office/word/2010/wordml" xmlns:w15="http://schemas.microsoft.com/office/word/2012/wordml" xmlns:wpg="http://schemas.microsoft.com/office/word/2010/wordprocessingGroup" xmlns:wpi="http://schemas.microsoft.com/office/word/2010/wordprocessingInk" xmlns:wne="http://schemas.microsoft.com/office/word/2006/wordml" xmlns:wps="http://schemas.microsoft.com/office/word/2010/wordprocessingShape" mc:Ignorable="w14 w15 wp14">
   <w:body>
     <w:p>
       <w:pPr>
@@ -91,8 +91,6 @@
           <w:sz w:val="56"/>
         </w:rPr>
       </w:pPr>
-      <w:bookmarkStart w:id="0" w:name="_GoBack"/>
-      <w:bookmarkEnd w:id="0"/>
     </w:p>
     <w:p>
       <w:pPr>
@@ -167,7 +165,15 @@
         <w:t xml:space="preserve"> Bar</w:t>
       </w:r>
       <w:r>
-        <w:t>tholomew’s and St Mary Spital in</w:t>
+        <w:t xml:space="preserve">tholomew’s and St Mary </w:t>
+      </w:r>
+      <w:proofErr w:type="spellStart"/>
+      <w:r>
+        <w:t>Spital</w:t>
+      </w:r>
+      <w:proofErr w:type="spellEnd"/>
+      <w:r>
+        <w:t xml:space="preserve"> in</w:t>
       </w:r>
       <w:r>
         <w:t xml:space="preserve"> London. </w:t>
@@ -193,12 +199,14 @@
       <w:r>
         <w:t xml:space="preserve">, or </w:t>
       </w:r>
+      <w:proofErr w:type="spellStart"/>
       <w:r>
         <w:rPr>
           <w:i/>
         </w:rPr>
         <w:t>cremetts</w:t>
       </w:r>
+      <w:proofErr w:type="spellEnd"/>
       <w:r>
         <w:rPr>
           <w:i/>
@@ -274,12 +282,14 @@
       <w:r>
         <w:t xml:space="preserve">, </w:t>
       </w:r>
+      <w:proofErr w:type="spellStart"/>
       <w:r>
         <w:rPr>
           <w:i/>
         </w:rPr>
         <w:t>corrodians</w:t>
       </w:r>
+      <w:proofErr w:type="spellEnd"/>
       <w:r>
         <w:t xml:space="preserve">, </w:t>
       </w:r>
@@ -419,7 +429,23 @@
           <w:sz w:val="24"/>
           <w:szCs w:val="24"/>
         </w:rPr>
-        <w:t>ts 1997; Rawcliffe 1999; White 2</w:t>
+        <w:t xml:space="preserve">ts 1997; </w:t>
+      </w:r>
+      <w:proofErr w:type="spellStart"/>
+      <w:r>
+        <w:rPr>
+          <w:sz w:val="24"/>
+          <w:szCs w:val="24"/>
+        </w:rPr>
+        <w:t>Rawcliffe</w:t>
+      </w:r>
+      <w:proofErr w:type="spellEnd"/>
+      <w:r>
+        <w:rPr>
+          <w:sz w:val="24"/>
+          <w:szCs w:val="24"/>
+        </w:rPr>
+        <w:t xml:space="preserve"> 1999; White 2</w:t>
       </w:r>
       <w:r>
         <w:rPr>
@@ -858,7 +884,23 @@
           <w:sz w:val="24"/>
           <w:szCs w:val="24"/>
         </w:rPr>
-        <w:t xml:space="preserve">; and St Mary Spital, </w:t>
+        <w:t xml:space="preserve">; and St Mary </w:t>
+      </w:r>
+      <w:proofErr w:type="spellStart"/>
+      <w:r>
+        <w:rPr>
+          <w:sz w:val="24"/>
+          <w:szCs w:val="24"/>
+        </w:rPr>
+        <w:t>Spital</w:t>
+      </w:r>
+      <w:proofErr w:type="spellEnd"/>
+      <w:r>
+        <w:rPr>
+          <w:sz w:val="24"/>
+          <w:szCs w:val="24"/>
+        </w:rPr>
+        <w:t xml:space="preserve">, </w:t>
       </w:r>
       <w:r>
         <w:rPr>
@@ -983,6 +1025,7 @@
         </w:rPr>
         <w:t xml:space="preserve">, </w:t>
       </w:r>
+      <w:proofErr w:type="gramStart"/>
       <w:r>
         <w:rPr>
           <w:sz w:val="24"/>
@@ -995,7 +1038,15 @@
           <w:sz w:val="24"/>
           <w:szCs w:val="24"/>
         </w:rPr>
-        <w:t xml:space="preserve">to obtain </w:t>
+        <w:t>to</w:t>
+      </w:r>
+      <w:proofErr w:type="gramEnd"/>
+      <w:r>
+        <w:rPr>
+          <w:sz w:val="24"/>
+          <w:szCs w:val="24"/>
+        </w:rPr>
+        <w:t xml:space="preserve"> obtain </w:t>
       </w:r>
       <w:r>
         <w:rPr>
@@ -1409,7 +1460,23 @@
           <w:sz w:val="24"/>
           <w:szCs w:val="24"/>
         </w:rPr>
-        <w:t>. At this time,</w:t>
+        <w:t xml:space="preserve">. </w:t>
+      </w:r>
+      <w:proofErr w:type="gramStart"/>
+      <w:r>
+        <w:rPr>
+          <w:sz w:val="24"/>
+          <w:szCs w:val="24"/>
+        </w:rPr>
+        <w:t>At this time</w:t>
+      </w:r>
+      <w:proofErr w:type="gramEnd"/>
+      <w:r>
+        <w:rPr>
+          <w:sz w:val="24"/>
+          <w:szCs w:val="24"/>
+        </w:rPr>
+        <w:t>,</w:t>
       </w:r>
       <w:r>
         <w:rPr>
@@ -1453,13 +1520,13 @@
       <w:r>
         <w:rPr>
           <w:noProof/>
-          <w:lang w:eastAsia="en-GB"/>
+          <w:lang w:val="en-US" w:eastAsia="en-US"/>
         </w:rPr>
         <w:lastRenderedPageBreak/>
         <mc:AlternateContent>
           <mc:Choice Requires="wps">
             <w:drawing>
-              <wp:anchor distT="0" distB="0" distL="114300" distR="114300" simplePos="0" relativeHeight="251664384" behindDoc="0" locked="0" layoutInCell="1" allowOverlap="1" wp14:anchorId="3FEEFC29" wp14:editId="4E4C8171">
+              <wp:anchor distT="0" distB="0" distL="114300" distR="114300" simplePos="0" relativeHeight="251664384" behindDoc="0" locked="0" layoutInCell="1" allowOverlap="1" wp14:anchorId="74B093DE" wp14:editId="35258EC8">
                 <wp:simplePos x="0" y="0"/>
                 <wp:positionH relativeFrom="column">
                   <wp:posOffset>799465</wp:posOffset>
@@ -1600,11 +1667,11 @@
           </mc:Choice>
           <mc:Fallback>
             <w:pict>
-              <v:shapetype w14:anchorId="3FEEFC29" id="_x0000_t202" coordsize="21600,21600" o:spt="202" path="m,l,21600r21600,l21600,xe">
+              <v:shapetype w14:anchorId="74B093DE" id="_x0000_t202" coordsize="21600,21600" o:spt="202" path="m0,0l0,21600,21600,21600,21600,0xe">
                 <v:stroke joinstyle="miter"/>
                 <v:path gradientshapeok="t" o:connecttype="rect"/>
               </v:shapetype>
-              <v:shape id="1 Cuadro de texto" o:spid="_x0000_s1026" type="#_x0000_t202" style="position:absolute;left:0;text-align:left;margin-left:62.95pt;margin-top:352.5pt;width:348.35pt;height:17.25pt;z-index:251664384;visibility:visible;mso-wrap-style:square;mso-width-percent:0;mso-height-percent:0;mso-wrap-distance-left:9pt;mso-wrap-distance-top:0;mso-wrap-distance-right:9pt;mso-wrap-distance-bottom:0;mso-position-horizontal:absolute;mso-position-horizontal-relative:text;mso-position-vertical:absolute;mso-position-vertical-relative:text;mso-width-percent:0;mso-height-percent:0;mso-width-relative:page;mso-height-relative:page;v-text-anchor:top" o:gfxdata="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" filled="f" stroked="f">
+              <v:shape id="1 Cuadro de texto" o:spid="_x0000_s1026" type="#_x0000_t202" style="position:absolute;left:0;text-align:left;margin-left:62.95pt;margin-top:352.5pt;width:348.35pt;height:17.25pt;z-index:251664384;visibility:visible;mso-wrap-style:square;mso-width-percent:0;mso-height-percent:0;mso-wrap-distance-left:9pt;mso-wrap-distance-top:0;mso-wrap-distance-right:9pt;mso-wrap-distance-bottom:0;mso-position-horizontal:absolute;mso-position-horizontal-relative:text;mso-position-vertical:absolute;mso-position-vertical-relative:text;mso-width-percent:0;mso-height-percent:0;mso-width-relative:page;mso-height-relative:page;v-text-anchor:top" o:gfxdata="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" filled="f" stroked="f">
                 <v:textbox inset="0,0,0,0">
                   <w:txbxContent>
                     <w:p>
@@ -1704,10 +1771,10 @@
       <w:r>
         <w:rPr>
           <w:noProof/>
-          <w:lang w:eastAsia="en-GB"/>
+          <w:lang w:val="en-US" w:eastAsia="en-US"/>
         </w:rPr>
         <w:drawing>
-          <wp:anchor distT="0" distB="0" distL="114300" distR="114300" simplePos="0" relativeHeight="251658240" behindDoc="0" locked="0" layoutInCell="1" allowOverlap="1" wp14:anchorId="680EB001" wp14:editId="1682FC0B">
+          <wp:anchor distT="0" distB="0" distL="114300" distR="114300" simplePos="0" relativeHeight="251658240" behindDoc="0" locked="0" layoutInCell="1" allowOverlap="1" wp14:anchorId="7CE34E1E" wp14:editId="3738CF55">
             <wp:simplePos x="0" y="0"/>
             <wp:positionH relativeFrom="column">
               <wp:posOffset>727710</wp:posOffset>
@@ -1882,7 +1949,23 @@
           <w:sz w:val="24"/>
           <w:szCs w:val="24"/>
         </w:rPr>
-        <w:t xml:space="preserve">nmates were allowed to stay until they were recovered and capable of working. </w:t>
+        <w:t xml:space="preserve">nmates </w:t>
+      </w:r>
+      <w:proofErr w:type="gramStart"/>
+      <w:r>
+        <w:rPr>
+          <w:sz w:val="24"/>
+          <w:szCs w:val="24"/>
+        </w:rPr>
+        <w:t>were allowed to</w:t>
+      </w:r>
+      <w:proofErr w:type="gramEnd"/>
+      <w:r>
+        <w:rPr>
+          <w:sz w:val="24"/>
+          <w:szCs w:val="24"/>
+        </w:rPr>
+        <w:t xml:space="preserve"> stay until they were recovered and capable of working. </w:t>
       </w:r>
       <w:r>
         <w:rPr>
@@ -1959,8 +2042,17 @@
           <w:sz w:val="24"/>
           <w:szCs w:val="24"/>
         </w:rPr>
-        <w:t>5, 12-15; Dainton</w:t>
-      </w:r>
+        <w:t xml:space="preserve">5, 12-15; </w:t>
+      </w:r>
+      <w:proofErr w:type="spellStart"/>
+      <w:r>
+        <w:rPr>
+          <w:sz w:val="24"/>
+          <w:szCs w:val="24"/>
+        </w:rPr>
+        <w:t>Dainton</w:t>
+      </w:r>
+      <w:proofErr w:type="spellEnd"/>
       <w:r>
         <w:rPr>
           <w:sz w:val="24"/>
@@ -2129,8 +2221,17 @@
           <w:sz w:val="24"/>
           <w:szCs w:val="24"/>
         </w:rPr>
-        <w:t>936 by King Athelstand</w:t>
-      </w:r>
+        <w:t xml:space="preserve">936 by King </w:t>
+      </w:r>
+      <w:proofErr w:type="spellStart"/>
+      <w:r>
+        <w:rPr>
+          <w:sz w:val="24"/>
+          <w:szCs w:val="24"/>
+        </w:rPr>
+        <w:t>Athelstand</w:t>
+      </w:r>
+      <w:proofErr w:type="spellEnd"/>
       <w:r>
         <w:rPr>
           <w:sz w:val="24"/>
@@ -2221,7 +2322,25 @@
           <w:sz w:val="24"/>
           <w:szCs w:val="24"/>
         </w:rPr>
-        <w:t>“Petercorn”</w:t>
+        <w:t>“</w:t>
+      </w:r>
+      <w:proofErr w:type="spellStart"/>
+      <w:r>
+        <w:rPr>
+          <w:i/>
+          <w:sz w:val="24"/>
+          <w:szCs w:val="24"/>
+        </w:rPr>
+        <w:t>Petercorn</w:t>
+      </w:r>
+      <w:proofErr w:type="spellEnd"/>
+      <w:r>
+        <w:rPr>
+          <w:i/>
+          <w:sz w:val="24"/>
+          <w:szCs w:val="24"/>
+        </w:rPr>
+        <w:t>”</w:t>
       </w:r>
       <w:r>
         <w:rPr>
@@ -2981,7 +3100,23 @@
           <w:sz w:val="24"/>
           <w:szCs w:val="24"/>
         </w:rPr>
-        <w:t>151; Raine 1955</w:t>
+        <w:t xml:space="preserve">151; </w:t>
+      </w:r>
+      <w:proofErr w:type="spellStart"/>
+      <w:r>
+        <w:rPr>
+          <w:sz w:val="24"/>
+          <w:szCs w:val="24"/>
+        </w:rPr>
+        <w:t>Raine</w:t>
+      </w:r>
+      <w:proofErr w:type="spellEnd"/>
+      <w:r>
+        <w:rPr>
+          <w:sz w:val="24"/>
+          <w:szCs w:val="24"/>
+        </w:rPr>
+        <w:t xml:space="preserve"> 1955</w:t>
       </w:r>
       <w:r>
         <w:rPr>
@@ -3002,7 +3137,23 @@
           <w:sz w:val="24"/>
           <w:szCs w:val="24"/>
         </w:rPr>
-        <w:t>; Rawcliffe and Wilson</w:t>
+        <w:t xml:space="preserve">; </w:t>
+      </w:r>
+      <w:proofErr w:type="spellStart"/>
+      <w:r>
+        <w:rPr>
+          <w:sz w:val="24"/>
+          <w:szCs w:val="24"/>
+        </w:rPr>
+        <w:t>Rawcliffe</w:t>
+      </w:r>
+      <w:proofErr w:type="spellEnd"/>
+      <w:r>
+        <w:rPr>
+          <w:sz w:val="24"/>
+          <w:szCs w:val="24"/>
+        </w:rPr>
+        <w:t xml:space="preserve"> and Wilson</w:t>
       </w:r>
       <w:r>
         <w:rPr>
@@ -3121,6 +3272,7 @@
         </w:rPr>
         <w:t xml:space="preserve">. </w:t>
       </w:r>
+      <w:proofErr w:type="gramStart"/>
       <w:r>
         <w:rPr>
           <w:sz w:val="24"/>
@@ -3128,6 +3280,7 @@
         </w:rPr>
         <w:t>At this time</w:t>
       </w:r>
+      <w:proofErr w:type="gramEnd"/>
       <w:r>
         <w:rPr>
           <w:sz w:val="24"/>
@@ -3184,12 +3337,21 @@
         </w:rPr>
         <w:t xml:space="preserve">; </w:t>
       </w:r>
-      <w:r>
-        <w:rPr>
-          <w:sz w:val="24"/>
-          <w:szCs w:val="24"/>
-        </w:rPr>
-        <w:t>Raine 1955:</w:t>
+      <w:proofErr w:type="spellStart"/>
+      <w:r>
+        <w:rPr>
+          <w:sz w:val="24"/>
+          <w:szCs w:val="24"/>
+        </w:rPr>
+        <w:t>Raine</w:t>
+      </w:r>
+      <w:proofErr w:type="spellEnd"/>
+      <w:r>
+        <w:rPr>
+          <w:sz w:val="24"/>
+          <w:szCs w:val="24"/>
+        </w:rPr>
+        <w:t xml:space="preserve"> 1955:</w:t>
       </w:r>
       <w:r>
         <w:rPr>
@@ -3666,13 +3828,23 @@
         </w:rPr>
         <w:t xml:space="preserve"> </w:t>
       </w:r>
-      <w:r>
-        <w:rPr>
-          <w:sz w:val="24"/>
-          <w:szCs w:val="24"/>
-        </w:rPr>
-        <w:t xml:space="preserve">a large number of </w:t>
-      </w:r>
+      <w:proofErr w:type="gramStart"/>
+      <w:r>
+        <w:rPr>
+          <w:sz w:val="24"/>
+          <w:szCs w:val="24"/>
+        </w:rPr>
+        <w:t>a large number of</w:t>
+      </w:r>
+      <w:proofErr w:type="gramEnd"/>
+      <w:r>
+        <w:rPr>
+          <w:sz w:val="24"/>
+          <w:szCs w:val="24"/>
+        </w:rPr>
+        <w:t xml:space="preserve"> </w:t>
+      </w:r>
+      <w:proofErr w:type="spellStart"/>
       <w:r>
         <w:rPr>
           <w:i/>
@@ -3681,6 +3853,7 @@
         </w:rPr>
         <w:t>corrodians</w:t>
       </w:r>
+      <w:proofErr w:type="spellEnd"/>
       <w:r>
         <w:rPr>
           <w:sz w:val="24"/>
@@ -3786,6 +3959,7 @@
         </w:rPr>
         <w:t xml:space="preserve">he expense </w:t>
       </w:r>
+      <w:proofErr w:type="spellStart"/>
       <w:r>
         <w:rPr>
           <w:i/>
@@ -3794,6 +3968,7 @@
         </w:rPr>
         <w:t>corrodians</w:t>
       </w:r>
+      <w:proofErr w:type="spellEnd"/>
       <w:r>
         <w:rPr>
           <w:sz w:val="24"/>
@@ -3890,8 +4065,17 @@
           <w:sz w:val="24"/>
           <w:szCs w:val="24"/>
         </w:rPr>
-        <w:t>(Brodman</w:t>
-      </w:r>
+        <w:t>(</w:t>
+      </w:r>
+      <w:proofErr w:type="spellStart"/>
+      <w:r>
+        <w:rPr>
+          <w:sz w:val="24"/>
+          <w:szCs w:val="24"/>
+        </w:rPr>
+        <w:t>Brodman</w:t>
+      </w:r>
+      <w:proofErr w:type="spellEnd"/>
       <w:r>
         <w:rPr>
           <w:sz w:val="24"/>
@@ -4619,7 +4803,23 @@
           <w:sz w:val="24"/>
           <w:szCs w:val="24"/>
         </w:rPr>
-        <w:t xml:space="preserve">n situations </w:t>
+        <w:t xml:space="preserve">n </w:t>
+      </w:r>
+      <w:proofErr w:type="gramStart"/>
+      <w:r>
+        <w:rPr>
+          <w:sz w:val="24"/>
+          <w:szCs w:val="24"/>
+        </w:rPr>
+        <w:t>situations</w:t>
+      </w:r>
+      <w:proofErr w:type="gramEnd"/>
+      <w:r>
+        <w:rPr>
+          <w:sz w:val="24"/>
+          <w:szCs w:val="24"/>
+        </w:rPr>
+        <w:t xml:space="preserve"> </w:t>
       </w:r>
       <w:r>
         <w:rPr>
@@ -4774,8 +4974,17 @@
           <w:sz w:val="24"/>
           <w:szCs w:val="24"/>
         </w:rPr>
-        <w:t xml:space="preserve"> 1123 by the adventurer Rahere</w:t>
-      </w:r>
+        <w:t xml:space="preserve"> 1123 by the adventurer </w:t>
+      </w:r>
+      <w:proofErr w:type="spellStart"/>
+      <w:r>
+        <w:rPr>
+          <w:sz w:val="24"/>
+          <w:szCs w:val="24"/>
+        </w:rPr>
+        <w:t>Rahere</w:t>
+      </w:r>
+      <w:proofErr w:type="spellEnd"/>
       <w:r>
         <w:rPr>
           <w:sz w:val="24"/>
@@ -4886,8 +5095,17 @@
           <w:sz w:val="24"/>
           <w:szCs w:val="24"/>
         </w:rPr>
-        <w:t xml:space="preserve"> behalf of the hospital (Dainton</w:t>
-      </w:r>
+        <w:t xml:space="preserve"> behalf of the hospital (</w:t>
+      </w:r>
+      <w:proofErr w:type="spellStart"/>
+      <w:r>
+        <w:rPr>
+          <w:sz w:val="24"/>
+          <w:szCs w:val="24"/>
+        </w:rPr>
+        <w:t>Dainton</w:t>
+      </w:r>
+      <w:proofErr w:type="spellEnd"/>
       <w:r>
         <w:rPr>
           <w:sz w:val="24"/>
@@ -4937,13 +5155,13 @@
       <w:r>
         <w:rPr>
           <w:noProof/>
-          <w:lang w:eastAsia="en-GB"/>
+          <w:lang w:val="en-US" w:eastAsia="en-US"/>
         </w:rPr>
         <w:lastRenderedPageBreak/>
         <mc:AlternateContent>
           <mc:Choice Requires="wps">
             <w:drawing>
-              <wp:anchor distT="0" distB="0" distL="114300" distR="114300" simplePos="0" relativeHeight="251670528" behindDoc="0" locked="0" layoutInCell="1" allowOverlap="1" wp14:anchorId="3A0BF821" wp14:editId="783AE46C">
+              <wp:anchor distT="0" distB="0" distL="114300" distR="114300" simplePos="0" relativeHeight="251670528" behindDoc="0" locked="0" layoutInCell="1" allowOverlap="1" wp14:anchorId="1976C23A" wp14:editId="7C05F672">
                 <wp:simplePos x="0" y="0"/>
                 <wp:positionH relativeFrom="column">
                   <wp:posOffset>880110</wp:posOffset>
@@ -5143,7 +5361,7 @@
           </mc:Choice>
           <mc:Fallback>
             <w:pict>
-              <v:shape w14:anchorId="3A0BF821" id="9 Cuadro de texto" o:spid="_x0000_s1027" type="#_x0000_t202" style="position:absolute;left:0;text-align:left;margin-left:69.3pt;margin-top:295pt;width:333.75pt;height:54.75pt;z-index:251670528;visibility:visible;mso-wrap-style:square;mso-height-percent:0;mso-wrap-distance-left:9pt;mso-wrap-distance-top:0;mso-wrap-distance-right:9pt;mso-wrap-distance-bottom:0;mso-position-horizontal:absolute;mso-position-horizontal-relative:text;mso-position-vertical:absolute;mso-position-vertical-relative:text;mso-height-percent:0;mso-height-relative:margin;v-text-anchor:top" o:gfxdata="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" stroked="f">
+              <v:shape w14:anchorId="1976C23A" id="9 Cuadro de texto" o:spid="_x0000_s1027" type="#_x0000_t202" style="position:absolute;left:0;text-align:left;margin-left:69.3pt;margin-top:295pt;width:333.75pt;height:54.75pt;z-index:251670528;visibility:visible;mso-wrap-style:square;mso-height-percent:0;mso-wrap-distance-left:9pt;mso-wrap-distance-top:0;mso-wrap-distance-right:9pt;mso-wrap-distance-bottom:0;mso-position-horizontal:absolute;mso-position-horizontal-relative:text;mso-position-vertical:absolute;mso-position-vertical-relative:text;mso-height-percent:0;mso-height-relative:margin;v-text-anchor:top" o:gfxdata="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" stroked="f">
                 <v:textbox inset="0,0,0,0">
                   <w:txbxContent>
                     <w:p>
@@ -5305,10 +5523,10 @@
           <w:noProof/>
           <w:sz w:val="24"/>
           <w:szCs w:val="24"/>
-          <w:lang w:eastAsia="en-GB"/>
+          <w:lang w:val="en-US" w:eastAsia="en-US"/>
         </w:rPr>
         <w:drawing>
-          <wp:anchor distT="0" distB="0" distL="114300" distR="114300" simplePos="0" relativeHeight="251668480" behindDoc="0" locked="0" layoutInCell="1" allowOverlap="1" wp14:anchorId="065A0CA8" wp14:editId="47A4419A">
+          <wp:anchor distT="0" distB="0" distL="114300" distR="114300" simplePos="0" relativeHeight="251668480" behindDoc="0" locked="0" layoutInCell="1" allowOverlap="1" wp14:anchorId="0BCC6948" wp14:editId="3BEF97FE">
             <wp:simplePos x="0" y="0"/>
             <wp:positionH relativeFrom="column">
               <wp:posOffset>680085</wp:posOffset>
@@ -5441,7 +5659,23 @@
           <w:sz w:val="24"/>
           <w:szCs w:val="24"/>
         </w:rPr>
-        <w:t>(Dainton 1961</w:t>
+        <w:t>(</w:t>
+      </w:r>
+      <w:proofErr w:type="spellStart"/>
+      <w:r>
+        <w:rPr>
+          <w:sz w:val="24"/>
+          <w:szCs w:val="24"/>
+        </w:rPr>
+        <w:t>Dainton</w:t>
+      </w:r>
+      <w:proofErr w:type="spellEnd"/>
+      <w:r>
+        <w:rPr>
+          <w:sz w:val="24"/>
+          <w:szCs w:val="24"/>
+        </w:rPr>
+        <w:t xml:space="preserve"> 1961</w:t>
       </w:r>
       <w:r>
         <w:rPr>
@@ -5497,7 +5731,23 @@
           <w:sz w:val="24"/>
           <w:szCs w:val="24"/>
         </w:rPr>
-        <w:t xml:space="preserve"> education for children (Rawcliffe 1999</w:t>
+        <w:t xml:space="preserve"> education for children (</w:t>
+      </w:r>
+      <w:proofErr w:type="spellStart"/>
+      <w:r>
+        <w:rPr>
+          <w:sz w:val="24"/>
+          <w:szCs w:val="24"/>
+        </w:rPr>
+        <w:t>Rawcliffe</w:t>
+      </w:r>
+      <w:proofErr w:type="spellEnd"/>
+      <w:r>
+        <w:rPr>
+          <w:sz w:val="24"/>
+          <w:szCs w:val="24"/>
+        </w:rPr>
+        <w:t xml:space="preserve"> 1999</w:t>
       </w:r>
       <w:r>
         <w:rPr>
@@ -5763,14 +6013,30 @@
           <w:sz w:val="24"/>
           <w:szCs w:val="24"/>
         </w:rPr>
-        <w:t>vidence for s</w:t>
-      </w:r>
-      <w:r>
-        <w:rPr>
-          <w:sz w:val="24"/>
-          <w:szCs w:val="24"/>
-        </w:rPr>
-        <w:t xml:space="preserve">ome kind of medical </w:t>
+        <w:t xml:space="preserve">vidence for </w:t>
+      </w:r>
+      <w:proofErr w:type="gramStart"/>
+      <w:r>
+        <w:rPr>
+          <w:sz w:val="24"/>
+          <w:szCs w:val="24"/>
+        </w:rPr>
+        <w:t>s</w:t>
+      </w:r>
+      <w:r>
+        <w:rPr>
+          <w:sz w:val="24"/>
+          <w:szCs w:val="24"/>
+        </w:rPr>
+        <w:t>ome kind of medical</w:t>
+      </w:r>
+      <w:proofErr w:type="gramEnd"/>
+      <w:r>
+        <w:rPr>
+          <w:sz w:val="24"/>
+          <w:szCs w:val="24"/>
+        </w:rPr>
+        <w:t xml:space="preserve"> </w:t>
       </w:r>
       <w:r>
         <w:rPr>
@@ -5807,20 +6073,40 @@
         </w:rPr>
         <w:t xml:space="preserve"> </w:t>
       </w:r>
+      <w:proofErr w:type="spellStart"/>
       <w:r>
         <w:rPr>
           <w:i/>
           <w:sz w:val="24"/>
           <w:szCs w:val="24"/>
         </w:rPr>
-        <w:t>Breviarium Bartholomei</w:t>
-      </w:r>
+        <w:t>Breviarium</w:t>
+      </w:r>
+      <w:proofErr w:type="spellEnd"/>
       <w:r>
         <w:rPr>
           <w:i/>
           <w:sz w:val="24"/>
           <w:szCs w:val="24"/>
         </w:rPr>
+        <w:t xml:space="preserve"> </w:t>
+      </w:r>
+      <w:proofErr w:type="spellStart"/>
+      <w:r>
+        <w:rPr>
+          <w:i/>
+          <w:sz w:val="24"/>
+          <w:szCs w:val="24"/>
+        </w:rPr>
+        <w:t>Bartholomei</w:t>
+      </w:r>
+      <w:proofErr w:type="spellEnd"/>
+      <w:r>
+        <w:rPr>
+          <w:i/>
+          <w:sz w:val="24"/>
+          <w:szCs w:val="24"/>
+        </w:rPr>
         <w:t>,</w:t>
       </w:r>
       <w:r>
@@ -5849,14 +6135,46 @@
           <w:sz w:val="24"/>
           <w:szCs w:val="24"/>
         </w:rPr>
-        <w:t>John Mirfield (Da</w:t>
-      </w:r>
-      <w:r>
-        <w:rPr>
-          <w:sz w:val="24"/>
-          <w:szCs w:val="24"/>
-        </w:rPr>
-        <w:t>inton 1961</w:t>
+        <w:t xml:space="preserve">John </w:t>
+      </w:r>
+      <w:proofErr w:type="spellStart"/>
+      <w:r>
+        <w:rPr>
+          <w:sz w:val="24"/>
+          <w:szCs w:val="24"/>
+        </w:rPr>
+        <w:t>Mirfield</w:t>
+      </w:r>
+      <w:proofErr w:type="spellEnd"/>
+      <w:r>
+        <w:rPr>
+          <w:sz w:val="24"/>
+          <w:szCs w:val="24"/>
+        </w:rPr>
+        <w:t xml:space="preserve"> (</w:t>
+      </w:r>
+      <w:proofErr w:type="spellStart"/>
+      <w:r>
+        <w:rPr>
+          <w:sz w:val="24"/>
+          <w:szCs w:val="24"/>
+        </w:rPr>
+        <w:t>Da</w:t>
+      </w:r>
+      <w:r>
+        <w:rPr>
+          <w:sz w:val="24"/>
+          <w:szCs w:val="24"/>
+        </w:rPr>
+        <w:t>inton</w:t>
+      </w:r>
+      <w:proofErr w:type="spellEnd"/>
+      <w:r>
+        <w:rPr>
+          <w:sz w:val="24"/>
+          <w:szCs w:val="24"/>
+        </w:rPr>
+        <w:t xml:space="preserve"> 1961</w:t>
       </w:r>
       <w:r>
         <w:rPr>
@@ -6025,7 +6343,23 @@
           <w:sz w:val="24"/>
           <w:szCs w:val="24"/>
         </w:rPr>
-        <w:t xml:space="preserve">y the physicians (Dainton </w:t>
+        <w:t>y the physicians (</w:t>
+      </w:r>
+      <w:proofErr w:type="spellStart"/>
+      <w:r>
+        <w:rPr>
+          <w:sz w:val="24"/>
+          <w:szCs w:val="24"/>
+        </w:rPr>
+        <w:t>Dainton</w:t>
+      </w:r>
+      <w:proofErr w:type="spellEnd"/>
+      <w:r>
+        <w:rPr>
+          <w:sz w:val="24"/>
+          <w:szCs w:val="24"/>
+        </w:rPr>
+        <w:t xml:space="preserve"> </w:t>
       </w:r>
       <w:r>
         <w:rPr>
@@ -6143,7 +6477,27 @@
           <w:szCs w:val="26"/>
           <w:u w:val="single"/>
         </w:rPr>
-        <w:t>t Mary Spital, London</w:t>
+        <w:t xml:space="preserve">t Mary </w:t>
+      </w:r>
+      <w:proofErr w:type="spellStart"/>
+      <w:r>
+        <w:rPr>
+          <w:b/>
+          <w:sz w:val="26"/>
+          <w:szCs w:val="26"/>
+          <w:u w:val="single"/>
+        </w:rPr>
+        <w:t>Spital</w:t>
+      </w:r>
+      <w:proofErr w:type="spellEnd"/>
+      <w:r>
+        <w:rPr>
+          <w:b/>
+          <w:sz w:val="26"/>
+          <w:szCs w:val="26"/>
+          <w:u w:val="single"/>
+        </w:rPr>
+        <w:t>, London</w:t>
       </w:r>
     </w:p>
     <w:p>
@@ -6161,12 +6515,12 @@
       <w:r>
         <w:rPr>
           <w:noProof/>
-          <w:lang w:eastAsia="en-GB"/>
+          <w:lang w:val="en-US" w:eastAsia="en-US"/>
         </w:rPr>
         <mc:AlternateContent>
           <mc:Choice Requires="wps">
             <w:drawing>
-              <wp:anchor distT="0" distB="0" distL="114300" distR="114300" simplePos="0" relativeHeight="251662336" behindDoc="0" locked="0" layoutInCell="1" allowOverlap="1" wp14:anchorId="7E62A2A7" wp14:editId="2906D449">
+              <wp:anchor distT="0" distB="0" distL="114300" distR="114300" simplePos="0" relativeHeight="251662336" behindDoc="0" locked="0" layoutInCell="1" allowOverlap="1" wp14:anchorId="71A6C4E3" wp14:editId="25DC1B99">
                 <wp:simplePos x="0" y="0"/>
                 <wp:positionH relativeFrom="column">
                   <wp:posOffset>689610</wp:posOffset>
@@ -6241,7 +6595,25 @@
                                 <w:color w:val="auto"/>
                                 <w:sz w:val="20"/>
                               </w:rPr>
-                              <w:t>St Mary Spital plan. Il</w:t>
+                              <w:t xml:space="preserve">St Mary </w:t>
+                            </w:r>
+                            <w:proofErr w:type="spellStart"/>
+                            <w:r>
+                              <w:rPr>
+                                <w:b w:val="0"/>
+                                <w:color w:val="auto"/>
+                                <w:sz w:val="20"/>
+                              </w:rPr>
+                              <w:t>Spital</w:t>
+                            </w:r>
+                            <w:proofErr w:type="spellEnd"/>
+                            <w:r>
+                              <w:rPr>
+                                <w:b w:val="0"/>
+                                <w:color w:val="auto"/>
+                                <w:sz w:val="20"/>
+                              </w:rPr>
+                              <w:t xml:space="preserve"> plan. Il</w:t>
                             </w:r>
                             <w:r>
                               <w:rPr>
@@ -6279,7 +6651,7 @@
           </mc:Choice>
           <mc:Fallback>
             <w:pict>
-              <v:shape w14:anchorId="7E62A2A7" id="2 Cuadro de texto" o:spid="_x0000_s1028" type="#_x0000_t202" style="position:absolute;left:0;text-align:left;margin-left:54.3pt;margin-top:375.05pt;width:384.15pt;height:20.25pt;z-index:251662336;visibility:visible;mso-wrap-style:square;mso-height-percent:0;mso-wrap-distance-left:9pt;mso-wrap-distance-top:0;mso-wrap-distance-right:9pt;mso-wrap-distance-bottom:0;mso-position-horizontal:absolute;mso-position-horizontal-relative:text;mso-position-vertical:absolute;mso-position-vertical-relative:text;mso-height-percent:0;mso-height-relative:margin;v-text-anchor:top" o:gfxdata="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" stroked="f">
+              <v:shape w14:anchorId="71A6C4E3" id="2 Cuadro de texto" o:spid="_x0000_s1028" type="#_x0000_t202" style="position:absolute;left:0;text-align:left;margin-left:54.3pt;margin-top:375.05pt;width:384.15pt;height:20.25pt;z-index:251662336;visibility:visible;mso-wrap-style:square;mso-height-percent:0;mso-wrap-distance-left:9pt;mso-wrap-distance-top:0;mso-wrap-distance-right:9pt;mso-wrap-distance-bottom:0;mso-position-horizontal:absolute;mso-position-horizontal-relative:text;mso-position-vertical:absolute;mso-position-vertical-relative:text;mso-height-percent:0;mso-height-relative:margin;v-text-anchor:top" o:gfxdata="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" stroked="f">
                 <v:textbox inset="0,0,0,0">
                   <w:txbxContent>
                     <w:p>
@@ -6322,7 +6694,25 @@
                           <w:color w:val="auto"/>
                           <w:sz w:val="20"/>
                         </w:rPr>
-                        <w:t>St Mary Spital plan. Il</w:t>
+                        <w:t xml:space="preserve">St Mary </w:t>
+                      </w:r>
+                      <w:proofErr w:type="spellStart"/>
+                      <w:r>
+                        <w:rPr>
+                          <w:b w:val="0"/>
+                          <w:color w:val="auto"/>
+                          <w:sz w:val="20"/>
+                        </w:rPr>
+                        <w:t>Spital</w:t>
+                      </w:r>
+                      <w:proofErr w:type="spellEnd"/>
+                      <w:r>
+                        <w:rPr>
+                          <w:b w:val="0"/>
+                          <w:color w:val="auto"/>
+                          <w:sz w:val="20"/>
+                        </w:rPr>
+                        <w:t xml:space="preserve"> plan. Il</w:t>
                       </w:r>
                       <w:r>
                         <w:rPr>
@@ -6355,10 +6745,10 @@
           <w:noProof/>
           <w:sz w:val="24"/>
           <w:szCs w:val="24"/>
-          <w:lang w:eastAsia="en-GB"/>
+          <w:lang w:val="en-US" w:eastAsia="en-US"/>
         </w:rPr>
         <w:drawing>
-          <wp:anchor distT="0" distB="0" distL="114300" distR="114300" simplePos="0" relativeHeight="251660288" behindDoc="0" locked="0" layoutInCell="1" allowOverlap="1" wp14:anchorId="187E7C87" wp14:editId="477C15F1">
+          <wp:anchor distT="0" distB="0" distL="114300" distR="114300" simplePos="0" relativeHeight="251660288" behindDoc="0" locked="0" layoutInCell="1" allowOverlap="1" wp14:anchorId="081B7C0D" wp14:editId="2172AC6E">
             <wp:simplePos x="0" y="0"/>
             <wp:positionH relativeFrom="column">
               <wp:posOffset>1099185</wp:posOffset>
@@ -6469,8 +6859,29 @@
           <w:szCs w:val="24"/>
           <w:lang w:eastAsia="en-US"/>
         </w:rPr>
-        <w:t xml:space="preserve">, known as St Mary Spital, </w:t>
-      </w:r>
+        <w:t xml:space="preserve">, known as St Mary </w:t>
+      </w:r>
+      <w:proofErr w:type="spellStart"/>
+      <w:r>
+        <w:rPr>
+          <w:rFonts w:ascii="Calibri" w:eastAsia="Calibri" w:hAnsi="Calibri" w:cs="Arial"/>
+          <w:sz w:val="24"/>
+          <w:szCs w:val="24"/>
+          <w:lang w:eastAsia="en-US"/>
+        </w:rPr>
+        <w:t>Spital</w:t>
+      </w:r>
+      <w:proofErr w:type="spellEnd"/>
+      <w:r>
+        <w:rPr>
+          <w:rFonts w:ascii="Calibri" w:eastAsia="Calibri" w:hAnsi="Calibri" w:cs="Arial"/>
+          <w:sz w:val="24"/>
+          <w:szCs w:val="24"/>
+          <w:lang w:eastAsia="en-US"/>
+        </w:rPr>
+        <w:t xml:space="preserve">, </w:t>
+      </w:r>
+      <w:proofErr w:type="gramStart"/>
       <w:r>
         <w:rPr>
           <w:rFonts w:ascii="Calibri" w:eastAsia="Calibri" w:hAnsi="Calibri" w:cs="Arial"/>
@@ -6498,6 +6909,7 @@
         </w:rPr>
         <w:t>in</w:t>
       </w:r>
+      <w:proofErr w:type="gramEnd"/>
       <w:r>
         <w:rPr>
           <w:rFonts w:ascii="Calibri" w:eastAsia="Calibri" w:hAnsi="Calibri" w:cs="Arial"/>
@@ -6730,7 +7142,27 @@
           <w:szCs w:val="24"/>
           <w:lang w:eastAsia="en-US"/>
         </w:rPr>
-        <w:t xml:space="preserve">St Mary Spital was founded at the beginning of the </w:t>
+        <w:t xml:space="preserve">St Mary </w:t>
+      </w:r>
+      <w:proofErr w:type="spellStart"/>
+      <w:r>
+        <w:rPr>
+          <w:rFonts w:ascii="Calibri" w:eastAsia="Calibri" w:hAnsi="Calibri" w:cs="Arial"/>
+          <w:sz w:val="24"/>
+          <w:szCs w:val="24"/>
+          <w:lang w:eastAsia="en-US"/>
+        </w:rPr>
+        <w:t>Spital</w:t>
+      </w:r>
+      <w:proofErr w:type="spellEnd"/>
+      <w:r>
+        <w:rPr>
+          <w:rFonts w:ascii="Calibri" w:eastAsia="Calibri" w:hAnsi="Calibri" w:cs="Arial"/>
+          <w:sz w:val="24"/>
+          <w:szCs w:val="24"/>
+          <w:lang w:eastAsia="en-US"/>
+        </w:rPr>
+        <w:t xml:space="preserve"> was founded at the beginning of the </w:t>
       </w:r>
       <w:r>
         <w:rPr>
@@ -6794,8 +7226,19 @@
           <w:szCs w:val="24"/>
           <w:lang w:eastAsia="en-US"/>
         </w:rPr>
-        <w:t>, and dissolved under Henry VIII in 1539, leading to the development of the former parish of Spitalfields</w:t>
-      </w:r>
+        <w:t xml:space="preserve">, and dissolved under Henry VIII in 1539, leading to the development of the former parish of </w:t>
+      </w:r>
+      <w:proofErr w:type="spellStart"/>
+      <w:r>
+        <w:rPr>
+          <w:rFonts w:ascii="Calibri" w:eastAsia="Calibri" w:hAnsi="Calibri" w:cs="Arial"/>
+          <w:sz w:val="24"/>
+          <w:szCs w:val="24"/>
+          <w:lang w:eastAsia="en-US"/>
+        </w:rPr>
+        <w:t>Spitalfields</w:t>
+      </w:r>
+      <w:proofErr w:type="spellEnd"/>
       <w:r>
         <w:rPr>
           <w:rFonts w:ascii="Calibri" w:eastAsia="Calibri" w:hAnsi="Calibri" w:cs="Arial"/>
@@ -8156,6 +8599,7 @@
         </w:rPr>
         <w:t xml:space="preserve"> </w:t>
       </w:r>
+      <w:proofErr w:type="spellStart"/>
       <w:r>
         <w:rPr>
           <w:rFonts w:ascii="Calibri" w:eastAsia="Calibri" w:hAnsi="Calibri" w:cs="Arial"/>
@@ -8166,6 +8610,7 @@
         </w:rPr>
         <w:t>corrodians</w:t>
       </w:r>
+      <w:proofErr w:type="spellEnd"/>
       <w:r>
         <w:rPr>
           <w:rFonts w:ascii="Calibri" w:eastAsia="Calibri" w:hAnsi="Calibri" w:cs="Arial"/>
@@ -8666,12 +9111,12 @@
       <w:r>
         <w:rPr>
           <w:noProof/>
-          <w:lang w:eastAsia="en-GB"/>
+          <w:lang w:val="en-US" w:eastAsia="en-US"/>
         </w:rPr>
         <mc:AlternateContent>
           <mc:Choice Requires="wps">
             <w:drawing>
-              <wp:anchor distT="0" distB="0" distL="114300" distR="114300" simplePos="0" relativeHeight="251667456" behindDoc="0" locked="0" layoutInCell="1" allowOverlap="1" wp14:anchorId="2A5D36FF" wp14:editId="55139B98">
+              <wp:anchor distT="0" distB="0" distL="114300" distR="114300" simplePos="0" relativeHeight="251667456" behindDoc="0" locked="0" layoutInCell="1" allowOverlap="1" wp14:anchorId="474DCA28" wp14:editId="0E514457">
                 <wp:simplePos x="0" y="0"/>
                 <wp:positionH relativeFrom="column">
                   <wp:posOffset>1070610</wp:posOffset>
@@ -8732,7 +9177,21 @@
                               <w:rPr>
                                 <w:sz w:val="20"/>
                               </w:rPr>
-                              <w:t xml:space="preserve">. One of the wooden bowls recovered from St Mary Spital. They contained scratched marks and might have been used to feed the sick. </w:t>
+                              <w:t xml:space="preserve">. One of the wooden bowls recovered from St Mary </w:t>
+                            </w:r>
+                            <w:proofErr w:type="spellStart"/>
+                            <w:r>
+                              <w:rPr>
+                                <w:sz w:val="20"/>
+                              </w:rPr>
+                              <w:t>Spital</w:t>
+                            </w:r>
+                            <w:proofErr w:type="spellEnd"/>
+                            <w:r>
+                              <w:rPr>
+                                <w:sz w:val="20"/>
+                              </w:rPr>
+                              <w:t xml:space="preserve">. They contained scratched marks and might have been used to feed the sick. </w:t>
                             </w:r>
                             <w:r>
                               <w:rPr>
@@ -8747,7 +9206,21 @@
                               <w:rPr>
                                 <w:sz w:val="20"/>
                               </w:rPr>
-                              <w:t>NRF88[1286]&lt;611&gt;</w:t>
+                              <w:t>NRF88[</w:t>
+                            </w:r>
+                            <w:proofErr w:type="gramStart"/>
+                            <w:r>
+                              <w:rPr>
+                                <w:sz w:val="20"/>
+                              </w:rPr>
+                              <w:t>1286]&lt;</w:t>
+                            </w:r>
+                            <w:proofErr w:type="gramEnd"/>
+                            <w:r>
+                              <w:rPr>
+                                <w:sz w:val="20"/>
+                              </w:rPr>
+                              <w:t>611&gt;</w:t>
                             </w:r>
                             <w:r>
                               <w:rPr>
@@ -8835,7 +9308,7 @@
           </mc:Choice>
           <mc:Fallback>
             <w:pict>
-              <v:shape w14:anchorId="2A5D36FF" id="7 Cuadro de texto" o:spid="_x0000_s1029" type="#_x0000_t202" style="position:absolute;left:0;text-align:left;margin-left:84.3pt;margin-top:238.8pt;width:343.5pt;height:47.25pt;z-index:251667456;visibility:visible;mso-wrap-style:square;mso-width-percent:0;mso-height-percent:0;mso-wrap-distance-left:9pt;mso-wrap-distance-top:0;mso-wrap-distance-right:9pt;mso-wrap-distance-bottom:0;mso-position-horizontal:absolute;mso-position-horizontal-relative:text;mso-position-vertical:absolute;mso-position-vertical-relative:text;mso-width-percent:0;mso-height-percent:0;mso-width-relative:margin;mso-height-relative:margin;v-text-anchor:top" o:gfxdata="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" stroked="f">
+              <v:shape w14:anchorId="474DCA28" id="7 Cuadro de texto" o:spid="_x0000_s1029" type="#_x0000_t202" style="position:absolute;left:0;text-align:left;margin-left:84.3pt;margin-top:238.8pt;width:343.5pt;height:47.25pt;z-index:251667456;visibility:visible;mso-wrap-style:square;mso-width-percent:0;mso-height-percent:0;mso-wrap-distance-left:9pt;mso-wrap-distance-top:0;mso-wrap-distance-right:9pt;mso-wrap-distance-bottom:0;mso-position-horizontal:absolute;mso-position-horizontal-relative:text;mso-position-vertical:absolute;mso-position-vertical-relative:text;mso-width-percent:0;mso-height-percent:0;mso-width-relative:margin;mso-height-relative:margin;v-text-anchor:top" o:gfxdata="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" stroked="f">
                 <v:textbox inset="0,0,0,0">
                   <w:txbxContent>
                     <w:p>
@@ -8864,7 +9337,21 @@
                         <w:rPr>
                           <w:sz w:val="20"/>
                         </w:rPr>
-                        <w:t xml:space="preserve">. One of the wooden bowls recovered from St Mary Spital. They contained scratched marks and might have been used to feed the sick. </w:t>
+                        <w:t xml:space="preserve">. One of the wooden bowls recovered from St Mary </w:t>
+                      </w:r>
+                      <w:proofErr w:type="spellStart"/>
+                      <w:r>
+                        <w:rPr>
+                          <w:sz w:val="20"/>
+                        </w:rPr>
+                        <w:t>Spital</w:t>
+                      </w:r>
+                      <w:proofErr w:type="spellEnd"/>
+                      <w:r>
+                        <w:rPr>
+                          <w:sz w:val="20"/>
+                        </w:rPr>
+                        <w:t xml:space="preserve">. They contained scratched marks and might have been used to feed the sick. </w:t>
                       </w:r>
                       <w:r>
                         <w:rPr>
@@ -8879,7 +9366,21 @@
                         <w:rPr>
                           <w:sz w:val="20"/>
                         </w:rPr>
-                        <w:t>NRF88[1286]&lt;611&gt;</w:t>
+                        <w:t>NRF88[</w:t>
+                      </w:r>
+                      <w:proofErr w:type="gramStart"/>
+                      <w:r>
+                        <w:rPr>
+                          <w:sz w:val="20"/>
+                        </w:rPr>
+                        <w:t>1286]&lt;</w:t>
+                      </w:r>
+                      <w:proofErr w:type="gramEnd"/>
+                      <w:r>
+                        <w:rPr>
+                          <w:sz w:val="20"/>
+                        </w:rPr>
+                        <w:t>611&gt;</w:t>
                       </w:r>
                       <w:r>
                         <w:rPr>
@@ -8961,10 +9462,10 @@
           <w:spacing w:val="-2"/>
           <w:sz w:val="23"/>
           <w:szCs w:val="23"/>
-          <w:lang w:eastAsia="en-GB"/>
+          <w:lang w:val="en-US" w:eastAsia="en-US"/>
         </w:rPr>
         <w:drawing>
-          <wp:anchor distT="0" distB="0" distL="114300" distR="114300" simplePos="0" relativeHeight="251665408" behindDoc="0" locked="0" layoutInCell="1" allowOverlap="1" wp14:anchorId="6C44F094" wp14:editId="2BCE6038">
+          <wp:anchor distT="0" distB="0" distL="114300" distR="114300" simplePos="0" relativeHeight="251665408" behindDoc="0" locked="0" layoutInCell="1" allowOverlap="1" wp14:anchorId="5EB76EFB" wp14:editId="3E2987EC">
             <wp:simplePos x="0" y="0"/>
             <wp:positionH relativeFrom="column">
               <wp:posOffset>1216660</wp:posOffset>
@@ -9138,6 +9639,7 @@
         </w:rPr>
         <w:t xml:space="preserve">36; </w:t>
       </w:r>
+      <w:proofErr w:type="spellStart"/>
       <w:r>
         <w:rPr>
           <w:rFonts w:ascii="Calibri" w:eastAsia="Calibri" w:hAnsi="Calibri" w:cs="Arial"/>
@@ -9147,6 +9649,7 @@
         </w:rPr>
         <w:t>Rawcliffe</w:t>
       </w:r>
+      <w:proofErr w:type="spellEnd"/>
       <w:r>
         <w:rPr>
           <w:rFonts w:ascii="Calibri" w:eastAsia="Calibri" w:hAnsi="Calibri" w:cs="Arial"/>
@@ -9221,8 +9724,19 @@
           <w:szCs w:val="24"/>
           <w:lang w:eastAsia="en-US"/>
         </w:rPr>
-        <w:t>St Mary Spital</w:t>
-      </w:r>
+        <w:t xml:space="preserve">St Mary </w:t>
+      </w:r>
+      <w:proofErr w:type="spellStart"/>
+      <w:r>
+        <w:rPr>
+          <w:rFonts w:ascii="Calibri" w:eastAsia="Calibri" w:hAnsi="Calibri" w:cs="Arial"/>
+          <w:sz w:val="24"/>
+          <w:szCs w:val="24"/>
+          <w:lang w:eastAsia="en-US"/>
+        </w:rPr>
+        <w:t>Spital</w:t>
+      </w:r>
+      <w:proofErr w:type="spellEnd"/>
       <w:r>
         <w:rPr>
           <w:rFonts w:ascii="Calibri" w:eastAsia="Calibri" w:hAnsi="Calibri" w:cs="Arial"/>
@@ -9735,7 +10249,17 @@
           <w:szCs w:val="24"/>
           <w:lang w:eastAsia="en-US"/>
         </w:rPr>
-        <w:t xml:space="preserve"> Nearby, a large </w:t>
+        <w:t xml:space="preserve"> Nearby, </w:t>
+      </w:r>
+      <w:proofErr w:type="gramStart"/>
+      <w:r>
+        <w:rPr>
+          <w:rFonts w:ascii="Calibri" w:eastAsia="Calibri" w:hAnsi="Calibri" w:cs="Arial"/>
+          <w:sz w:val="24"/>
+          <w:szCs w:val="24"/>
+          <w:lang w:eastAsia="en-US"/>
+        </w:rPr>
+        <w:t xml:space="preserve">a large </w:t>
       </w:r>
       <w:r>
         <w:rPr>
@@ -9753,7 +10277,17 @@
           <w:szCs w:val="24"/>
           <w:lang w:eastAsia="en-US"/>
         </w:rPr>
-        <w:t xml:space="preserve"> of animal bones </w:t>
+        <w:t xml:space="preserve"> of</w:t>
+      </w:r>
+      <w:proofErr w:type="gramEnd"/>
+      <w:r>
+        <w:rPr>
+          <w:rFonts w:ascii="Calibri" w:eastAsia="Calibri" w:hAnsi="Calibri" w:cs="Arial"/>
+          <w:sz w:val="24"/>
+          <w:szCs w:val="24"/>
+          <w:lang w:eastAsia="en-US"/>
+        </w:rPr>
+        <w:t xml:space="preserve"> animal bones </w:t>
       </w:r>
       <w:r>
         <w:rPr>
@@ -10429,7 +10963,27 @@
           <w:szCs w:val="24"/>
           <w:lang w:eastAsia="en-US"/>
         </w:rPr>
-        <w:t>included a pewter calyx and a paten for sacramental duties after resurrection. An interesting feature is the presence of mass burials in which the deceased are facing down</w:t>
+        <w:t xml:space="preserve">included a pewter calyx and a </w:t>
+      </w:r>
+      <w:proofErr w:type="spellStart"/>
+      <w:r>
+        <w:rPr>
+          <w:rFonts w:ascii="Calibri" w:eastAsia="Calibri" w:hAnsi="Calibri" w:cs="Arial"/>
+          <w:sz w:val="24"/>
+          <w:szCs w:val="24"/>
+          <w:lang w:eastAsia="en-US"/>
+        </w:rPr>
+        <w:t>paten</w:t>
+      </w:r>
+      <w:proofErr w:type="spellEnd"/>
+      <w:r>
+        <w:rPr>
+          <w:rFonts w:ascii="Calibri" w:eastAsia="Calibri" w:hAnsi="Calibri" w:cs="Arial"/>
+          <w:sz w:val="24"/>
+          <w:szCs w:val="24"/>
+          <w:lang w:eastAsia="en-US"/>
+        </w:rPr>
+        <w:t xml:space="preserve"> for sacramental duties after resurrection. An interesting feature is the presence of mass burials in which the deceased are facing down</w:t>
       </w:r>
       <w:r>
         <w:rPr>
@@ -10530,14 +11084,25 @@
         </w:rPr>
         <w:t xml:space="preserve">2007:61; </w:t>
       </w:r>
-      <w:r>
-        <w:rPr>
-          <w:rFonts w:ascii="Calibri" w:eastAsia="Calibri" w:hAnsi="Calibri" w:cs="Arial"/>
-          <w:sz w:val="24"/>
-          <w:szCs w:val="24"/>
-          <w:lang w:eastAsia="en-US"/>
-        </w:rPr>
-        <w:t>Brodman 2009</w:t>
+      <w:proofErr w:type="spellStart"/>
+      <w:r>
+        <w:rPr>
+          <w:rFonts w:ascii="Calibri" w:eastAsia="Calibri" w:hAnsi="Calibri" w:cs="Arial"/>
+          <w:sz w:val="24"/>
+          <w:szCs w:val="24"/>
+          <w:lang w:eastAsia="en-US"/>
+        </w:rPr>
+        <w:t>Brodman</w:t>
+      </w:r>
+      <w:proofErr w:type="spellEnd"/>
+      <w:r>
+        <w:rPr>
+          <w:rFonts w:ascii="Calibri" w:eastAsia="Calibri" w:hAnsi="Calibri" w:cs="Arial"/>
+          <w:sz w:val="24"/>
+          <w:szCs w:val="24"/>
+          <w:lang w:eastAsia="en-US"/>
+        </w:rPr>
+        <w:t xml:space="preserve"> 2009</w:t>
       </w:r>
       <w:r>
         <w:rPr>
@@ -10642,6 +11207,7 @@
           <w:lang w:eastAsia="en-US"/>
         </w:rPr>
       </w:pPr>
+      <w:proofErr w:type="gramStart"/>
       <w:r>
         <w:rPr>
           <w:rFonts w:ascii="Calibri" w:eastAsia="Calibri" w:hAnsi="Calibri" w:cs="Arial"/>
@@ -10667,7 +11233,17 @@
           <w:szCs w:val="24"/>
           <w:lang w:eastAsia="en-US"/>
         </w:rPr>
-        <w:t xml:space="preserve"> of the indivi</w:t>
+        <w:t xml:space="preserve"> of</w:t>
+      </w:r>
+      <w:proofErr w:type="gramEnd"/>
+      <w:r>
+        <w:rPr>
+          <w:rFonts w:ascii="Calibri" w:eastAsia="Calibri" w:hAnsi="Calibri" w:cs="Arial"/>
+          <w:sz w:val="24"/>
+          <w:szCs w:val="24"/>
+          <w:lang w:eastAsia="en-US"/>
+        </w:rPr>
+        <w:t xml:space="preserve"> the indivi</w:t>
       </w:r>
       <w:r>
         <w:rPr>
@@ -11110,6 +11686,7 @@
         </w:rPr>
         <w:t xml:space="preserve">2001:361-362; </w:t>
       </w:r>
+      <w:proofErr w:type="spellStart"/>
       <w:r>
         <w:rPr>
           <w:rFonts w:ascii="Calibri" w:eastAsia="Calibri" w:hAnsi="Calibri" w:cs="Arial"/>
@@ -11119,6 +11696,7 @@
         </w:rPr>
         <w:t>Verlaan</w:t>
       </w:r>
+      <w:proofErr w:type="spellEnd"/>
       <w:r>
         <w:rPr>
           <w:rFonts w:ascii="Calibri" w:eastAsia="Calibri" w:hAnsi="Calibri" w:cs="Arial"/>
@@ -11446,7 +12024,47 @@
           <w:szCs w:val="24"/>
           <w:lang w:eastAsia="en-US"/>
         </w:rPr>
-        <w:t>, similar to the finds recovered at Merton Priory, London, and Gilbertine Priory of St Andrew, York</w:t>
+        <w:t xml:space="preserve">, </w:t>
+      </w:r>
+      <w:proofErr w:type="gramStart"/>
+      <w:r>
+        <w:rPr>
+          <w:rFonts w:ascii="Calibri" w:eastAsia="Calibri" w:hAnsi="Calibri" w:cs="Arial"/>
+          <w:sz w:val="24"/>
+          <w:szCs w:val="24"/>
+          <w:lang w:eastAsia="en-US"/>
+        </w:rPr>
+        <w:t>similar to</w:t>
+      </w:r>
+      <w:proofErr w:type="gramEnd"/>
+      <w:r>
+        <w:rPr>
+          <w:rFonts w:ascii="Calibri" w:eastAsia="Calibri" w:hAnsi="Calibri" w:cs="Arial"/>
+          <w:sz w:val="24"/>
+          <w:szCs w:val="24"/>
+          <w:lang w:eastAsia="en-US"/>
+        </w:rPr>
+        <w:t xml:space="preserve"> the finds recovered at Merton Priory, London, and </w:t>
+      </w:r>
+      <w:proofErr w:type="spellStart"/>
+      <w:r>
+        <w:rPr>
+          <w:rFonts w:ascii="Calibri" w:eastAsia="Calibri" w:hAnsi="Calibri" w:cs="Arial"/>
+          <w:sz w:val="24"/>
+          <w:szCs w:val="24"/>
+          <w:lang w:eastAsia="en-US"/>
+        </w:rPr>
+        <w:t>Gilbertine</w:t>
+      </w:r>
+      <w:proofErr w:type="spellEnd"/>
+      <w:r>
+        <w:rPr>
+          <w:rFonts w:ascii="Calibri" w:eastAsia="Calibri" w:hAnsi="Calibri" w:cs="Arial"/>
+          <w:sz w:val="24"/>
+          <w:szCs w:val="24"/>
+          <w:lang w:eastAsia="en-US"/>
+        </w:rPr>
+        <w:t xml:space="preserve"> Priory of St Andrew, York</w:t>
       </w:r>
       <w:r>
         <w:rPr>
@@ -11676,7 +12294,27 @@
           <w:szCs w:val="24"/>
           <w:lang w:eastAsia="en-US"/>
         </w:rPr>
-        <w:t>some burials of the Mary Spital cemetery</w:t>
+        <w:t xml:space="preserve">some burials of the Mary </w:t>
+      </w:r>
+      <w:proofErr w:type="spellStart"/>
+      <w:r>
+        <w:rPr>
+          <w:rFonts w:ascii="Calibri" w:eastAsia="Calibri" w:hAnsi="Calibri" w:cs="Arial"/>
+          <w:sz w:val="24"/>
+          <w:szCs w:val="24"/>
+          <w:lang w:eastAsia="en-US"/>
+        </w:rPr>
+        <w:t>Spital</w:t>
+      </w:r>
+      <w:proofErr w:type="spellEnd"/>
+      <w:r>
+        <w:rPr>
+          <w:rFonts w:ascii="Calibri" w:eastAsia="Calibri" w:hAnsi="Calibri" w:cs="Arial"/>
+          <w:sz w:val="24"/>
+          <w:szCs w:val="24"/>
+          <w:lang w:eastAsia="en-US"/>
+        </w:rPr>
+        <w:t xml:space="preserve"> cemetery</w:t>
       </w:r>
       <w:r>
         <w:rPr>
@@ -12053,7 +12691,23 @@
           <w:sz w:val="24"/>
           <w:szCs w:val="24"/>
         </w:rPr>
-        <w:t xml:space="preserve"> and archaeological perspectives in order to </w:t>
+        <w:t xml:space="preserve"> and archaeological perspectives </w:t>
+      </w:r>
+      <w:proofErr w:type="gramStart"/>
+      <w:r>
+        <w:rPr>
+          <w:sz w:val="24"/>
+          <w:szCs w:val="24"/>
+        </w:rPr>
+        <w:t>in order to</w:t>
+      </w:r>
+      <w:proofErr w:type="gramEnd"/>
+      <w:r>
+        <w:rPr>
+          <w:sz w:val="24"/>
+          <w:szCs w:val="24"/>
+        </w:rPr>
+        <w:t xml:space="preserve"> </w:t>
       </w:r>
       <w:r>
         <w:rPr>
@@ -12176,7 +12830,23 @@
           <w:sz w:val="24"/>
           <w:szCs w:val="24"/>
         </w:rPr>
-        <w:t xml:space="preserve"> similar to the monastic design. T</w:t>
+        <w:t xml:space="preserve"> </w:t>
+      </w:r>
+      <w:proofErr w:type="gramStart"/>
+      <w:r>
+        <w:rPr>
+          <w:sz w:val="24"/>
+          <w:szCs w:val="24"/>
+        </w:rPr>
+        <w:t>similar to</w:t>
+      </w:r>
+      <w:proofErr w:type="gramEnd"/>
+      <w:r>
+        <w:rPr>
+          <w:sz w:val="24"/>
+          <w:szCs w:val="24"/>
+        </w:rPr>
+        <w:t xml:space="preserve"> the monastic design. T</w:t>
       </w:r>
       <w:r>
         <w:rPr>
@@ -12330,7 +13000,23 @@
           <w:sz w:val="24"/>
           <w:szCs w:val="24"/>
         </w:rPr>
-        <w:t xml:space="preserve"> and refurbishment, which in cases such as St Mary Spital was due to the continuous need for larger structures to house the increasing numbers of incoming inmates</w:t>
+        <w:t xml:space="preserve"> and refurbishment, which in cases such as St Mary </w:t>
+      </w:r>
+      <w:proofErr w:type="spellStart"/>
+      <w:r>
+        <w:rPr>
+          <w:sz w:val="24"/>
+          <w:szCs w:val="24"/>
+        </w:rPr>
+        <w:t>Spital</w:t>
+      </w:r>
+      <w:proofErr w:type="spellEnd"/>
+      <w:r>
+        <w:rPr>
+          <w:sz w:val="24"/>
+          <w:szCs w:val="24"/>
+        </w:rPr>
+        <w:t xml:space="preserve"> was due to the continuous need for larger structures to house the increasing numbers of incoming inmates</w:t>
       </w:r>
       <w:r>
         <w:rPr>
@@ -12400,8 +13086,17 @@
           <w:sz w:val="24"/>
           <w:szCs w:val="24"/>
         </w:rPr>
-        <w:t>; Rawcliffe</w:t>
-      </w:r>
+        <w:t xml:space="preserve">; </w:t>
+      </w:r>
+      <w:proofErr w:type="spellStart"/>
+      <w:r>
+        <w:rPr>
+          <w:sz w:val="24"/>
+          <w:szCs w:val="24"/>
+        </w:rPr>
+        <w:t>Rawcliffe</w:t>
+      </w:r>
+      <w:proofErr w:type="spellEnd"/>
       <w:r>
         <w:rPr>
           <w:sz w:val="24"/>
@@ -12596,6 +13291,7 @@
         </w:rPr>
         <w:t xml:space="preserve">to accept more </w:t>
       </w:r>
+      <w:proofErr w:type="spellStart"/>
       <w:r>
         <w:rPr>
           <w:i/>
@@ -12604,6 +13300,7 @@
         </w:rPr>
         <w:t>corrodians</w:t>
       </w:r>
+      <w:proofErr w:type="spellEnd"/>
       <w:r>
         <w:rPr>
           <w:sz w:val="24"/>
@@ -12618,6 +13315,7 @@
         </w:rPr>
         <w:t xml:space="preserve">than </w:t>
       </w:r>
+      <w:proofErr w:type="spellStart"/>
       <w:r>
         <w:rPr>
           <w:i/>
@@ -12626,6 +13324,7 @@
         </w:rPr>
         <w:t>cremetts</w:t>
       </w:r>
+      <w:proofErr w:type="spellEnd"/>
       <w:r>
         <w:rPr>
           <w:i/>
@@ -12783,7 +13482,23 @@
           <w:sz w:val="24"/>
           <w:szCs w:val="24"/>
         </w:rPr>
-        <w:t xml:space="preserve"> This is evidenced by the central position that chapels occupied within the infirmaries at St Mary Spital, St Bartholomew’s and St Leonard’s, and the obligation for the sick to attend their services.</w:t>
+        <w:t xml:space="preserve"> This is evidenced by the central position that chapels occupied within the infirmaries at St Mary </w:t>
+      </w:r>
+      <w:proofErr w:type="spellStart"/>
+      <w:r>
+        <w:rPr>
+          <w:sz w:val="24"/>
+          <w:szCs w:val="24"/>
+        </w:rPr>
+        <w:t>Spital</w:t>
+      </w:r>
+      <w:proofErr w:type="spellEnd"/>
+      <w:r>
+        <w:rPr>
+          <w:sz w:val="24"/>
+          <w:szCs w:val="24"/>
+        </w:rPr>
+        <w:t>, St Bartholomew’s and St Leonard’s, and the obligation for the sick to attend their services.</w:t>
       </w:r>
       <w:r>
         <w:rPr>
@@ -12966,8 +13681,17 @@
           <w:sz w:val="24"/>
           <w:szCs w:val="24"/>
         </w:rPr>
-        <w:t>, as has been exhibited in the cases of St Leonard’s and St Mary Spital</w:t>
-      </w:r>
+        <w:t xml:space="preserve">, as has been exhibited in the cases of St Leonard’s and St Mary </w:t>
+      </w:r>
+      <w:proofErr w:type="spellStart"/>
+      <w:r>
+        <w:rPr>
+          <w:sz w:val="24"/>
+          <w:szCs w:val="24"/>
+        </w:rPr>
+        <w:t>Spital</w:t>
+      </w:r>
+      <w:proofErr w:type="spellEnd"/>
       <w:r>
         <w:rPr>
           <w:sz w:val="24"/>
@@ -13075,7 +13799,23 @@
           <w:sz w:val="24"/>
           <w:szCs w:val="24"/>
         </w:rPr>
-        <w:t xml:space="preserve">such as those at St Mary Spital, as </w:t>
+        <w:t xml:space="preserve">such as those at St Mary </w:t>
+      </w:r>
+      <w:proofErr w:type="spellStart"/>
+      <w:r>
+        <w:rPr>
+          <w:sz w:val="24"/>
+          <w:szCs w:val="24"/>
+        </w:rPr>
+        <w:t>Spital</w:t>
+      </w:r>
+      <w:proofErr w:type="spellEnd"/>
+      <w:r>
+        <w:rPr>
+          <w:sz w:val="24"/>
+          <w:szCs w:val="24"/>
+        </w:rPr>
+        <w:t xml:space="preserve">, as </w:t>
       </w:r>
       <w:r>
         <w:rPr>
@@ -13131,7 +13871,23 @@
           <w:sz w:val="24"/>
           <w:szCs w:val="24"/>
         </w:rPr>
-        <w:t>sary to take into account that m</w:t>
+        <w:t xml:space="preserve">sary to </w:t>
+      </w:r>
+      <w:proofErr w:type="gramStart"/>
+      <w:r>
+        <w:rPr>
+          <w:sz w:val="24"/>
+          <w:szCs w:val="24"/>
+        </w:rPr>
+        <w:t>take into account</w:t>
+      </w:r>
+      <w:proofErr w:type="gramEnd"/>
+      <w:r>
+        <w:rPr>
+          <w:sz w:val="24"/>
+          <w:szCs w:val="24"/>
+        </w:rPr>
+        <w:t xml:space="preserve"> that m</w:t>
       </w:r>
       <w:r>
         <w:rPr>
@@ -13324,8 +14080,17 @@
           <w:sz w:val="24"/>
           <w:szCs w:val="24"/>
         </w:rPr>
-        <w:t>12-13, 96; Rawcliffe</w:t>
-      </w:r>
+        <w:t xml:space="preserve">12-13, 96; </w:t>
+      </w:r>
+      <w:proofErr w:type="spellStart"/>
+      <w:r>
+        <w:rPr>
+          <w:sz w:val="24"/>
+          <w:szCs w:val="24"/>
+        </w:rPr>
+        <w:t>Rawcliffe</w:t>
+      </w:r>
+      <w:proofErr w:type="spellEnd"/>
       <w:r>
         <w:rPr>
           <w:sz w:val="24"/>
@@ -13443,7 +14208,23 @@
           <w:sz w:val="24"/>
           <w:szCs w:val="24"/>
         </w:rPr>
-        <w:t xml:space="preserve">from St Mary Spital and St Leonard’s </w:t>
+        <w:t xml:space="preserve">from St Mary </w:t>
+      </w:r>
+      <w:proofErr w:type="spellStart"/>
+      <w:r>
+        <w:rPr>
+          <w:sz w:val="24"/>
+          <w:szCs w:val="24"/>
+        </w:rPr>
+        <w:t>Spital</w:t>
+      </w:r>
+      <w:proofErr w:type="spellEnd"/>
+      <w:r>
+        <w:rPr>
+          <w:sz w:val="24"/>
+          <w:szCs w:val="24"/>
+        </w:rPr>
+        <w:t xml:space="preserve"> and St Leonard’s </w:t>
       </w:r>
       <w:r>
         <w:rPr>
@@ -13751,14 +14532,16 @@
         </w:rPr>
         <w:t xml:space="preserve">, such as </w:t>
       </w:r>
+      <w:proofErr w:type="spellStart"/>
       <w:r>
         <w:rPr>
           <w:i/>
           <w:sz w:val="24"/>
           <w:szCs w:val="24"/>
         </w:rPr>
-        <w:t>Breviarium Bartholomei</w:t>
-      </w:r>
+        <w:t>Breviarium</w:t>
+      </w:r>
+      <w:proofErr w:type="spellEnd"/>
       <w:r>
         <w:rPr>
           <w:i/>
@@ -13767,6 +14550,24 @@
         </w:rPr>
         <w:t xml:space="preserve"> </w:t>
       </w:r>
+      <w:proofErr w:type="spellStart"/>
+      <w:r>
+        <w:rPr>
+          <w:i/>
+          <w:sz w:val="24"/>
+          <w:szCs w:val="24"/>
+        </w:rPr>
+        <w:t>Bartholomei</w:t>
+      </w:r>
+      <w:proofErr w:type="spellEnd"/>
+      <w:r>
+        <w:rPr>
+          <w:i/>
+          <w:sz w:val="24"/>
+          <w:szCs w:val="24"/>
+        </w:rPr>
+        <w:t xml:space="preserve"> </w:t>
+      </w:r>
       <w:r>
         <w:rPr>
           <w:sz w:val="24"/>
@@ -13793,8 +14594,17 @@
           <w:sz w:val="24"/>
           <w:szCs w:val="24"/>
         </w:rPr>
-        <w:t xml:space="preserve"> (Stell</w:t>
-      </w:r>
+        <w:t xml:space="preserve"> (</w:t>
+      </w:r>
+      <w:proofErr w:type="spellStart"/>
+      <w:r>
+        <w:rPr>
+          <w:sz w:val="24"/>
+          <w:szCs w:val="24"/>
+        </w:rPr>
+        <w:t>Stell</w:t>
+      </w:r>
+      <w:proofErr w:type="spellEnd"/>
       <w:r>
         <w:rPr>
           <w:sz w:val="24"/>
@@ -14115,21 +14925,26 @@
         <w:rPr>
           <w:sz w:val="24"/>
           <w:szCs w:val="24"/>
+          <w:highlight w:val="yellow"/>
         </w:rPr>
         <w:lastRenderedPageBreak/>
         <w:t>Biller, P. and Ziegler, J. (</w:t>
       </w:r>
-      <w:r>
-        <w:rPr>
-          <w:sz w:val="24"/>
-          <w:szCs w:val="24"/>
+      <w:proofErr w:type="spellStart"/>
+      <w:r>
+        <w:rPr>
+          <w:sz w:val="24"/>
+          <w:szCs w:val="24"/>
+          <w:highlight w:val="yellow"/>
         </w:rPr>
         <w:t>Eds</w:t>
       </w:r>
-      <w:r>
-        <w:rPr>
-          <w:sz w:val="24"/>
-          <w:szCs w:val="24"/>
+      <w:proofErr w:type="spellEnd"/>
+      <w:r>
+        <w:rPr>
+          <w:sz w:val="24"/>
+          <w:szCs w:val="24"/>
+          <w:highlight w:val="yellow"/>
         </w:rPr>
         <w:t>) 2001</w:t>
       </w:r>
@@ -14137,6 +14952,7 @@
         <w:rPr>
           <w:sz w:val="24"/>
           <w:szCs w:val="24"/>
+          <w:highlight w:val="yellow"/>
         </w:rPr>
         <w:t>:</w:t>
       </w:r>
@@ -14144,6 +14960,7 @@
         <w:rPr>
           <w:sz w:val="24"/>
           <w:szCs w:val="24"/>
+          <w:highlight w:val="yellow"/>
         </w:rPr>
         <w:t xml:space="preserve"> </w:t>
       </w:r>
@@ -14153,6 +14970,7 @@
           <w:iCs/>
           <w:sz w:val="24"/>
           <w:szCs w:val="24"/>
+          <w:highlight w:val="yellow"/>
         </w:rPr>
         <w:t>Religion and medicine in the Middle Ages. York Studies in Medieval Theology III.</w:t>
       </w:r>
@@ -14160,13 +14978,15 @@
         <w:rPr>
           <w:sz w:val="24"/>
           <w:szCs w:val="24"/>
-        </w:rPr>
-        <w:t xml:space="preserve"> </w:t>
-      </w:r>
-      <w:r>
-        <w:rPr>
-          <w:sz w:val="24"/>
-          <w:szCs w:val="24"/>
+          <w:highlight w:val="yellow"/>
+        </w:rPr>
+        <w:t xml:space="preserve"> </w:t>
+      </w:r>
+      <w:r>
+        <w:rPr>
+          <w:sz w:val="24"/>
+          <w:szCs w:val="24"/>
+          <w:highlight w:val="yellow"/>
         </w:rPr>
         <w:t xml:space="preserve">Woodbridge: </w:t>
       </w:r>
@@ -14174,6 +14994,7 @@
         <w:rPr>
           <w:sz w:val="24"/>
           <w:szCs w:val="24"/>
+          <w:highlight w:val="yellow"/>
         </w:rPr>
         <w:t>The University of York.</w:t>
       </w:r>
@@ -14199,6 +15020,7 @@
         <w:rPr>
           <w:sz w:val="24"/>
           <w:szCs w:val="24"/>
+          <w:highlight w:val="yellow"/>
         </w:rPr>
         <w:t>Bowers, B. S. (ed.) 2007:</w:t>
       </w:r>
@@ -14206,6 +15028,7 @@
         <w:rPr>
           <w:sz w:val="24"/>
           <w:szCs w:val="24"/>
+          <w:highlight w:val="yellow"/>
         </w:rPr>
         <w:t xml:space="preserve"> </w:t>
       </w:r>
@@ -14214,6 +15037,7 @@
           <w:i/>
           <w:sz w:val="24"/>
           <w:szCs w:val="24"/>
+          <w:highlight w:val="yellow"/>
         </w:rPr>
         <w:t>The Medieval Hospital and Medical Practice. AVISTA Studies in the History of Medieval Technology, Science and Art. Volume 3.</w:t>
       </w:r>
@@ -14221,22 +15045,42 @@
         <w:rPr>
           <w:sz w:val="24"/>
           <w:szCs w:val="24"/>
-        </w:rPr>
-        <w:t xml:space="preserve"> </w:t>
-      </w:r>
-      <w:r>
-        <w:rPr>
-          <w:sz w:val="24"/>
-          <w:szCs w:val="24"/>
+          <w:highlight w:val="yellow"/>
+        </w:rPr>
+        <w:t xml:space="preserve"> </w:t>
+      </w:r>
+      <w:r>
+        <w:rPr>
+          <w:sz w:val="24"/>
+          <w:szCs w:val="24"/>
+          <w:highlight w:val="yellow"/>
         </w:rPr>
         <w:t xml:space="preserve">Aldershot: </w:t>
       </w:r>
-      <w:r>
-        <w:rPr>
-          <w:sz w:val="24"/>
-          <w:szCs w:val="24"/>
-        </w:rPr>
-        <w:t xml:space="preserve">Ashgate. </w:t>
+      <w:proofErr w:type="spellStart"/>
+      <w:r>
+        <w:rPr>
+          <w:sz w:val="24"/>
+          <w:szCs w:val="24"/>
+          <w:highlight w:val="yellow"/>
+        </w:rPr>
+        <w:t>Ashgate</w:t>
+      </w:r>
+      <w:proofErr w:type="spellEnd"/>
+      <w:r>
+        <w:rPr>
+          <w:sz w:val="24"/>
+          <w:szCs w:val="24"/>
+          <w:highlight w:val="yellow"/>
+        </w:rPr>
+        <w:t>.</w:t>
+      </w:r>
+      <w:r>
+        <w:rPr>
+          <w:sz w:val="24"/>
+          <w:szCs w:val="24"/>
+        </w:rPr>
+        <w:t xml:space="preserve"> </w:t>
       </w:r>
     </w:p>
     <w:p>
@@ -14249,17 +15093,29 @@
           <w:szCs w:val="24"/>
         </w:rPr>
       </w:pPr>
-      <w:r>
-        <w:rPr>
-          <w:sz w:val="24"/>
-          <w:szCs w:val="24"/>
-        </w:rPr>
-        <w:t>Brodman, J. 2009:</w:t>
-      </w:r>
-      <w:r>
-        <w:rPr>
-          <w:sz w:val="24"/>
-          <w:szCs w:val="24"/>
+      <w:proofErr w:type="spellStart"/>
+      <w:r>
+        <w:rPr>
+          <w:sz w:val="24"/>
+          <w:szCs w:val="24"/>
+          <w:highlight w:val="yellow"/>
+        </w:rPr>
+        <w:t>Brodman</w:t>
+      </w:r>
+      <w:proofErr w:type="spellEnd"/>
+      <w:r>
+        <w:rPr>
+          <w:sz w:val="24"/>
+          <w:szCs w:val="24"/>
+          <w:highlight w:val="yellow"/>
+        </w:rPr>
+        <w:t>, J. 2009:</w:t>
+      </w:r>
+      <w:r>
+        <w:rPr>
+          <w:sz w:val="24"/>
+          <w:szCs w:val="24"/>
+          <w:highlight w:val="yellow"/>
         </w:rPr>
         <w:t xml:space="preserve"> </w:t>
       </w:r>
@@ -14268,6 +15124,7 @@
           <w:i/>
           <w:sz w:val="24"/>
           <w:szCs w:val="24"/>
+          <w:highlight w:val="yellow"/>
         </w:rPr>
         <w:t>Charity and religion in Medieval Europe.</w:t>
       </w:r>
@@ -14275,13 +15132,15 @@
         <w:rPr>
           <w:sz w:val="24"/>
           <w:szCs w:val="24"/>
-        </w:rPr>
-        <w:t xml:space="preserve"> </w:t>
-      </w:r>
-      <w:r>
-        <w:rPr>
-          <w:sz w:val="24"/>
-          <w:szCs w:val="24"/>
+          <w:highlight w:val="yellow"/>
+        </w:rPr>
+        <w:t xml:space="preserve"> </w:t>
+      </w:r>
+      <w:r>
+        <w:rPr>
+          <w:sz w:val="24"/>
+          <w:szCs w:val="24"/>
+          <w:highlight w:val="yellow"/>
         </w:rPr>
         <w:t xml:space="preserve">Washington D.C.: </w:t>
       </w:r>
@@ -14289,6 +15148,7 @@
         <w:rPr>
           <w:sz w:val="24"/>
           <w:szCs w:val="24"/>
+          <w:highlight w:val="yellow"/>
         </w:rPr>
         <w:t>The Catholic University of America Press.</w:t>
       </w:r>
@@ -14314,6 +15174,7 @@
         <w:rPr>
           <w:sz w:val="24"/>
           <w:szCs w:val="24"/>
+          <w:highlight w:val="yellow"/>
         </w:rPr>
         <w:t>Clay, R. M. 1966:</w:t>
       </w:r>
@@ -14321,6 +15182,7 @@
         <w:rPr>
           <w:sz w:val="24"/>
           <w:szCs w:val="24"/>
+          <w:highlight w:val="yellow"/>
         </w:rPr>
         <w:t xml:space="preserve"> </w:t>
       </w:r>
@@ -14329,6 +15191,7 @@
           <w:i/>
           <w:sz w:val="24"/>
           <w:szCs w:val="24"/>
+          <w:highlight w:val="yellow"/>
         </w:rPr>
         <w:t>The Mediaeval Hospitals of England.</w:t>
       </w:r>
@@ -14336,13 +15199,15 @@
         <w:rPr>
           <w:sz w:val="24"/>
           <w:szCs w:val="24"/>
-        </w:rPr>
-        <w:t xml:space="preserve"> </w:t>
-      </w:r>
-      <w:r>
-        <w:rPr>
-          <w:sz w:val="24"/>
-          <w:szCs w:val="24"/>
+          <w:highlight w:val="yellow"/>
+        </w:rPr>
+        <w:t xml:space="preserve"> </w:t>
+      </w:r>
+      <w:r>
+        <w:rPr>
+          <w:sz w:val="24"/>
+          <w:szCs w:val="24"/>
+          <w:highlight w:val="yellow"/>
         </w:rPr>
         <w:t xml:space="preserve">London: </w:t>
       </w:r>
@@ -14350,8 +15215,16 @@
         <w:rPr>
           <w:sz w:val="24"/>
           <w:szCs w:val="24"/>
-        </w:rPr>
-        <w:t xml:space="preserve">Routledge. </w:t>
+          <w:highlight w:val="yellow"/>
+        </w:rPr>
+        <w:t>Routledge.</w:t>
+      </w:r>
+      <w:r>
+        <w:rPr>
+          <w:sz w:val="24"/>
+          <w:szCs w:val="24"/>
+        </w:rPr>
+        <w:t xml:space="preserve"> </w:t>
       </w:r>
     </w:p>
     <w:p>
@@ -14362,12 +15235,14 @@
         <w:rPr>
           <w:sz w:val="24"/>
           <w:szCs w:val="24"/>
+          <w:highlight w:val="yellow"/>
         </w:rPr>
       </w:pPr>
       <w:r>
         <w:rPr>
           <w:sz w:val="24"/>
           <w:szCs w:val="24"/>
+          <w:highlight w:val="yellow"/>
         </w:rPr>
         <w:t>Cullum, P. H. 1991</w:t>
       </w:r>
@@ -14375,6 +15250,7 @@
         <w:rPr>
           <w:sz w:val="24"/>
           <w:szCs w:val="24"/>
+          <w:highlight w:val="yellow"/>
         </w:rPr>
         <w:t>:</w:t>
       </w:r>
@@ -14382,29 +15258,95 @@
         <w:rPr>
           <w:sz w:val="24"/>
           <w:szCs w:val="24"/>
-        </w:rPr>
-        <w:t xml:space="preserve"> </w:t>
-      </w:r>
+          <w:highlight w:val="yellow"/>
+        </w:rPr>
+        <w:t xml:space="preserve"> </w:t>
+      </w:r>
+      <w:proofErr w:type="spellStart"/>
       <w:r>
         <w:rPr>
           <w:i/>
           <w:iCs/>
           <w:sz w:val="24"/>
           <w:szCs w:val="24"/>
-        </w:rPr>
-        <w:t>Cremetts and corrodies: care of the poor and the sick at St Leonard’s Hospital, York in the Middle Ages.</w:t>
-      </w:r>
-      <w:r>
-        <w:rPr>
-          <w:sz w:val="24"/>
-          <w:szCs w:val="24"/>
-        </w:rPr>
-        <w:t xml:space="preserve"> Borthwick Paper</w:t>
-      </w:r>
-      <w:r>
-        <w:rPr>
-          <w:sz w:val="24"/>
-          <w:szCs w:val="24"/>
+          <w:highlight w:val="yellow"/>
+        </w:rPr>
+        <w:t>Cremetts</w:t>
+      </w:r>
+      <w:proofErr w:type="spellEnd"/>
+      <w:r>
+        <w:rPr>
+          <w:i/>
+          <w:iCs/>
+          <w:sz w:val="24"/>
+          <w:szCs w:val="24"/>
+          <w:highlight w:val="yellow"/>
+        </w:rPr>
+        <w:t xml:space="preserve"> and </w:t>
+      </w:r>
+      <w:proofErr w:type="spellStart"/>
+      <w:r>
+        <w:rPr>
+          <w:i/>
+          <w:iCs/>
+          <w:sz w:val="24"/>
+          <w:szCs w:val="24"/>
+          <w:highlight w:val="yellow"/>
+        </w:rPr>
+        <w:t>corrodies</w:t>
+      </w:r>
+      <w:proofErr w:type="spellEnd"/>
+      <w:r>
+        <w:rPr>
+          <w:i/>
+          <w:iCs/>
+          <w:sz w:val="24"/>
+          <w:szCs w:val="24"/>
+          <w:highlight w:val="yellow"/>
+        </w:rPr>
+        <w:t xml:space="preserve">: care of the poor and the sick at St Leonard’s </w:t>
+      </w:r>
+      <w:r>
+        <w:rPr>
+          <w:i/>
+          <w:iCs/>
+          <w:sz w:val="24"/>
+          <w:szCs w:val="24"/>
+          <w:highlight w:val="yellow"/>
+        </w:rPr>
+        <w:t>Hospital, York in the Middle Ages.</w:t>
+      </w:r>
+      <w:r>
+        <w:rPr>
+          <w:sz w:val="24"/>
+          <w:szCs w:val="24"/>
+          <w:highlight w:val="yellow"/>
+        </w:rPr>
+        <w:t xml:space="preserve"> </w:t>
+      </w:r>
+      <w:proofErr w:type="spellStart"/>
+      <w:r>
+        <w:rPr>
+          <w:sz w:val="24"/>
+          <w:szCs w:val="24"/>
+          <w:highlight w:val="yellow"/>
+        </w:rPr>
+        <w:t>Borthwick</w:t>
+      </w:r>
+      <w:proofErr w:type="spellEnd"/>
+      <w:r>
+        <w:rPr>
+          <w:sz w:val="24"/>
+          <w:szCs w:val="24"/>
+          <w:highlight w:val="yellow"/>
+        </w:rPr>
+        <w:t xml:space="preserve"> Paper</w:t>
+      </w:r>
+      <w:r>
+        <w:rPr>
+          <w:sz w:val="24"/>
+          <w:szCs w:val="24"/>
+          <w:highlight w:val="yellow"/>
         </w:rPr>
         <w:t xml:space="preserve"> No</w:t>
       </w:r>
@@ -14412,6 +15354,7 @@
         <w:rPr>
           <w:sz w:val="24"/>
           <w:szCs w:val="24"/>
+          <w:highlight w:val="yellow"/>
         </w:rPr>
         <w:t>.</w:t>
       </w:r>
@@ -14419,6 +15362,7 @@
         <w:rPr>
           <w:sz w:val="24"/>
           <w:szCs w:val="24"/>
+          <w:highlight w:val="yellow"/>
         </w:rPr>
         <w:t xml:space="preserve"> 179. </w:t>
       </w:r>
@@ -14426,6 +15370,7 @@
         <w:rPr>
           <w:sz w:val="24"/>
           <w:szCs w:val="24"/>
+          <w:highlight w:val="yellow"/>
         </w:rPr>
         <w:t xml:space="preserve">York: </w:t>
       </w:r>
@@ -14433,6 +15378,7 @@
         <w:rPr>
           <w:sz w:val="24"/>
           <w:szCs w:val="24"/>
+          <w:highlight w:val="yellow"/>
         </w:rPr>
         <w:t>University of York.</w:t>
       </w:r>
@@ -14440,6 +15386,7 @@
         <w:rPr>
           <w:sz w:val="24"/>
           <w:szCs w:val="24"/>
+          <w:highlight w:val="yellow"/>
         </w:rPr>
         <w:t xml:space="preserve"> </w:t>
       </w:r>
@@ -14458,6 +15405,7 @@
         <w:rPr>
           <w:sz w:val="24"/>
           <w:szCs w:val="24"/>
+          <w:highlight w:val="yellow"/>
         </w:rPr>
         <w:t>Cullum, P. H. 1999</w:t>
       </w:r>
@@ -14465,6 +15413,7 @@
         <w:rPr>
           <w:sz w:val="24"/>
           <w:szCs w:val="24"/>
+          <w:highlight w:val="yellow"/>
         </w:rPr>
         <w:t>:</w:t>
       </w:r>
@@ -14472,6 +15421,7 @@
         <w:rPr>
           <w:sz w:val="24"/>
           <w:szCs w:val="24"/>
+          <w:highlight w:val="yellow"/>
         </w:rPr>
         <w:t xml:space="preserve"> St Leonard’s Hospital, York, in 1287</w:t>
       </w:r>
@@ -14479,6 +15429,7 @@
         <w:rPr>
           <w:sz w:val="24"/>
           <w:szCs w:val="24"/>
+          <w:highlight w:val="yellow"/>
         </w:rPr>
         <w:t xml:space="preserve">, in D. M. </w:t>
       </w:r>
@@ -14486,6 +15437,7 @@
         <w:rPr>
           <w:sz w:val="24"/>
           <w:szCs w:val="24"/>
+          <w:highlight w:val="yellow"/>
           <w:lang w:val="it-IT"/>
         </w:rPr>
         <w:t>Smith (ed.)</w:t>
@@ -14494,6 +15446,7 @@
         <w:rPr>
           <w:sz w:val="24"/>
           <w:szCs w:val="24"/>
+          <w:highlight w:val="yellow"/>
           <w:lang w:val="it-IT"/>
         </w:rPr>
         <w:t>,</w:t>
@@ -14502,6 +15455,7 @@
         <w:rPr>
           <w:sz w:val="24"/>
           <w:szCs w:val="24"/>
+          <w:highlight w:val="yellow"/>
           <w:lang w:val="it-IT"/>
         </w:rPr>
         <w:t xml:space="preserve"> </w:t>
@@ -14512,6 +15466,7 @@
           <w:iCs/>
           <w:sz w:val="24"/>
           <w:szCs w:val="24"/>
+          <w:highlight w:val="yellow"/>
         </w:rPr>
         <w:t>The Church in Medieval York. Records edited in honour of Professor Barrie Dobson</w:t>
       </w:r>
@@ -14519,6 +15474,7 @@
         <w:rPr>
           <w:sz w:val="24"/>
           <w:szCs w:val="24"/>
+          <w:highlight w:val="yellow"/>
         </w:rPr>
         <w:t>,</w:t>
       </w:r>
@@ -14526,13 +15482,15 @@
         <w:rPr>
           <w:sz w:val="24"/>
           <w:szCs w:val="24"/>
-        </w:rPr>
-        <w:t xml:space="preserve"> </w:t>
-      </w:r>
-      <w:r>
-        <w:rPr>
-          <w:sz w:val="24"/>
-          <w:szCs w:val="24"/>
+          <w:highlight w:val="yellow"/>
+        </w:rPr>
+        <w:t xml:space="preserve"> </w:t>
+      </w:r>
+      <w:r>
+        <w:rPr>
+          <w:sz w:val="24"/>
+          <w:szCs w:val="24"/>
+          <w:highlight w:val="yellow"/>
         </w:rPr>
         <w:t>pp.</w:t>
       </w:r>
@@ -14540,6 +15498,7 @@
         <w:rPr>
           <w:sz w:val="24"/>
           <w:szCs w:val="24"/>
+          <w:highlight w:val="yellow"/>
         </w:rPr>
         <w:t xml:space="preserve">17-28. </w:t>
       </w:r>
@@ -14547,6 +15506,7 @@
         <w:rPr>
           <w:sz w:val="24"/>
           <w:szCs w:val="24"/>
+          <w:highlight w:val="yellow"/>
         </w:rPr>
         <w:t xml:space="preserve">York: </w:t>
       </w:r>
@@ -14554,6 +15514,7 @@
         <w:rPr>
           <w:sz w:val="24"/>
           <w:szCs w:val="24"/>
+          <w:highlight w:val="yellow"/>
         </w:rPr>
         <w:t>University of York.</w:t>
       </w:r>
@@ -14568,17 +15529,29 @@
           <w:szCs w:val="24"/>
         </w:rPr>
       </w:pPr>
-      <w:r>
-        <w:rPr>
-          <w:sz w:val="24"/>
-          <w:szCs w:val="24"/>
-        </w:rPr>
-        <w:t>Dainton, C. 1961</w:t>
-      </w:r>
-      <w:r>
-        <w:rPr>
-          <w:sz w:val="24"/>
-          <w:szCs w:val="24"/>
+      <w:proofErr w:type="spellStart"/>
+      <w:r>
+        <w:rPr>
+          <w:sz w:val="24"/>
+          <w:szCs w:val="24"/>
+          <w:highlight w:val="yellow"/>
+        </w:rPr>
+        <w:t>Dainton</w:t>
+      </w:r>
+      <w:proofErr w:type="spellEnd"/>
+      <w:r>
+        <w:rPr>
+          <w:sz w:val="24"/>
+          <w:szCs w:val="24"/>
+          <w:highlight w:val="yellow"/>
+        </w:rPr>
+        <w:t>, C. 1961</w:t>
+      </w:r>
+      <w:r>
+        <w:rPr>
+          <w:sz w:val="24"/>
+          <w:szCs w:val="24"/>
+          <w:highlight w:val="yellow"/>
         </w:rPr>
         <w:t>:</w:t>
       </w:r>
@@ -14586,6 +15559,7 @@
         <w:rPr>
           <w:sz w:val="24"/>
           <w:szCs w:val="24"/>
+          <w:highlight w:val="yellow"/>
         </w:rPr>
         <w:t xml:space="preserve"> </w:t>
       </w:r>
@@ -14595,6 +15569,7 @@
           <w:iCs/>
           <w:sz w:val="24"/>
           <w:szCs w:val="24"/>
+          <w:highlight w:val="yellow"/>
         </w:rPr>
         <w:t>The story of England’s hospitals.</w:t>
       </w:r>
@@ -14602,13 +15577,15 @@
         <w:rPr>
           <w:sz w:val="24"/>
           <w:szCs w:val="24"/>
-        </w:rPr>
-        <w:t xml:space="preserve"> </w:t>
-      </w:r>
-      <w:r>
-        <w:rPr>
-          <w:sz w:val="24"/>
-          <w:szCs w:val="24"/>
+          <w:highlight w:val="yellow"/>
+        </w:rPr>
+        <w:t xml:space="preserve"> </w:t>
+      </w:r>
+      <w:r>
+        <w:rPr>
+          <w:sz w:val="24"/>
+          <w:szCs w:val="24"/>
+          <w:highlight w:val="yellow"/>
         </w:rPr>
         <w:t xml:space="preserve">London: </w:t>
       </w:r>
@@ -14616,6 +15593,7 @@
         <w:rPr>
           <w:sz w:val="24"/>
           <w:szCs w:val="24"/>
+          <w:highlight w:val="yellow"/>
         </w:rPr>
         <w:t>Museum Press Limited.</w:t>
       </w:r>
@@ -14641,6 +15619,7 @@
         <w:rPr>
           <w:sz w:val="24"/>
           <w:szCs w:val="24"/>
+          <w:highlight w:val="yellow"/>
         </w:rPr>
         <w:t>Dean, G</w:t>
       </w:r>
@@ -14648,6 +15627,7 @@
         <w:rPr>
           <w:sz w:val="24"/>
           <w:szCs w:val="24"/>
+          <w:highlight w:val="yellow"/>
         </w:rPr>
         <w:t>. 2008</w:t>
       </w:r>
@@ -14655,6 +15635,7 @@
         <w:rPr>
           <w:sz w:val="24"/>
           <w:szCs w:val="24"/>
+          <w:highlight w:val="yellow"/>
         </w:rPr>
         <w:t>:</w:t>
       </w:r>
@@ -14662,6 +15643,7 @@
         <w:rPr>
           <w:sz w:val="24"/>
           <w:szCs w:val="24"/>
+          <w:highlight w:val="yellow"/>
         </w:rPr>
         <w:t xml:space="preserve"> </w:t>
       </w:r>
@@ -14671,6 +15653,7 @@
           <w:iCs/>
           <w:sz w:val="24"/>
           <w:szCs w:val="24"/>
+          <w:highlight w:val="yellow"/>
         </w:rPr>
         <w:t>Medieval York.</w:t>
       </w:r>
@@ -14678,13 +15661,15 @@
         <w:rPr>
           <w:sz w:val="24"/>
           <w:szCs w:val="24"/>
-        </w:rPr>
-        <w:t xml:space="preserve"> </w:t>
-      </w:r>
-      <w:r>
-        <w:rPr>
-          <w:sz w:val="24"/>
-          <w:szCs w:val="24"/>
+          <w:highlight w:val="yellow"/>
+        </w:rPr>
+        <w:t xml:space="preserve"> </w:t>
+      </w:r>
+      <w:r>
+        <w:rPr>
+          <w:sz w:val="24"/>
+          <w:szCs w:val="24"/>
+          <w:highlight w:val="yellow"/>
         </w:rPr>
         <w:t xml:space="preserve">Stroud: </w:t>
       </w:r>
@@ -14692,6 +15677,7 @@
         <w:rPr>
           <w:sz w:val="24"/>
           <w:szCs w:val="24"/>
+          <w:highlight w:val="yellow"/>
         </w:rPr>
         <w:t>The History Press.</w:t>
       </w:r>
@@ -14711,12 +15697,14 @@
         <w:rPr>
           <w:sz w:val="24"/>
           <w:szCs w:val="24"/>
+          <w:highlight w:val="yellow"/>
         </w:rPr>
       </w:pPr>
       <w:r>
         <w:rPr>
           <w:sz w:val="24"/>
           <w:szCs w:val="24"/>
+          <w:highlight w:val="yellow"/>
         </w:rPr>
         <w:t>Egan, G. 2007:</w:t>
       </w:r>
@@ -14724,6 +15712,7 @@
         <w:rPr>
           <w:sz w:val="24"/>
           <w:szCs w:val="24"/>
+          <w:highlight w:val="yellow"/>
         </w:rPr>
         <w:t xml:space="preserve"> Material culture of care for the sick: some excavated evidence from English med</w:t>
       </w:r>
@@ -14731,6 +15720,7 @@
         <w:rPr>
           <w:sz w:val="24"/>
           <w:szCs w:val="24"/>
+          <w:highlight w:val="yellow"/>
         </w:rPr>
         <w:t xml:space="preserve">ieval Hospitals and other sites, in B. S. </w:t>
       </w:r>
@@ -14738,6 +15728,7 @@
         <w:rPr>
           <w:sz w:val="24"/>
           <w:szCs w:val="24"/>
+          <w:highlight w:val="yellow"/>
         </w:rPr>
         <w:t>(ed.)</w:t>
       </w:r>
@@ -14745,6 +15736,7 @@
         <w:rPr>
           <w:sz w:val="24"/>
           <w:szCs w:val="24"/>
+          <w:highlight w:val="yellow"/>
         </w:rPr>
         <w:t>,</w:t>
       </w:r>
@@ -14752,6 +15744,7 @@
         <w:rPr>
           <w:sz w:val="24"/>
           <w:szCs w:val="24"/>
+          <w:highlight w:val="yellow"/>
         </w:rPr>
         <w:t xml:space="preserve"> </w:t>
       </w:r>
@@ -14760,13 +15753,24 @@
           <w:i/>
           <w:sz w:val="24"/>
           <w:szCs w:val="24"/>
-        </w:rPr>
-        <w:t>The Medieval hospital and Medieval practice</w:t>
-      </w:r>
-      <w:r>
-        <w:rPr>
-          <w:sz w:val="24"/>
-          <w:szCs w:val="24"/>
+          <w:highlight w:val="yellow"/>
+        </w:rPr>
+        <w:t xml:space="preserve">The Medieval hospital and Medieval </w:t>
+      </w:r>
+      <w:r>
+        <w:rPr>
+          <w:i/>
+          <w:sz w:val="24"/>
+          <w:szCs w:val="24"/>
+          <w:highlight w:val="yellow"/>
+        </w:rPr>
+        <w:t>practice</w:t>
+      </w:r>
+      <w:r>
+        <w:rPr>
+          <w:sz w:val="24"/>
+          <w:szCs w:val="24"/>
+          <w:highlight w:val="yellow"/>
         </w:rPr>
         <w:t>,</w:t>
       </w:r>
@@ -14774,13 +15778,15 @@
         <w:rPr>
           <w:sz w:val="24"/>
           <w:szCs w:val="24"/>
-        </w:rPr>
-        <w:t xml:space="preserve"> </w:t>
-      </w:r>
-      <w:r>
-        <w:rPr>
-          <w:sz w:val="24"/>
-          <w:szCs w:val="24"/>
+          <w:highlight w:val="yellow"/>
+        </w:rPr>
+        <w:t xml:space="preserve"> </w:t>
+      </w:r>
+      <w:r>
+        <w:rPr>
+          <w:sz w:val="24"/>
+          <w:szCs w:val="24"/>
+          <w:highlight w:val="yellow"/>
         </w:rPr>
         <w:t>pp.</w:t>
       </w:r>
@@ -14788,6 +15794,7 @@
         <w:rPr>
           <w:sz w:val="24"/>
           <w:szCs w:val="24"/>
+          <w:highlight w:val="yellow"/>
         </w:rPr>
         <w:t xml:space="preserve">65-76. </w:t>
       </w:r>
@@ -14795,20 +15802,33 @@
         <w:rPr>
           <w:sz w:val="24"/>
           <w:szCs w:val="24"/>
+          <w:highlight w:val="yellow"/>
         </w:rPr>
         <w:t xml:space="preserve">Aldershot: </w:t>
       </w:r>
-      <w:r>
-        <w:rPr>
-          <w:sz w:val="24"/>
-          <w:szCs w:val="24"/>
-        </w:rPr>
-        <w:t>Ashgate.</w:t>
-      </w:r>
-      <w:r>
-        <w:rPr>
-          <w:sz w:val="24"/>
-          <w:szCs w:val="24"/>
+      <w:proofErr w:type="spellStart"/>
+      <w:r>
+        <w:rPr>
+          <w:sz w:val="24"/>
+          <w:szCs w:val="24"/>
+          <w:highlight w:val="yellow"/>
+        </w:rPr>
+        <w:t>Ashgate</w:t>
+      </w:r>
+      <w:proofErr w:type="spellEnd"/>
+      <w:r>
+        <w:rPr>
+          <w:sz w:val="24"/>
+          <w:szCs w:val="24"/>
+          <w:highlight w:val="yellow"/>
+        </w:rPr>
+        <w:t>.</w:t>
+      </w:r>
+      <w:r>
+        <w:rPr>
+          <w:sz w:val="24"/>
+          <w:szCs w:val="24"/>
+          <w:highlight w:val="yellow"/>
         </w:rPr>
         <w:t xml:space="preserve"> </w:t>
       </w:r>
@@ -14827,6 +15847,7 @@
         <w:rPr>
           <w:sz w:val="24"/>
           <w:szCs w:val="24"/>
+          <w:highlight w:val="yellow"/>
         </w:rPr>
         <w:t>Goldberg, P. J. P. 1992:</w:t>
       </w:r>
@@ -14834,6 +15855,7 @@
         <w:rPr>
           <w:sz w:val="24"/>
           <w:szCs w:val="24"/>
+          <w:highlight w:val="yellow"/>
         </w:rPr>
         <w:t xml:space="preserve"> </w:t>
       </w:r>
@@ -14843,6 +15865,7 @@
           <w:iCs/>
           <w:sz w:val="24"/>
           <w:szCs w:val="24"/>
+          <w:highlight w:val="yellow"/>
         </w:rPr>
         <w:t>Women, work and life cycle in a Medieval economy. Women in York and Yorkshire, c. 1300-1520.</w:t>
       </w:r>
@@ -14850,13 +15873,15 @@
         <w:rPr>
           <w:sz w:val="24"/>
           <w:szCs w:val="24"/>
-        </w:rPr>
-        <w:t xml:space="preserve"> </w:t>
-      </w:r>
-      <w:r>
-        <w:rPr>
-          <w:sz w:val="24"/>
-          <w:szCs w:val="24"/>
+          <w:highlight w:val="yellow"/>
+        </w:rPr>
+        <w:t xml:space="preserve"> </w:t>
+      </w:r>
+      <w:r>
+        <w:rPr>
+          <w:sz w:val="24"/>
+          <w:szCs w:val="24"/>
+          <w:highlight w:val="yellow"/>
         </w:rPr>
         <w:t xml:space="preserve">Oxford: </w:t>
       </w:r>
@@ -14864,6 +15889,7 @@
         <w:rPr>
           <w:sz w:val="24"/>
           <w:szCs w:val="24"/>
+          <w:highlight w:val="yellow"/>
         </w:rPr>
         <w:t>Clarendon Press.</w:t>
       </w:r>
@@ -14871,6 +15897,7 @@
         <w:rPr>
           <w:sz w:val="24"/>
           <w:szCs w:val="24"/>
+          <w:highlight w:val="yellow"/>
         </w:rPr>
         <w:t xml:space="preserve"> Oxford.</w:t>
       </w:r>
@@ -14889,6 +15916,7 @@
         <w:rPr>
           <w:sz w:val="24"/>
           <w:szCs w:val="24"/>
+          <w:highlight w:val="yellow"/>
         </w:rPr>
         <w:t>Henderson, J. 2006:</w:t>
       </w:r>
@@ -14896,6 +15924,7 @@
         <w:rPr>
           <w:sz w:val="24"/>
           <w:szCs w:val="24"/>
+          <w:highlight w:val="yellow"/>
         </w:rPr>
         <w:t xml:space="preserve"> </w:t>
       </w:r>
@@ -14905,6 +15934,7 @@
           <w:iCs/>
           <w:sz w:val="24"/>
           <w:szCs w:val="24"/>
+          <w:highlight w:val="yellow"/>
         </w:rPr>
         <w:t>The Renaissance Hospital. Healing the body and healing the soul.</w:t>
       </w:r>
@@ -14912,13 +15942,15 @@
         <w:rPr>
           <w:sz w:val="24"/>
           <w:szCs w:val="24"/>
-        </w:rPr>
-        <w:t xml:space="preserve"> </w:t>
-      </w:r>
-      <w:r>
-        <w:rPr>
-          <w:sz w:val="24"/>
-          <w:szCs w:val="24"/>
+          <w:highlight w:val="yellow"/>
+        </w:rPr>
+        <w:t xml:space="preserve"> </w:t>
+      </w:r>
+      <w:r>
+        <w:rPr>
+          <w:sz w:val="24"/>
+          <w:szCs w:val="24"/>
+          <w:highlight w:val="yellow"/>
         </w:rPr>
         <w:t xml:space="preserve">London: </w:t>
       </w:r>
@@ -14926,6 +15958,7 @@
         <w:rPr>
           <w:sz w:val="24"/>
           <w:szCs w:val="24"/>
+          <w:highlight w:val="yellow"/>
         </w:rPr>
         <w:t>Yale University Press.</w:t>
       </w:r>
@@ -14950,6 +15983,7 @@
         <w:rPr>
           <w:sz w:val="24"/>
           <w:szCs w:val="24"/>
+          <w:highlight w:val="yellow"/>
         </w:rPr>
         <w:t>Johnson, A. 2014:</w:t>
       </w:r>
@@ -14957,20 +15991,15 @@
         <w:rPr>
           <w:sz w:val="24"/>
           <w:szCs w:val="24"/>
-        </w:rPr>
-        <w:t xml:space="preserve"> </w:t>
-      </w:r>
-      <w:r>
-        <w:rPr>
-          <w:sz w:val="24"/>
-          <w:szCs w:val="24"/>
-        </w:rPr>
-        <w:t>A history of Archaeology Live! Year one: St. Leonard’s 2001.</w:t>
-      </w:r>
-      <w:r>
-        <w:rPr>
-          <w:sz w:val="24"/>
-          <w:szCs w:val="24"/>
+          <w:highlight w:val="yellow"/>
+        </w:rPr>
+        <w:t xml:space="preserve"> A history of Archaeology Live! Year one: St. Leonard’s 2001.</w:t>
+      </w:r>
+      <w:r>
+        <w:rPr>
+          <w:sz w:val="24"/>
+          <w:szCs w:val="24"/>
+          <w:highlight w:val="yellow"/>
         </w:rPr>
         <w:t xml:space="preserve"> </w:t>
       </w:r>
@@ -14979,21 +16008,43 @@
           <w:i/>
           <w:sz w:val="24"/>
           <w:szCs w:val="24"/>
-        </w:rPr>
-        <w:t>Archaeology Live!</w:t>
-      </w:r>
-      <w:r>
-        <w:rPr>
-          <w:sz w:val="24"/>
-          <w:szCs w:val="24"/>
-        </w:rPr>
-        <w:t xml:space="preserve">: Retrieved 20 April 2015 from </w:t>
+          <w:highlight w:val="yellow"/>
+        </w:rPr>
+        <w:t xml:space="preserve">Archaeology </w:t>
+      </w:r>
+      <w:proofErr w:type="gramStart"/>
+      <w:r>
+        <w:rPr>
+          <w:i/>
+          <w:sz w:val="24"/>
+          <w:szCs w:val="24"/>
+          <w:highlight w:val="yellow"/>
+        </w:rPr>
+        <w:t>Live!</w:t>
+      </w:r>
+      <w:r>
+        <w:rPr>
+          <w:sz w:val="24"/>
+          <w:szCs w:val="24"/>
+          <w:highlight w:val="yellow"/>
+        </w:rPr>
+        <w:t>:</w:t>
+      </w:r>
+      <w:proofErr w:type="gramEnd"/>
+      <w:r>
+        <w:rPr>
+          <w:sz w:val="24"/>
+          <w:szCs w:val="24"/>
+          <w:highlight w:val="yellow"/>
+        </w:rPr>
+        <w:t xml:space="preserve"> Retrieved 20 April 2015 from </w:t>
       </w:r>
       <w:hyperlink r:id="rId13" w:history="1">
         <w:r>
           <w:rPr>
             <w:rStyle w:val="Hyperlink"/>
             <w:sz w:val="24"/>
+            <w:highlight w:val="yellow"/>
           </w:rPr>
           <w:t>https://archaeologylive.wordpress.com/2014/06/20/a-history-of-archaeology-live-year-one-st-leonards-2001</w:t>
         </w:r>
@@ -15013,6 +16064,7 @@
         <w:rPr>
           <w:sz w:val="24"/>
           <w:szCs w:val="24"/>
+          <w:highlight w:val="yellow"/>
         </w:rPr>
         <w:t>Malcom, G. and Sloane, B. 2014:</w:t>
       </w:r>
@@ -15020,6 +16072,7 @@
         <w:rPr>
           <w:sz w:val="24"/>
           <w:szCs w:val="24"/>
+          <w:highlight w:val="yellow"/>
         </w:rPr>
         <w:t xml:space="preserve"> </w:t>
       </w:r>
@@ -15029,20 +16082,45 @@
           <w:iCs/>
           <w:sz w:val="24"/>
           <w:szCs w:val="24"/>
-        </w:rPr>
-        <w:t>Excavations at the priory of the Order of the Hospital of St John of Jerusalem, Clerkenwell, London.</w:t>
-      </w:r>
-      <w:r>
-        <w:rPr>
-          <w:sz w:val="24"/>
-          <w:szCs w:val="24"/>
-        </w:rPr>
-        <w:t xml:space="preserve"> </w:t>
-      </w:r>
-      <w:r>
-        <w:rPr>
-          <w:sz w:val="24"/>
-          <w:szCs w:val="24"/>
+          <w:highlight w:val="yellow"/>
+        </w:rPr>
+        <w:t xml:space="preserve">Excavations at the priory of the Order of the Hospital of St John of Jerusalem, </w:t>
+      </w:r>
+      <w:proofErr w:type="spellStart"/>
+      <w:r>
+        <w:rPr>
+          <w:i/>
+          <w:iCs/>
+          <w:sz w:val="24"/>
+          <w:szCs w:val="24"/>
+          <w:highlight w:val="yellow"/>
+        </w:rPr>
+        <w:t>Clerkenwell</w:t>
+      </w:r>
+      <w:proofErr w:type="spellEnd"/>
+      <w:r>
+        <w:rPr>
+          <w:i/>
+          <w:iCs/>
+          <w:sz w:val="24"/>
+          <w:szCs w:val="24"/>
+          <w:highlight w:val="yellow"/>
+        </w:rPr>
+        <w:t>, London.</w:t>
+      </w:r>
+      <w:r>
+        <w:rPr>
+          <w:sz w:val="24"/>
+          <w:szCs w:val="24"/>
+          <w:highlight w:val="yellow"/>
+        </w:rPr>
+        <w:t xml:space="preserve"> </w:t>
+      </w:r>
+      <w:r>
+        <w:rPr>
+          <w:sz w:val="24"/>
+          <w:szCs w:val="24"/>
+          <w:highlight w:val="yellow"/>
         </w:rPr>
         <w:t xml:space="preserve">London: </w:t>
       </w:r>
@@ -15050,6 +16128,7 @@
         <w:rPr>
           <w:sz w:val="24"/>
           <w:szCs w:val="24"/>
+          <w:highlight w:val="yellow"/>
         </w:rPr>
         <w:t>Museum of London Archaeology Service.</w:t>
       </w:r>
@@ -15068,6 +16147,7 @@
         <w:rPr>
           <w:sz w:val="24"/>
           <w:szCs w:val="24"/>
+          <w:highlight w:val="yellow"/>
         </w:rPr>
         <w:t>Orme, N. and Webster, M. 1995:</w:t>
       </w:r>
@@ -15075,6 +16155,7 @@
         <w:rPr>
           <w:sz w:val="24"/>
           <w:szCs w:val="24"/>
+          <w:highlight w:val="yellow"/>
         </w:rPr>
         <w:t xml:space="preserve"> </w:t>
       </w:r>
@@ -15084,6 +16165,7 @@
           <w:iCs/>
           <w:sz w:val="24"/>
           <w:szCs w:val="24"/>
+          <w:highlight w:val="yellow"/>
         </w:rPr>
         <w:t>The English Hospital. 1070-1570.</w:t>
       </w:r>
@@ -15091,13 +16173,15 @@
         <w:rPr>
           <w:sz w:val="24"/>
           <w:szCs w:val="24"/>
-        </w:rPr>
-        <w:t xml:space="preserve"> </w:t>
-      </w:r>
-      <w:r>
-        <w:rPr>
-          <w:sz w:val="24"/>
-          <w:szCs w:val="24"/>
+          <w:highlight w:val="yellow"/>
+        </w:rPr>
+        <w:t xml:space="preserve"> </w:t>
+      </w:r>
+      <w:r>
+        <w:rPr>
+          <w:sz w:val="24"/>
+          <w:szCs w:val="24"/>
+          <w:highlight w:val="yellow"/>
         </w:rPr>
         <w:t xml:space="preserve">London: </w:t>
       </w:r>
@@ -15105,6 +16189,7 @@
         <w:rPr>
           <w:sz w:val="24"/>
           <w:szCs w:val="24"/>
+          <w:highlight w:val="yellow"/>
         </w:rPr>
         <w:t>Yale University Press.</w:t>
       </w:r>
@@ -15123,12 +16208,14 @@
         <w:jc w:val="both"/>
         <w:rPr>
           <w:sz w:val="24"/>
+          <w:highlight w:val="yellow"/>
         </w:rPr>
       </w:pPr>
       <w:r>
         <w:rPr>
           <w:sz w:val="24"/>
           <w:szCs w:val="24"/>
+          <w:highlight w:val="yellow"/>
         </w:rPr>
         <w:t>Page, W. 1974:</w:t>
       </w:r>
@@ -15136,36 +16223,24 @@
         <w:rPr>
           <w:sz w:val="24"/>
           <w:szCs w:val="24"/>
-        </w:rPr>
-        <w:t xml:space="preserve"> </w:t>
-      </w:r>
-      <w:r>
-        <w:rPr>
-          <w:sz w:val="24"/>
-          <w:szCs w:val="24"/>
-        </w:rPr>
-        <w:t>A history of the County of York. Volume 3.</w:t>
+          <w:highlight w:val="yellow"/>
+        </w:rPr>
+        <w:t xml:space="preserve"> A history of the County of York. Volume 3.</w:t>
       </w:r>
       <w:r>
         <w:rPr>
           <w:i/>
           <w:sz w:val="24"/>
           <w:szCs w:val="24"/>
-        </w:rPr>
-        <w:t xml:space="preserve"> </w:t>
-      </w:r>
-      <w:r>
-        <w:rPr>
-          <w:i/>
-          <w:sz w:val="24"/>
-          <w:szCs w:val="24"/>
-        </w:rPr>
-        <w:t>Victoria County History</w:t>
-      </w:r>
-      <w:r>
-        <w:rPr>
-          <w:sz w:val="24"/>
-          <w:szCs w:val="24"/>
+          <w:highlight w:val="yellow"/>
+        </w:rPr>
+        <w:t xml:space="preserve"> Victoria County History</w:t>
+      </w:r>
+      <w:r>
+        <w:rPr>
+          <w:sz w:val="24"/>
+          <w:szCs w:val="24"/>
+          <w:highlight w:val="yellow"/>
         </w:rPr>
         <w:t xml:space="preserve">: Retrieved 20 April 2015 from </w:t>
       </w:r>
@@ -15174,6 +16249,7 @@
           <w:rPr>
             <w:rStyle w:val="Hyperlink"/>
             <w:sz w:val="24"/>
+            <w:highlight w:val="yellow"/>
           </w:rPr>
           <w:t>http://www.british-history.ac.uk/vch/yorks/vol3/pp336-352</w:t>
         </w:r>
@@ -15189,26 +16265,40 @@
           <w:szCs w:val="24"/>
         </w:rPr>
       </w:pPr>
-      <w:r>
-        <w:rPr>
-          <w:sz w:val="24"/>
-          <w:szCs w:val="24"/>
+      <w:proofErr w:type="spellStart"/>
+      <w:r>
+        <w:rPr>
+          <w:sz w:val="24"/>
+          <w:szCs w:val="24"/>
+          <w:highlight w:val="yellow"/>
           <w:lang w:val="es-ES"/>
         </w:rPr>
-        <w:t>Palliser, D. M. 2014</w:t>
-      </w:r>
-      <w:r>
-        <w:rPr>
-          <w:sz w:val="24"/>
-          <w:szCs w:val="24"/>
+        <w:t>Palliser</w:t>
+      </w:r>
+      <w:proofErr w:type="spellEnd"/>
+      <w:r>
+        <w:rPr>
+          <w:sz w:val="24"/>
+          <w:szCs w:val="24"/>
+          <w:highlight w:val="yellow"/>
           <w:lang w:val="es-ES"/>
         </w:rPr>
+        <w:t>, D. M. 2014</w:t>
+      </w:r>
+      <w:r>
+        <w:rPr>
+          <w:sz w:val="24"/>
+          <w:szCs w:val="24"/>
+          <w:highlight w:val="yellow"/>
+          <w:lang w:val="es-ES"/>
+        </w:rPr>
         <w:t>:</w:t>
       </w:r>
       <w:r>
         <w:rPr>
           <w:sz w:val="24"/>
           <w:szCs w:val="24"/>
+          <w:highlight w:val="yellow"/>
           <w:lang w:val="es-ES"/>
         </w:rPr>
         <w:t xml:space="preserve"> </w:t>
@@ -15219,6 +16309,7 @@
           <w:iCs/>
           <w:sz w:val="24"/>
           <w:szCs w:val="24"/>
+          <w:highlight w:val="yellow"/>
           <w:lang w:val="es-ES"/>
         </w:rPr>
         <w:t>Medieval York. 600-1540.</w:t>
@@ -15227,6 +16318,7 @@
         <w:rPr>
           <w:sz w:val="24"/>
           <w:szCs w:val="24"/>
+          <w:highlight w:val="yellow"/>
           <w:lang w:val="es-ES"/>
         </w:rPr>
         <w:t xml:space="preserve"> </w:t>
@@ -15235,6 +16327,7 @@
         <w:rPr>
           <w:sz w:val="24"/>
           <w:szCs w:val="24"/>
+          <w:highlight w:val="yellow"/>
         </w:rPr>
         <w:t xml:space="preserve">Oxford: </w:t>
       </w:r>
@@ -15242,6 +16335,7 @@
         <w:rPr>
           <w:sz w:val="24"/>
           <w:szCs w:val="24"/>
+          <w:highlight w:val="yellow"/>
         </w:rPr>
         <w:t>Oxford University Press</w:t>
       </w:r>
@@ -15249,6 +16343,7 @@
         <w:rPr>
           <w:sz w:val="24"/>
           <w:szCs w:val="24"/>
+          <w:highlight w:val="yellow"/>
         </w:rPr>
         <w:t>.</w:t>
       </w:r>
@@ -15261,12 +16356,14 @@
         <w:rPr>
           <w:sz w:val="24"/>
           <w:szCs w:val="24"/>
+          <w:highlight w:val="yellow"/>
         </w:rPr>
       </w:pPr>
       <w:r>
         <w:rPr>
           <w:sz w:val="24"/>
           <w:szCs w:val="24"/>
+          <w:highlight w:val="yellow"/>
         </w:rPr>
         <w:lastRenderedPageBreak/>
         <w:t xml:space="preserve">Phillpotts, C. </w:t>
@@ -15276,6 +16373,7 @@
           <w:i/>
           <w:sz w:val="24"/>
           <w:szCs w:val="24"/>
+          <w:highlight w:val="yellow"/>
         </w:rPr>
         <w:t>et al</w:t>
       </w:r>
@@ -15283,6 +16381,7 @@
         <w:rPr>
           <w:sz w:val="24"/>
           <w:szCs w:val="24"/>
+          <w:highlight w:val="yellow"/>
         </w:rPr>
         <w:t>. 1997:</w:t>
       </w:r>
@@ -15290,6 +16389,7 @@
         <w:rPr>
           <w:sz w:val="24"/>
           <w:szCs w:val="24"/>
+          <w:highlight w:val="yellow"/>
         </w:rPr>
         <w:t xml:space="preserve"> </w:t>
       </w:r>
@@ -15298,13 +16398,35 @@
           <w:i/>
           <w:sz w:val="24"/>
           <w:szCs w:val="24"/>
-        </w:rPr>
-        <w:t xml:space="preserve">Excavations at the Priory and Hospital of St Mary Spital, London. </w:t>
-      </w:r>
-      <w:r>
-        <w:rPr>
-          <w:sz w:val="24"/>
-          <w:szCs w:val="24"/>
+          <w:highlight w:val="yellow"/>
+        </w:rPr>
+        <w:t xml:space="preserve">Excavations at the Priory and Hospital of St Mary </w:t>
+      </w:r>
+      <w:proofErr w:type="spellStart"/>
+      <w:r>
+        <w:rPr>
+          <w:i/>
+          <w:sz w:val="24"/>
+          <w:szCs w:val="24"/>
+          <w:highlight w:val="yellow"/>
+        </w:rPr>
+        <w:t>Spital</w:t>
+      </w:r>
+      <w:proofErr w:type="spellEnd"/>
+      <w:r>
+        <w:rPr>
+          <w:i/>
+          <w:sz w:val="24"/>
+          <w:szCs w:val="24"/>
+          <w:highlight w:val="yellow"/>
+        </w:rPr>
+        <w:t xml:space="preserve">, London. </w:t>
+      </w:r>
+      <w:r>
+        <w:rPr>
+          <w:sz w:val="24"/>
+          <w:szCs w:val="24"/>
+          <w:highlight w:val="yellow"/>
         </w:rPr>
         <w:t xml:space="preserve">London: </w:t>
       </w:r>
@@ -15312,20 +16434,15 @@
         <w:rPr>
           <w:sz w:val="24"/>
           <w:szCs w:val="24"/>
-        </w:rPr>
-        <w:t>M</w:t>
-      </w:r>
-      <w:r>
-        <w:rPr>
-          <w:sz w:val="24"/>
-          <w:szCs w:val="24"/>
-        </w:rPr>
-        <w:t>useum of London Archaeology Service</w:t>
-      </w:r>
-      <w:r>
-        <w:rPr>
-          <w:sz w:val="24"/>
-          <w:szCs w:val="24"/>
+          <w:highlight w:val="yellow"/>
+        </w:rPr>
+        <w:t>Museum of London Archaeology Service</w:t>
+      </w:r>
+      <w:r>
+        <w:rPr>
+          <w:sz w:val="24"/>
+          <w:szCs w:val="24"/>
+          <w:highlight w:val="yellow"/>
         </w:rPr>
         <w:t>.</w:t>
       </w:r>
@@ -15333,6 +16450,7 @@
         <w:rPr>
           <w:sz w:val="24"/>
           <w:szCs w:val="24"/>
+          <w:highlight w:val="yellow"/>
         </w:rPr>
         <w:t xml:space="preserve"> </w:t>
       </w:r>
@@ -15345,19 +16463,32 @@
         <w:rPr>
           <w:sz w:val="24"/>
           <w:szCs w:val="24"/>
+          <w:highlight w:val="yellow"/>
         </w:rPr>
       </w:pPr>
-      <w:r>
-        <w:rPr>
-          <w:sz w:val="24"/>
-          <w:szCs w:val="24"/>
-        </w:rPr>
-        <w:t>Raine, A. 1955:</w:t>
-      </w:r>
-      <w:r>
-        <w:rPr>
-          <w:sz w:val="24"/>
-          <w:szCs w:val="24"/>
+      <w:proofErr w:type="spellStart"/>
+      <w:r>
+        <w:rPr>
+          <w:sz w:val="24"/>
+          <w:szCs w:val="24"/>
+          <w:highlight w:val="yellow"/>
+        </w:rPr>
+        <w:t>Raine</w:t>
+      </w:r>
+      <w:proofErr w:type="spellEnd"/>
+      <w:r>
+        <w:rPr>
+          <w:sz w:val="24"/>
+          <w:szCs w:val="24"/>
+          <w:highlight w:val="yellow"/>
+        </w:rPr>
+        <w:t>, A. 1955:</w:t>
+      </w:r>
+      <w:r>
+        <w:rPr>
+          <w:sz w:val="24"/>
+          <w:szCs w:val="24"/>
+          <w:highlight w:val="yellow"/>
         </w:rPr>
         <w:t xml:space="preserve"> </w:t>
       </w:r>
@@ -15367,6 +16498,7 @@
           <w:iCs/>
           <w:sz w:val="24"/>
           <w:szCs w:val="24"/>
+          <w:highlight w:val="yellow"/>
         </w:rPr>
         <w:t>Mediaeval York. A topographical</w:t>
       </w:r>
@@ -15376,6 +16508,7 @@
           <w:iCs/>
           <w:sz w:val="24"/>
           <w:szCs w:val="24"/>
+          <w:highlight w:val="yellow"/>
         </w:rPr>
         <w:t xml:space="preserve"> survey based on original sources. </w:t>
       </w:r>
@@ -15383,6 +16516,7 @@
         <w:rPr>
           <w:sz w:val="24"/>
           <w:szCs w:val="24"/>
+          <w:highlight w:val="yellow"/>
         </w:rPr>
         <w:t xml:space="preserve">London: </w:t>
       </w:r>
@@ -15390,6 +16524,7 @@
         <w:rPr>
           <w:sz w:val="24"/>
           <w:szCs w:val="24"/>
+          <w:highlight w:val="yellow"/>
         </w:rPr>
         <w:t>John Murray.</w:t>
       </w:r>
@@ -15397,6 +16532,7 @@
         <w:rPr>
           <w:sz w:val="24"/>
           <w:szCs w:val="24"/>
+          <w:highlight w:val="yellow"/>
         </w:rPr>
         <w:t xml:space="preserve"> </w:t>
       </w:r>
@@ -15411,17 +16547,29 @@
           <w:szCs w:val="24"/>
         </w:rPr>
       </w:pPr>
-      <w:r>
-        <w:rPr>
-          <w:sz w:val="24"/>
-          <w:szCs w:val="24"/>
-        </w:rPr>
-        <w:t>Rawcliffe, C. 1995</w:t>
-      </w:r>
-      <w:r>
-        <w:rPr>
-          <w:sz w:val="24"/>
-          <w:szCs w:val="24"/>
+      <w:proofErr w:type="spellStart"/>
+      <w:r>
+        <w:rPr>
+          <w:sz w:val="24"/>
+          <w:szCs w:val="24"/>
+          <w:highlight w:val="yellow"/>
+        </w:rPr>
+        <w:t>Rawcliffe</w:t>
+      </w:r>
+      <w:proofErr w:type="spellEnd"/>
+      <w:r>
+        <w:rPr>
+          <w:sz w:val="24"/>
+          <w:szCs w:val="24"/>
+          <w:highlight w:val="yellow"/>
+        </w:rPr>
+        <w:t>, C. 1995</w:t>
+      </w:r>
+      <w:r>
+        <w:rPr>
+          <w:sz w:val="24"/>
+          <w:szCs w:val="24"/>
+          <w:highlight w:val="yellow"/>
         </w:rPr>
         <w:t>:</w:t>
       </w:r>
@@ -15429,6 +16577,7 @@
         <w:rPr>
           <w:sz w:val="24"/>
           <w:szCs w:val="24"/>
+          <w:highlight w:val="yellow"/>
         </w:rPr>
         <w:t xml:space="preserve"> </w:t>
       </w:r>
@@ -15438,6 +16587,7 @@
           <w:iCs/>
           <w:sz w:val="24"/>
           <w:szCs w:val="24"/>
+          <w:highlight w:val="yellow"/>
         </w:rPr>
         <w:t>The hospitals of Medieval Norwich. Studies in East Anglian History 2.</w:t>
       </w:r>
@@ -15445,13 +16595,15 @@
         <w:rPr>
           <w:sz w:val="24"/>
           <w:szCs w:val="24"/>
-        </w:rPr>
-        <w:t xml:space="preserve"> </w:t>
-      </w:r>
-      <w:r>
-        <w:rPr>
-          <w:sz w:val="24"/>
-          <w:szCs w:val="24"/>
+          <w:highlight w:val="yellow"/>
+        </w:rPr>
+        <w:t xml:space="preserve"> </w:t>
+      </w:r>
+      <w:r>
+        <w:rPr>
+          <w:sz w:val="24"/>
+          <w:szCs w:val="24"/>
+          <w:highlight w:val="yellow"/>
         </w:rPr>
         <w:t xml:space="preserve">Norwich: </w:t>
       </w:r>
@@ -15459,6 +16611,7 @@
         <w:rPr>
           <w:sz w:val="24"/>
           <w:szCs w:val="24"/>
+          <w:highlight w:val="yellow"/>
         </w:rPr>
         <w:t>University of East Anglia.</w:t>
       </w:r>
@@ -15480,17 +16633,29 @@
           <w:szCs w:val="24"/>
         </w:rPr>
       </w:pPr>
-      <w:r>
-        <w:rPr>
-          <w:sz w:val="24"/>
-          <w:szCs w:val="24"/>
-        </w:rPr>
-        <w:t>Rawcliffe, C. 1999:</w:t>
-      </w:r>
-      <w:r>
-        <w:rPr>
-          <w:sz w:val="24"/>
-          <w:szCs w:val="24"/>
+      <w:proofErr w:type="spellStart"/>
+      <w:r>
+        <w:rPr>
+          <w:sz w:val="24"/>
+          <w:szCs w:val="24"/>
+          <w:highlight w:val="yellow"/>
+        </w:rPr>
+        <w:t>Rawcliffe</w:t>
+      </w:r>
+      <w:proofErr w:type="spellEnd"/>
+      <w:r>
+        <w:rPr>
+          <w:sz w:val="24"/>
+          <w:szCs w:val="24"/>
+          <w:highlight w:val="yellow"/>
+        </w:rPr>
+        <w:t>, C. 1999:</w:t>
+      </w:r>
+      <w:r>
+        <w:rPr>
+          <w:sz w:val="24"/>
+          <w:szCs w:val="24"/>
+          <w:highlight w:val="yellow"/>
         </w:rPr>
         <w:t xml:space="preserve"> </w:t>
       </w:r>
@@ -15500,6 +16665,7 @@
           <w:iCs/>
           <w:sz w:val="24"/>
           <w:szCs w:val="24"/>
+          <w:highlight w:val="yellow"/>
         </w:rPr>
         <w:t>Medicine for the soul. The life, death and resurrection of an English Medieval Hospital. St Giles’s, Norwich, c. 1249-1550.</w:t>
       </w:r>
@@ -15507,13 +16673,15 @@
         <w:rPr>
           <w:sz w:val="24"/>
           <w:szCs w:val="24"/>
-        </w:rPr>
-        <w:t xml:space="preserve"> </w:t>
-      </w:r>
-      <w:r>
-        <w:rPr>
-          <w:sz w:val="24"/>
-          <w:szCs w:val="24"/>
+          <w:highlight w:val="yellow"/>
+        </w:rPr>
+        <w:t xml:space="preserve"> </w:t>
+      </w:r>
+      <w:r>
+        <w:rPr>
+          <w:sz w:val="24"/>
+          <w:szCs w:val="24"/>
+          <w:highlight w:val="yellow"/>
         </w:rPr>
         <w:t>Stroud: Su</w:t>
       </w:r>
@@ -15521,6 +16689,7 @@
         <w:rPr>
           <w:sz w:val="24"/>
           <w:szCs w:val="24"/>
+          <w:highlight w:val="yellow"/>
         </w:rPr>
         <w:t>tton Publishing.</w:t>
       </w:r>
@@ -15540,12 +16709,15 @@
         <w:rPr>
           <w:sz w:val="24"/>
           <w:szCs w:val="24"/>
+          <w:highlight w:val="yellow"/>
         </w:rPr>
       </w:pPr>
-      <w:r>
-        <w:rPr>
-          <w:sz w:val="24"/>
-          <w:szCs w:val="24"/>
+      <w:proofErr w:type="spellStart"/>
+      <w:r>
+        <w:rPr>
+          <w:sz w:val="24"/>
+          <w:szCs w:val="24"/>
+          <w:highlight w:val="yellow"/>
         </w:rPr>
         <w:t>Ra</w:t>
       </w:r>
@@ -15553,6 +16725,7 @@
         <w:rPr>
           <w:sz w:val="24"/>
           <w:szCs w:val="24"/>
+          <w:highlight w:val="yellow"/>
         </w:rPr>
         <w:t>w</w:t>
       </w:r>
@@ -15560,20 +16733,34 @@
         <w:rPr>
           <w:sz w:val="24"/>
           <w:szCs w:val="24"/>
-        </w:rPr>
-        <w:t>cliffe, C. and Wilson, R. (</w:t>
-      </w:r>
-      <w:r>
-        <w:rPr>
-          <w:sz w:val="24"/>
-          <w:szCs w:val="24"/>
+          <w:highlight w:val="yellow"/>
+        </w:rPr>
+        <w:t>cliffe</w:t>
+      </w:r>
+      <w:proofErr w:type="spellEnd"/>
+      <w:r>
+        <w:rPr>
+          <w:sz w:val="24"/>
+          <w:szCs w:val="24"/>
+          <w:highlight w:val="yellow"/>
+        </w:rPr>
+        <w:t>, C. and Wilson, R. (</w:t>
+      </w:r>
+      <w:proofErr w:type="spellStart"/>
+      <w:r>
+        <w:rPr>
+          <w:sz w:val="24"/>
+          <w:szCs w:val="24"/>
+          <w:highlight w:val="yellow"/>
         </w:rPr>
         <w:t>Eds</w:t>
       </w:r>
-      <w:r>
-        <w:rPr>
-          <w:sz w:val="24"/>
-          <w:szCs w:val="24"/>
+      <w:proofErr w:type="spellEnd"/>
+      <w:r>
+        <w:rPr>
+          <w:sz w:val="24"/>
+          <w:szCs w:val="24"/>
+          <w:highlight w:val="yellow"/>
         </w:rPr>
         <w:t>) 2004</w:t>
       </w:r>
@@ -15581,6 +16768,7 @@
         <w:rPr>
           <w:sz w:val="24"/>
           <w:szCs w:val="24"/>
+          <w:highlight w:val="yellow"/>
         </w:rPr>
         <w:t>:</w:t>
       </w:r>
@@ -15588,6 +16776,7 @@
         <w:rPr>
           <w:sz w:val="24"/>
           <w:szCs w:val="24"/>
+          <w:highlight w:val="yellow"/>
         </w:rPr>
         <w:t xml:space="preserve"> </w:t>
       </w:r>
@@ -15597,6 +16786,7 @@
           <w:iCs/>
           <w:sz w:val="24"/>
           <w:szCs w:val="24"/>
+          <w:highlight w:val="yellow"/>
         </w:rPr>
         <w:t>Medieval Norwich</w:t>
       </w:r>
@@ -15604,6 +16794,7 @@
         <w:rPr>
           <w:sz w:val="24"/>
           <w:szCs w:val="24"/>
+          <w:highlight w:val="yellow"/>
         </w:rPr>
         <w:t xml:space="preserve">. </w:t>
       </w:r>
@@ -15611,20 +16802,25 @@
         <w:rPr>
           <w:sz w:val="24"/>
           <w:szCs w:val="24"/>
+          <w:highlight w:val="yellow"/>
         </w:rPr>
         <w:t xml:space="preserve">London: </w:t>
       </w:r>
-      <w:r>
-        <w:rPr>
-          <w:sz w:val="24"/>
-          <w:szCs w:val="24"/>
+      <w:proofErr w:type="spellStart"/>
+      <w:r>
+        <w:rPr>
+          <w:sz w:val="24"/>
+          <w:szCs w:val="24"/>
+          <w:highlight w:val="yellow"/>
         </w:rPr>
         <w:t>Hambledon</w:t>
       </w:r>
-      <w:r>
-        <w:rPr>
-          <w:sz w:val="24"/>
-          <w:szCs w:val="24"/>
+      <w:proofErr w:type="spellEnd"/>
+      <w:r>
+        <w:rPr>
+          <w:sz w:val="24"/>
+          <w:szCs w:val="24"/>
+          <w:highlight w:val="yellow"/>
         </w:rPr>
         <w:t xml:space="preserve">. </w:t>
       </w:r>
@@ -15643,6 +16839,7 @@
         <w:rPr>
           <w:sz w:val="24"/>
           <w:szCs w:val="24"/>
+          <w:highlight w:val="yellow"/>
         </w:rPr>
         <w:t>Rider, C. 2012</w:t>
       </w:r>
@@ -15650,6 +16847,7 @@
         <w:rPr>
           <w:sz w:val="24"/>
           <w:szCs w:val="24"/>
+          <w:highlight w:val="yellow"/>
         </w:rPr>
         <w:t>:</w:t>
       </w:r>
@@ -15657,6 +16855,7 @@
         <w:rPr>
           <w:sz w:val="24"/>
           <w:szCs w:val="24"/>
+          <w:highlight w:val="yellow"/>
         </w:rPr>
         <w:t xml:space="preserve"> </w:t>
       </w:r>
@@ -15665,6 +16864,7 @@
           <w:i/>
           <w:sz w:val="24"/>
           <w:szCs w:val="24"/>
+          <w:highlight w:val="yellow"/>
         </w:rPr>
         <w:t>Magic and Religion in Medieval England</w:t>
       </w:r>
@@ -15672,6 +16872,7 @@
         <w:rPr>
           <w:sz w:val="24"/>
           <w:szCs w:val="24"/>
+          <w:highlight w:val="yellow"/>
         </w:rPr>
         <w:t xml:space="preserve">. </w:t>
       </w:r>
@@ -15679,15 +16880,27 @@
         <w:rPr>
           <w:sz w:val="24"/>
           <w:szCs w:val="24"/>
+          <w:highlight w:val="yellow"/>
         </w:rPr>
         <w:t xml:space="preserve">England: </w:t>
       </w:r>
-      <w:r>
-        <w:rPr>
-          <w:sz w:val="24"/>
-          <w:szCs w:val="24"/>
-        </w:rPr>
-        <w:t>Reaktion Books.</w:t>
+      <w:proofErr w:type="spellStart"/>
+      <w:r>
+        <w:rPr>
+          <w:sz w:val="24"/>
+          <w:szCs w:val="24"/>
+          <w:highlight w:val="yellow"/>
+        </w:rPr>
+        <w:t>Reaktion</w:t>
+      </w:r>
+      <w:proofErr w:type="spellEnd"/>
+      <w:r>
+        <w:rPr>
+          <w:sz w:val="24"/>
+          <w:szCs w:val="24"/>
+          <w:highlight w:val="yellow"/>
+        </w:rPr>
+        <w:t xml:space="preserve"> Books.</w:t>
       </w:r>
     </w:p>
     <w:p>
@@ -15700,10 +16913,13 @@
           <w:szCs w:val="24"/>
         </w:rPr>
       </w:pPr>
-      <w:r>
-        <w:rPr>
-          <w:sz w:val="24"/>
-          <w:szCs w:val="24"/>
+      <w:bookmarkStart w:id="0" w:name="_GoBack"/>
+      <w:bookmarkEnd w:id="0"/>
+      <w:r>
+        <w:rPr>
+          <w:sz w:val="24"/>
+          <w:szCs w:val="24"/>
+          <w:highlight w:val="yellow"/>
         </w:rPr>
         <w:t>Rogers, J. and Waldron, T.</w:t>
       </w:r>
@@ -15711,6 +16927,7 @@
         <w:rPr>
           <w:sz w:val="24"/>
           <w:szCs w:val="24"/>
+          <w:highlight w:val="yellow"/>
         </w:rPr>
         <w:t>,</w:t>
       </w:r>
@@ -15718,6 +16935,7 @@
         <w:rPr>
           <w:sz w:val="24"/>
           <w:szCs w:val="24"/>
+          <w:highlight w:val="yellow"/>
         </w:rPr>
         <w:t xml:space="preserve"> 2001</w:t>
       </w:r>
@@ -15725,6 +16943,7 @@
         <w:rPr>
           <w:sz w:val="24"/>
           <w:szCs w:val="24"/>
+          <w:highlight w:val="yellow"/>
         </w:rPr>
         <w:t>:</w:t>
       </w:r>
@@ -15732,119 +16951,35 @@
         <w:rPr>
           <w:sz w:val="24"/>
           <w:szCs w:val="24"/>
-        </w:rPr>
-        <w:t xml:space="preserve"> </w:t>
-      </w:r>
-      <w:r>
-        <w:rPr>
-          <w:sz w:val="24"/>
-          <w:szCs w:val="24"/>
-        </w:rPr>
-        <w:t>DISH</w:t>
-      </w:r>
-      <w:r>
-        <w:rPr>
-          <w:sz w:val="24"/>
-          <w:szCs w:val="24"/>
-        </w:rPr>
-        <w:t xml:space="preserve"> </w:t>
-      </w:r>
-      <w:r>
-        <w:rPr>
-          <w:sz w:val="24"/>
-          <w:szCs w:val="24"/>
-        </w:rPr>
-        <w:t>and</w:t>
-      </w:r>
-      <w:r>
-        <w:rPr>
-          <w:sz w:val="24"/>
-          <w:szCs w:val="24"/>
-        </w:rPr>
-        <w:t xml:space="preserve"> </w:t>
-      </w:r>
-      <w:r>
-        <w:rPr>
-          <w:sz w:val="24"/>
-          <w:szCs w:val="24"/>
-        </w:rPr>
-        <w:t>the</w:t>
-      </w:r>
-      <w:r>
-        <w:rPr>
-          <w:sz w:val="24"/>
-          <w:szCs w:val="24"/>
-        </w:rPr>
-        <w:t xml:space="preserve"> </w:t>
-      </w:r>
-      <w:r>
-        <w:rPr>
-          <w:sz w:val="24"/>
-          <w:szCs w:val="24"/>
-        </w:rPr>
-        <w:t>Monastic</w:t>
-      </w:r>
-      <w:r>
-        <w:rPr>
-          <w:sz w:val="24"/>
-          <w:szCs w:val="24"/>
-        </w:rPr>
-        <w:t xml:space="preserve"> </w:t>
-      </w:r>
-      <w:r>
-        <w:rPr>
-          <w:sz w:val="24"/>
-          <w:szCs w:val="24"/>
-        </w:rPr>
-        <w:t>Way</w:t>
-      </w:r>
-      <w:r>
-        <w:rPr>
-          <w:sz w:val="24"/>
-          <w:szCs w:val="24"/>
-        </w:rPr>
-        <w:t xml:space="preserve"> </w:t>
-      </w:r>
-      <w:r>
-        <w:rPr>
-          <w:sz w:val="24"/>
-          <w:szCs w:val="24"/>
-        </w:rPr>
-        <w:t>of</w:t>
-      </w:r>
-      <w:r>
-        <w:rPr>
-          <w:sz w:val="24"/>
-          <w:szCs w:val="24"/>
-        </w:rPr>
-        <w:t xml:space="preserve"> </w:t>
-      </w:r>
-      <w:r>
-        <w:rPr>
-          <w:sz w:val="24"/>
-          <w:szCs w:val="24"/>
-        </w:rPr>
-        <w:t>Life</w:t>
-      </w:r>
-      <w:r>
-        <w:rPr>
-          <w:sz w:val="24"/>
-          <w:szCs w:val="24"/>
-        </w:rPr>
-        <w:t xml:space="preserve">. </w:t>
+          <w:highlight w:val="yellow"/>
+        </w:rPr>
+        <w:t xml:space="preserve"> DISH and the Monastic Way of Life. </w:t>
       </w:r>
       <w:r>
         <w:rPr>
           <w:i/>
           <w:sz w:val="24"/>
           <w:szCs w:val="24"/>
-        </w:rPr>
-        <w:t>International Journal of Osteoarchaeology</w:t>
-      </w:r>
-      <w:r>
-        <w:rPr>
-          <w:sz w:val="24"/>
-          <w:szCs w:val="24"/>
+          <w:highlight w:val="yellow"/>
+        </w:rPr>
+        <w:t xml:space="preserve">International Journal of </w:t>
+      </w:r>
+      <w:proofErr w:type="spellStart"/>
+      <w:r>
+        <w:rPr>
+          <w:i/>
+          <w:sz w:val="24"/>
+          <w:szCs w:val="24"/>
+          <w:highlight w:val="yellow"/>
+        </w:rPr>
+        <w:t>Osteoarchaeology</w:t>
+      </w:r>
+      <w:proofErr w:type="spellEnd"/>
+      <w:r>
+        <w:rPr>
+          <w:sz w:val="24"/>
+          <w:szCs w:val="24"/>
+          <w:highlight w:val="yellow"/>
         </w:rPr>
         <w:t xml:space="preserve"> 11.5: 357-365.</w:t>
       </w:r>
@@ -15859,12 +16994,21 @@
           <w:szCs w:val="24"/>
         </w:rPr>
       </w:pPr>
-      <w:r>
-        <w:rPr>
-          <w:sz w:val="24"/>
-          <w:szCs w:val="24"/>
-        </w:rPr>
-        <w:t>Stell, P. 1996</w:t>
+      <w:proofErr w:type="spellStart"/>
+      <w:r>
+        <w:rPr>
+          <w:sz w:val="24"/>
+          <w:szCs w:val="24"/>
+        </w:rPr>
+        <w:t>Stell</w:t>
+      </w:r>
+      <w:proofErr w:type="spellEnd"/>
+      <w:r>
+        <w:rPr>
+          <w:sz w:val="24"/>
+          <w:szCs w:val="24"/>
+        </w:rPr>
+        <w:t>, P. 1996</w:t>
       </w:r>
       <w:r>
         <w:rPr>
@@ -15886,7 +17030,25 @@
           <w:sz w:val="24"/>
           <w:szCs w:val="24"/>
         </w:rPr>
-        <w:t xml:space="preserve">Medical practice in Medieval York. Borthwick Paper No. 90. </w:t>
+        <w:t xml:space="preserve">Medical practice in Medieval York. </w:t>
+      </w:r>
+      <w:proofErr w:type="spellStart"/>
+      <w:r>
+        <w:rPr>
+          <w:i/>
+          <w:sz w:val="24"/>
+          <w:szCs w:val="24"/>
+        </w:rPr>
+        <w:t>Borthwick</w:t>
+      </w:r>
+      <w:proofErr w:type="spellEnd"/>
+      <w:r>
+        <w:rPr>
+          <w:i/>
+          <w:sz w:val="24"/>
+          <w:szCs w:val="24"/>
+        </w:rPr>
+        <w:t xml:space="preserve"> Paper No. 90. </w:t>
       </w:r>
       <w:r>
         <w:rPr>
@@ -16009,8 +17171,17 @@
           <w:sz w:val="24"/>
           <w:szCs w:val="24"/>
         </w:rPr>
-        <w:t xml:space="preserve"> The Priory of St. Mary Spital</w:t>
-      </w:r>
+        <w:t xml:space="preserve"> The Priory of St. Mary </w:t>
+      </w:r>
+      <w:proofErr w:type="spellStart"/>
+      <w:r>
+        <w:rPr>
+          <w:sz w:val="24"/>
+          <w:szCs w:val="24"/>
+        </w:rPr>
+        <w:t>Spital</w:t>
+      </w:r>
+      <w:proofErr w:type="spellEnd"/>
       <w:r>
         <w:rPr>
           <w:sz w:val="24"/>
@@ -16045,7 +17216,25 @@
           <w:sz w:val="24"/>
           <w:szCs w:val="24"/>
         </w:rPr>
-        <w:t>Survey of London: Volume 27, Spitalfields and Mile End New Town</w:t>
+        <w:t xml:space="preserve">Survey of London: Volume 27, </w:t>
+      </w:r>
+      <w:proofErr w:type="spellStart"/>
+      <w:r>
+        <w:rPr>
+          <w:i/>
+          <w:sz w:val="24"/>
+          <w:szCs w:val="24"/>
+        </w:rPr>
+        <w:t>Spitalfields</w:t>
+      </w:r>
+      <w:proofErr w:type="spellEnd"/>
+      <w:r>
+        <w:rPr>
+          <w:i/>
+          <w:sz w:val="24"/>
+          <w:szCs w:val="24"/>
+        </w:rPr>
+        <w:t xml:space="preserve"> and Mile End New Town</w:t>
       </w:r>
       <w:r>
         <w:rPr>
@@ -16089,12 +17278,37 @@
           <w:szCs w:val="24"/>
         </w:rPr>
       </w:pPr>
-      <w:r>
-        <w:rPr>
-          <w:sz w:val="24"/>
-          <w:szCs w:val="24"/>
-        </w:rPr>
-        <w:t>Verlaan, J., Oner, F. and</w:t>
+      <w:proofErr w:type="spellStart"/>
+      <w:r>
+        <w:rPr>
+          <w:sz w:val="24"/>
+          <w:szCs w:val="24"/>
+        </w:rPr>
+        <w:t>Verlaan</w:t>
+      </w:r>
+      <w:proofErr w:type="spellEnd"/>
+      <w:r>
+        <w:rPr>
+          <w:sz w:val="24"/>
+          <w:szCs w:val="24"/>
+        </w:rPr>
+        <w:t xml:space="preserve">, J., </w:t>
+      </w:r>
+      <w:proofErr w:type="spellStart"/>
+      <w:r>
+        <w:rPr>
+          <w:sz w:val="24"/>
+          <w:szCs w:val="24"/>
+        </w:rPr>
+        <w:t>Oner</w:t>
+      </w:r>
+      <w:proofErr w:type="spellEnd"/>
+      <w:r>
+        <w:rPr>
+          <w:sz w:val="24"/>
+          <w:szCs w:val="24"/>
+        </w:rPr>
+        <w:t>, F. and</w:t>
       </w:r>
       <w:r>
         <w:rPr>
@@ -16337,7 +17551,39 @@
           <w:sz w:val="24"/>
           <w:szCs w:val="24"/>
         </w:rPr>
-        <w:t xml:space="preserve"> Excavations at St Mary Spital: burial of the “Sick Poore” of Medieval London, the evidence of illness and hospital treatment</w:t>
+        <w:t xml:space="preserve"> Excavations at St Mary </w:t>
+      </w:r>
+      <w:proofErr w:type="spellStart"/>
+      <w:r>
+        <w:rPr>
+          <w:sz w:val="24"/>
+          <w:szCs w:val="24"/>
+        </w:rPr>
+        <w:t>Spital</w:t>
+      </w:r>
+      <w:proofErr w:type="spellEnd"/>
+      <w:r>
+        <w:rPr>
+          <w:sz w:val="24"/>
+          <w:szCs w:val="24"/>
+        </w:rPr>
+        <w:t xml:space="preserve">: burial of the “Sick </w:t>
+      </w:r>
+      <w:proofErr w:type="spellStart"/>
+      <w:r>
+        <w:rPr>
+          <w:sz w:val="24"/>
+          <w:szCs w:val="24"/>
+        </w:rPr>
+        <w:t>Poore</w:t>
+      </w:r>
+      <w:proofErr w:type="spellEnd"/>
+      <w:r>
+        <w:rPr>
+          <w:sz w:val="24"/>
+          <w:szCs w:val="24"/>
+        </w:rPr>
+        <w:t>” of Medieval London, the evidence of illness and hospital treatment</w:t>
       </w:r>
       <w:r>
         <w:rPr>
@@ -16410,12 +17656,21 @@
         </w:rPr>
         <w:t xml:space="preserve"> </w:t>
       </w:r>
-      <w:r>
-        <w:rPr>
-          <w:sz w:val="24"/>
-          <w:szCs w:val="24"/>
-        </w:rPr>
-        <w:t>Ashgate.</w:t>
+      <w:proofErr w:type="spellStart"/>
+      <w:r>
+        <w:rPr>
+          <w:sz w:val="24"/>
+          <w:szCs w:val="24"/>
+        </w:rPr>
+        <w:t>Ashgate</w:t>
+      </w:r>
+      <w:proofErr w:type="spellEnd"/>
+      <w:r>
+        <w:rPr>
+          <w:sz w:val="24"/>
+          <w:szCs w:val="24"/>
+        </w:rPr>
+        <w:t>.</w:t>
       </w:r>
     </w:p>
     <w:p>
@@ -16674,8 +17929,17 @@
           <w:sz w:val="24"/>
           <w:szCs w:val="24"/>
         </w:rPr>
-        <w:t xml:space="preserve"> St Mary Spital</w:t>
-      </w:r>
+        <w:t xml:space="preserve"> St Mary </w:t>
+      </w:r>
+      <w:proofErr w:type="spellStart"/>
+      <w:r>
+        <w:rPr>
+          <w:sz w:val="24"/>
+          <w:szCs w:val="24"/>
+        </w:rPr>
+        <w:t>Spital</w:t>
+      </w:r>
+      <w:proofErr w:type="spellEnd"/>
       <w:r>
         <w:rPr>
           <w:sz w:val="24"/>
@@ -16751,21 +18015,53 @@
           <w:sz w:val="24"/>
           <w:szCs w:val="24"/>
         </w:rPr>
-        <w:t>One of the wooden bowls recovered from St Mary Spital. They contained scratched marks and might have been used to feed the sick. Image obtained from Museum of London.</w:t>
-      </w:r>
-      <w:r>
-        <w:rPr>
-          <w:sz w:val="24"/>
-          <w:szCs w:val="24"/>
-        </w:rPr>
-        <w:t xml:space="preserve"> </w:t>
-      </w:r>
-      <w:r>
-        <w:rPr>
-          <w:sz w:val="24"/>
-          <w:szCs w:val="24"/>
-        </w:rPr>
-        <w:t>Artefact ID No.: NRF88[1286]&lt;611&gt;.</w:t>
+        <w:t xml:space="preserve">One of the wooden bowls recovered from St Mary </w:t>
+      </w:r>
+      <w:proofErr w:type="spellStart"/>
+      <w:r>
+        <w:rPr>
+          <w:sz w:val="24"/>
+          <w:szCs w:val="24"/>
+        </w:rPr>
+        <w:t>Spital</w:t>
+      </w:r>
+      <w:proofErr w:type="spellEnd"/>
+      <w:r>
+        <w:rPr>
+          <w:sz w:val="24"/>
+          <w:szCs w:val="24"/>
+        </w:rPr>
+        <w:t>. They contained scratched marks and might have been used to feed the sick. Image obtained from Museum of London.</w:t>
+      </w:r>
+      <w:r>
+        <w:rPr>
+          <w:sz w:val="24"/>
+          <w:szCs w:val="24"/>
+        </w:rPr>
+        <w:t xml:space="preserve"> </w:t>
+      </w:r>
+      <w:r>
+        <w:rPr>
+          <w:sz w:val="24"/>
+          <w:szCs w:val="24"/>
+        </w:rPr>
+        <w:t>Artefact ID No.: NRF88[</w:t>
+      </w:r>
+      <w:proofErr w:type="gramStart"/>
+      <w:r>
+        <w:rPr>
+          <w:sz w:val="24"/>
+          <w:szCs w:val="24"/>
+        </w:rPr>
+        <w:t>1286]&lt;</w:t>
+      </w:r>
+      <w:proofErr w:type="gramEnd"/>
+      <w:r>
+        <w:rPr>
+          <w:sz w:val="24"/>
+          <w:szCs w:val="24"/>
+        </w:rPr>
+        <w:t>611&gt;.</w:t>
       </w:r>
       <w:r>
         <w:rPr>
@@ -16809,7 +18105,7 @@
 </file>
 
 <file path=word/endnotes.xml><?xml version="1.0" encoding="utf-8"?>
-<w:endnotes xmlns:wpc="http://schemas.microsoft.com/office/word/2010/wordprocessingCanvas" xmlns:cx="http://schemas.microsoft.com/office/drawing/2014/chartex" xmlns:cx1="http://schemas.microsoft.com/office/drawing/2015/9/8/chartex" xmlns:cx2="http://schemas.microsoft.com/office/drawing/2015/10/21/chartex" xmlns:mc="http://schemas.openxmlformats.org/markup-compatibility/2006" xmlns:o="urn:schemas-microsoft-com:office:office" xmlns:r="http://schemas.openxmlformats.org/officeDocument/2006/relationships" xmlns:m="http://schemas.openxmlformats.org/officeDocument/2006/math" xmlns:v="urn:schemas-microsoft-com:vml" xmlns:wp14="http://schemas.microsoft.com/office/word/2010/wordprocessingDrawing" xmlns:wp="http://schemas.openxmlformats.org/drawingml/2006/wordprocessingDrawing" xmlns:w10="urn:schemas-microsoft-com:office:word" xmlns:w="http://schemas.openxmlformats.org/wordprocessingml/2006/main" xmlns:w14="http://schemas.microsoft.com/office/word/2010/wordml" xmlns:w15="http://schemas.microsoft.com/office/word/2012/wordml" xmlns:w16se="http://schemas.microsoft.com/office/word/2015/wordml/symex" xmlns:wpg="http://schemas.microsoft.com/office/word/2010/wordprocessingGroup" xmlns:wpi="http://schemas.microsoft.com/office/word/2010/wordprocessingInk" xmlns:wne="http://schemas.microsoft.com/office/word/2006/wordml" xmlns:wps="http://schemas.microsoft.com/office/word/2010/wordprocessingShape" mc:Ignorable="w14 w15 w16se wp14">
+<w:endnotes xmlns:wpc="http://schemas.microsoft.com/office/word/2010/wordprocessingCanvas" xmlns:mo="http://schemas.microsoft.com/office/mac/office/2008/main" xmlns:mc="http://schemas.openxmlformats.org/markup-compatibility/2006" xmlns:mv="urn:schemas-microsoft-com:mac:vml" xmlns:o="urn:schemas-microsoft-com:office:office" xmlns:r="http://schemas.openxmlformats.org/officeDocument/2006/relationships" xmlns:m="http://schemas.openxmlformats.org/officeDocument/2006/math" xmlns:v="urn:schemas-microsoft-com:vml" xmlns:wp14="http://schemas.microsoft.com/office/word/2010/wordprocessingDrawing" xmlns:wp="http://schemas.openxmlformats.org/drawingml/2006/wordprocessingDrawing" xmlns:w10="urn:schemas-microsoft-com:office:word" xmlns:w="http://schemas.openxmlformats.org/wordprocessingml/2006/main" xmlns:w14="http://schemas.microsoft.com/office/word/2010/wordml" xmlns:w15="http://schemas.microsoft.com/office/word/2012/wordml" xmlns:wpg="http://schemas.microsoft.com/office/word/2010/wordprocessingGroup" xmlns:wpi="http://schemas.microsoft.com/office/word/2010/wordprocessingInk" xmlns:wne="http://schemas.microsoft.com/office/word/2006/wordml" xmlns:wps="http://schemas.microsoft.com/office/word/2010/wordprocessingShape" mc:Ignorable="w14 w15 wp14">
   <w:endnote w:type="separator" w:id="-1">
     <w:p>
       <w:pPr>
@@ -16834,7 +18130,7 @@
 </file>
 
 <file path=word/footer1.xml><?xml version="1.0" encoding="utf-8"?>
-<w:ftr xmlns:wpc="http://schemas.microsoft.com/office/word/2010/wordprocessingCanvas" xmlns:cx="http://schemas.microsoft.com/office/drawing/2014/chartex" xmlns:cx1="http://schemas.microsoft.com/office/drawing/2015/9/8/chartex" xmlns:cx2="http://schemas.microsoft.com/office/drawing/2015/10/21/chartex" xmlns:mc="http://schemas.openxmlformats.org/markup-compatibility/2006" xmlns:o="urn:schemas-microsoft-com:office:office" xmlns:r="http://schemas.openxmlformats.org/officeDocument/2006/relationships" xmlns:m="http://schemas.openxmlformats.org/officeDocument/2006/math" xmlns:v="urn:schemas-microsoft-com:vml" xmlns:wp14="http://schemas.microsoft.com/office/word/2010/wordprocessingDrawing" xmlns:wp="http://schemas.openxmlformats.org/drawingml/2006/wordprocessingDrawing" xmlns:w10="urn:schemas-microsoft-com:office:word" xmlns:w="http://schemas.openxmlformats.org/wordprocessingml/2006/main" xmlns:w14="http://schemas.microsoft.com/office/word/2010/wordml" xmlns:w15="http://schemas.microsoft.com/office/word/2012/wordml" xmlns:w16se="http://schemas.microsoft.com/office/word/2015/wordml/symex" xmlns:wpg="http://schemas.microsoft.com/office/word/2010/wordprocessingGroup" xmlns:wpi="http://schemas.microsoft.com/office/word/2010/wordprocessingInk" xmlns:wne="http://schemas.microsoft.com/office/word/2006/wordml" xmlns:wps="http://schemas.microsoft.com/office/word/2010/wordprocessingShape" mc:Ignorable="w14 w15 w16se wp14">
+<w:ftr xmlns:wpc="http://schemas.microsoft.com/office/word/2010/wordprocessingCanvas" xmlns:mo="http://schemas.microsoft.com/office/mac/office/2008/main" xmlns:mc="http://schemas.openxmlformats.org/markup-compatibility/2006" xmlns:mv="urn:schemas-microsoft-com:mac:vml" xmlns:o="urn:schemas-microsoft-com:office:office" xmlns:r="http://schemas.openxmlformats.org/officeDocument/2006/relationships" xmlns:m="http://schemas.openxmlformats.org/officeDocument/2006/math" xmlns:v="urn:schemas-microsoft-com:vml" xmlns:wp14="http://schemas.microsoft.com/office/word/2010/wordprocessingDrawing" xmlns:wp="http://schemas.openxmlformats.org/drawingml/2006/wordprocessingDrawing" xmlns:w10="urn:schemas-microsoft-com:office:word" xmlns:w="http://schemas.openxmlformats.org/wordprocessingml/2006/main" xmlns:w14="http://schemas.microsoft.com/office/word/2010/wordml" xmlns:w15="http://schemas.microsoft.com/office/word/2012/wordml" xmlns:wpg="http://schemas.microsoft.com/office/word/2010/wordprocessingGroup" xmlns:wpi="http://schemas.microsoft.com/office/word/2010/wordprocessingInk" xmlns:wne="http://schemas.microsoft.com/office/word/2006/wordml" xmlns:wps="http://schemas.microsoft.com/office/word/2010/wordprocessingShape" mc:Ignorable="w14 w15 wp14">
   <w:sdt>
     <w:sdtPr>
       <w:id w:val="1726955484"/>
@@ -16864,7 +18160,7 @@
             <w:noProof/>
             <w:lang w:val="es-ES"/>
           </w:rPr>
-          <w:t>1</w:t>
+          <w:t>14</w:t>
         </w:r>
         <w:r>
           <w:fldChar w:fldCharType="end"/>
@@ -16881,7 +18177,7 @@
 </file>
 
 <file path=word/footnotes.xml><?xml version="1.0" encoding="utf-8"?>
-<w:footnotes xmlns:wpc="http://schemas.microsoft.com/office/word/2010/wordprocessingCanvas" xmlns:cx="http://schemas.microsoft.com/office/drawing/2014/chartex" xmlns:cx1="http://schemas.microsoft.com/office/drawing/2015/9/8/chartex" xmlns:cx2="http://schemas.microsoft.com/office/drawing/2015/10/21/chartex" xmlns:mc="http://schemas.openxmlformats.org/markup-compatibility/2006" xmlns:o="urn:schemas-microsoft-com:office:office" xmlns:r="http://schemas.openxmlformats.org/officeDocument/2006/relationships" xmlns:m="http://schemas.openxmlformats.org/officeDocument/2006/math" xmlns:v="urn:schemas-microsoft-com:vml" xmlns:wp14="http://schemas.microsoft.com/office/word/2010/wordprocessingDrawing" xmlns:wp="http://schemas.openxmlformats.org/drawingml/2006/wordprocessingDrawing" xmlns:w10="urn:schemas-microsoft-com:office:word" xmlns:w="http://schemas.openxmlformats.org/wordprocessingml/2006/main" xmlns:w14="http://schemas.microsoft.com/office/word/2010/wordml" xmlns:w15="http://schemas.microsoft.com/office/word/2012/wordml" xmlns:w16se="http://schemas.microsoft.com/office/word/2015/wordml/symex" xmlns:wpg="http://schemas.microsoft.com/office/word/2010/wordprocessingGroup" xmlns:wpi="http://schemas.microsoft.com/office/word/2010/wordprocessingInk" xmlns:wne="http://schemas.microsoft.com/office/word/2006/wordml" xmlns:wps="http://schemas.microsoft.com/office/word/2010/wordprocessingShape" mc:Ignorable="w14 w15 w16se wp14">
+<w:footnotes xmlns:wpc="http://schemas.microsoft.com/office/word/2010/wordprocessingCanvas" xmlns:mo="http://schemas.microsoft.com/office/mac/office/2008/main" xmlns:mc="http://schemas.openxmlformats.org/markup-compatibility/2006" xmlns:mv="urn:schemas-microsoft-com:mac:vml" xmlns:o="urn:schemas-microsoft-com:office:office" xmlns:r="http://schemas.openxmlformats.org/officeDocument/2006/relationships" xmlns:m="http://schemas.openxmlformats.org/officeDocument/2006/math" xmlns:v="urn:schemas-microsoft-com:vml" xmlns:wp14="http://schemas.microsoft.com/office/word/2010/wordprocessingDrawing" xmlns:wp="http://schemas.openxmlformats.org/drawingml/2006/wordprocessingDrawing" xmlns:w10="urn:schemas-microsoft-com:office:word" xmlns:w="http://schemas.openxmlformats.org/wordprocessingml/2006/main" xmlns:w14="http://schemas.microsoft.com/office/word/2010/wordml" xmlns:w15="http://schemas.microsoft.com/office/word/2012/wordml" xmlns:wpg="http://schemas.microsoft.com/office/word/2010/wordprocessingGroup" xmlns:wpi="http://schemas.microsoft.com/office/word/2010/wordprocessingInk" xmlns:wne="http://schemas.microsoft.com/office/word/2006/wordml" xmlns:wps="http://schemas.microsoft.com/office/word/2010/wordprocessingShape" mc:Ignorable="w14 w15 wp14">
   <w:footnote w:type="separator" w:id="-1">
     <w:p>
       <w:pPr>
@@ -16946,7 +18242,7 @@
 </file>
 
 <file path=word/header1.xml><?xml version="1.0" encoding="utf-8"?>
-<w:hdr xmlns:wpc="http://schemas.microsoft.com/office/word/2010/wordprocessingCanvas" xmlns:cx="http://schemas.microsoft.com/office/drawing/2014/chartex" xmlns:cx1="http://schemas.microsoft.com/office/drawing/2015/9/8/chartex" xmlns:cx2="http://schemas.microsoft.com/office/drawing/2015/10/21/chartex" xmlns:mc="http://schemas.openxmlformats.org/markup-compatibility/2006" xmlns:o="urn:schemas-microsoft-com:office:office" xmlns:r="http://schemas.openxmlformats.org/officeDocument/2006/relationships" xmlns:m="http://schemas.openxmlformats.org/officeDocument/2006/math" xmlns:v="urn:schemas-microsoft-com:vml" xmlns:wp14="http://schemas.microsoft.com/office/word/2010/wordprocessingDrawing" xmlns:wp="http://schemas.openxmlformats.org/drawingml/2006/wordprocessingDrawing" xmlns:w10="urn:schemas-microsoft-com:office:word" xmlns:w="http://schemas.openxmlformats.org/wordprocessingml/2006/main" xmlns:w14="http://schemas.microsoft.com/office/word/2010/wordml" xmlns:w15="http://schemas.microsoft.com/office/word/2012/wordml" xmlns:w16se="http://schemas.microsoft.com/office/word/2015/wordml/symex" xmlns:wpg="http://schemas.microsoft.com/office/word/2010/wordprocessingGroup" xmlns:wpi="http://schemas.microsoft.com/office/word/2010/wordprocessingInk" xmlns:wne="http://schemas.microsoft.com/office/word/2006/wordml" xmlns:wps="http://schemas.microsoft.com/office/word/2010/wordprocessingShape" mc:Ignorable="w14 w15 w16se wp14">
+<w:hdr xmlns:wpc="http://schemas.microsoft.com/office/word/2010/wordprocessingCanvas" xmlns:mo="http://schemas.microsoft.com/office/mac/office/2008/main" xmlns:mc="http://schemas.openxmlformats.org/markup-compatibility/2006" xmlns:mv="urn:schemas-microsoft-com:mac:vml" xmlns:o="urn:schemas-microsoft-com:office:office" xmlns:r="http://schemas.openxmlformats.org/officeDocument/2006/relationships" xmlns:m="http://schemas.openxmlformats.org/officeDocument/2006/math" xmlns:v="urn:schemas-microsoft-com:vml" xmlns:wp14="http://schemas.microsoft.com/office/word/2010/wordprocessingDrawing" xmlns:wp="http://schemas.openxmlformats.org/drawingml/2006/wordprocessingDrawing" xmlns:w10="urn:schemas-microsoft-com:office:word" xmlns:w="http://schemas.openxmlformats.org/wordprocessingml/2006/main" xmlns:w14="http://schemas.microsoft.com/office/word/2010/wordml" xmlns:w15="http://schemas.microsoft.com/office/word/2012/wordml" xmlns:wpg="http://schemas.microsoft.com/office/word/2010/wordprocessingGroup" xmlns:wpi="http://schemas.microsoft.com/office/word/2010/wordprocessingInk" xmlns:wne="http://schemas.microsoft.com/office/word/2006/wordml" xmlns:wps="http://schemas.microsoft.com/office/word/2010/wordprocessingShape" mc:Ignorable="w14 w15 wp14">
   <w:p>
     <w:pPr>
       <w:pStyle w:val="Header"/>
@@ -16965,7 +18261,7 @@
 </file>
 
 <file path=word/styles.xml><?xml version="1.0" encoding="utf-8"?>
-<w:styles xmlns:mc="http://schemas.openxmlformats.org/markup-compatibility/2006" xmlns:r="http://schemas.openxmlformats.org/officeDocument/2006/relationships" xmlns:w="http://schemas.openxmlformats.org/wordprocessingml/2006/main" xmlns:w14="http://schemas.microsoft.com/office/word/2010/wordml" xmlns:w15="http://schemas.microsoft.com/office/word/2012/wordml" xmlns:w16se="http://schemas.microsoft.com/office/word/2015/wordml/symex" mc:Ignorable="w14 w15 w16se">
+<w:styles xmlns:mc="http://schemas.openxmlformats.org/markup-compatibility/2006" xmlns:r="http://schemas.openxmlformats.org/officeDocument/2006/relationships" xmlns:w="http://schemas.openxmlformats.org/wordprocessingml/2006/main" xmlns:w14="http://schemas.microsoft.com/office/word/2010/wordml" xmlns:w15="http://schemas.microsoft.com/office/word/2012/wordml" mc:Ignorable="w14 w15">
   <w:docDefaults>
     <w:rPrDefault>
       <w:rPr>
@@ -16981,7 +18277,7 @@
       </w:pPr>
     </w:pPrDefault>
   </w:docDefaults>
-  <w:latentStyles w:defLockedState="0" w:defUIPriority="99" w:defSemiHidden="0" w:defUnhideWhenUsed="0" w:defQFormat="0" w:count="372">
+  <w:latentStyles w:defLockedState="0" w:defUIPriority="99" w:defSemiHidden="0" w:defUnhideWhenUsed="0" w:defQFormat="0" w:count="382">
     <w:lsdException w:name="Normal" w:uiPriority="0" w:qFormat="1"/>
     <w:lsdException w:name="heading 1" w:uiPriority="9" w:qFormat="1"/>
     <w:lsdException w:name="heading 2" w:semiHidden="1" w:uiPriority="9" w:unhideWhenUsed="1" w:qFormat="1"/>
@@ -17087,7 +18383,6 @@
     <w:lsdException w:name="HTML Sample" w:semiHidden="1" w:unhideWhenUsed="1"/>
     <w:lsdException w:name="HTML Typewriter" w:semiHidden="1" w:unhideWhenUsed="1"/>
     <w:lsdException w:name="HTML Variable" w:semiHidden="1" w:unhideWhenUsed="1"/>
-    <w:lsdException w:name="Normal Table" w:semiHidden="1" w:unhideWhenUsed="1"/>
     <w:lsdException w:name="annotation subject" w:semiHidden="1" w:unhideWhenUsed="1"/>
     <w:lsdException w:name="No List" w:semiHidden="1" w:unhideWhenUsed="1"/>
     <w:lsdException w:name="Outline List 1" w:semiHidden="1" w:unhideWhenUsed="1"/>
@@ -17134,10 +18429,8 @@
     <w:lsdException w:name="Table Subtle 2" w:semiHidden="1" w:unhideWhenUsed="1"/>
     <w:lsdException w:name="Table Web 1" w:semiHidden="1" w:unhideWhenUsed="1"/>
     <w:lsdException w:name="Table Web 2" w:semiHidden="1" w:unhideWhenUsed="1"/>
-    <w:lsdException w:name="Table Web 3" w:semiHidden="1" w:unhideWhenUsed="1"/>
     <w:lsdException w:name="Balloon Text" w:semiHidden="1" w:unhideWhenUsed="1"/>
     <w:lsdException w:name="Table Grid" w:uiPriority="59"/>
-    <w:lsdException w:name="Table Theme" w:semiHidden="1" w:unhideWhenUsed="1"/>
     <w:lsdException w:name="Placeholder Text" w:semiHidden="1"/>
     <w:lsdException w:name="No Spacing" w:uiPriority="1" w:qFormat="1"/>
     <w:lsdException w:name="Light Shading" w:uiPriority="60"/>
@@ -17354,6 +18647,7 @@
     <w:lsdException w:name="List Table 6 Colorful Accent 6" w:uiPriority="51"/>
     <w:lsdException w:name="List Table 7 Colorful Accent 6" w:uiPriority="52"/>
     <w:lsdException w:name="Mention" w:semiHidden="1" w:unhideWhenUsed="1"/>
+    <w:lsdException w:name="Smart Hyperlink" w:semiHidden="1" w:unhideWhenUsed="1"/>
   </w:latentStyles>
   <w:style w:type="paragraph" w:default="1" w:styleId="Normal">
     <w:name w:val="Normal"/>
@@ -17596,6 +18890,18 @@
     <w:rsid w:val="0099059C"/>
     <w:rPr>
       <w:vertAlign w:val="superscript"/>
+    </w:rPr>
+  </w:style>
+  <w:style w:type="character" w:styleId="FollowedHyperlink">
+    <w:name w:val="FollowedHyperlink"/>
+    <w:basedOn w:val="DefaultParagraphFont"/>
+    <w:uiPriority w:val="99"/>
+    <w:semiHidden/>
+    <w:unhideWhenUsed/>
+    <w:rsid w:val="00232975"/>
+    <w:rPr>
+      <w:color w:val="800080" w:themeColor="followedHyperlink"/>
+      <w:u w:val="single"/>
     </w:rPr>
   </w:style>
 </w:styles>
@@ -17891,7 +19197,7 @@
 </file>
 
 <file path=customXml/itemProps1.xml><?xml version="1.0" encoding="utf-8"?>
-<ds:datastoreItem xmlns:ds="http://schemas.openxmlformats.org/officeDocument/2006/customXml" ds:itemID="{EB2B98F1-CE89-4387-BE98-B6E21BC2063E}">
+<ds:datastoreItem xmlns:ds="http://schemas.openxmlformats.org/officeDocument/2006/customXml" ds:itemID="{ED3BF9E4-3D39-3B44-8C5A-171DC6DFA4AA}">
   <ds:schemaRefs>
     <ds:schemaRef ds:uri="http://schemas.openxmlformats.org/officeDocument/2006/bibliography"/>
   </ds:schemaRefs>

</xml_diff>

<commit_message>
Minimal changes to the word doc for the article
</commit_message>
<xml_diff>
--- a/2016-02/content/Pereda.docx
+++ b/2016-02/content/Pereda.docx
@@ -16913,8 +16913,6 @@
           <w:szCs w:val="24"/>
         </w:rPr>
       </w:pPr>
-      <w:bookmarkStart w:id="0" w:name="_GoBack"/>
-      <w:bookmarkEnd w:id="0"/>
       <w:r>
         <w:rPr>
           <w:sz w:val="24"/>
@@ -16999,6 +16997,7 @@
         <w:rPr>
           <w:sz w:val="24"/>
           <w:szCs w:val="24"/>
+          <w:highlight w:val="yellow"/>
         </w:rPr>
         <w:t>Stell</w:t>
       </w:r>
@@ -17007,6 +17006,7 @@
         <w:rPr>
           <w:sz w:val="24"/>
           <w:szCs w:val="24"/>
+          <w:highlight w:val="yellow"/>
         </w:rPr>
         <w:t>, P. 1996</w:t>
       </w:r>
@@ -17014,6 +17014,7 @@
         <w:rPr>
           <w:sz w:val="24"/>
           <w:szCs w:val="24"/>
+          <w:highlight w:val="yellow"/>
         </w:rPr>
         <w:t>:</w:t>
       </w:r>
@@ -17021,6 +17022,7 @@
         <w:rPr>
           <w:sz w:val="24"/>
           <w:szCs w:val="24"/>
+          <w:highlight w:val="yellow"/>
         </w:rPr>
         <w:t xml:space="preserve"> </w:t>
       </w:r>
@@ -17029,6 +17031,7 @@
           <w:i/>
           <w:sz w:val="24"/>
           <w:szCs w:val="24"/>
+          <w:highlight w:val="yellow"/>
         </w:rPr>
         <w:t xml:space="preserve">Medical practice in Medieval York. </w:t>
       </w:r>
@@ -17038,6 +17041,7 @@
           <w:i/>
           <w:sz w:val="24"/>
           <w:szCs w:val="24"/>
+          <w:highlight w:val="yellow"/>
         </w:rPr>
         <w:t>Borthwick</w:t>
       </w:r>
@@ -17047,6 +17051,7 @@
           <w:i/>
           <w:sz w:val="24"/>
           <w:szCs w:val="24"/>
+          <w:highlight w:val="yellow"/>
         </w:rPr>
         <w:t xml:space="preserve"> Paper No. 90. </w:t>
       </w:r>
@@ -17054,6 +17059,7 @@
         <w:rPr>
           <w:sz w:val="24"/>
           <w:szCs w:val="24"/>
+          <w:highlight w:val="yellow"/>
         </w:rPr>
         <w:t>York:</w:t>
       </w:r>
@@ -17062,13 +17068,15 @@
           <w:i/>
           <w:sz w:val="24"/>
           <w:szCs w:val="24"/>
-        </w:rPr>
-        <w:t xml:space="preserve"> </w:t>
-      </w:r>
-      <w:r>
-        <w:rPr>
-          <w:sz w:val="24"/>
-          <w:szCs w:val="24"/>
+          <w:highlight w:val="yellow"/>
+        </w:rPr>
+        <w:t xml:space="preserve"> </w:t>
+      </w:r>
+      <w:r>
+        <w:rPr>
+          <w:sz w:val="24"/>
+          <w:szCs w:val="24"/>
+          <w:highlight w:val="yellow"/>
         </w:rPr>
         <w:t>University of York.</w:t>
       </w:r>
@@ -17094,6 +17102,7 @@
         <w:rPr>
           <w:sz w:val="24"/>
           <w:szCs w:val="24"/>
+          <w:highlight w:val="yellow"/>
         </w:rPr>
         <w:t>Thomas, C. 2002</w:t>
       </w:r>
@@ -17101,6 +17110,7 @@
         <w:rPr>
           <w:sz w:val="24"/>
           <w:szCs w:val="24"/>
+          <w:highlight w:val="yellow"/>
         </w:rPr>
         <w:t>:</w:t>
       </w:r>
@@ -17108,6 +17118,7 @@
         <w:rPr>
           <w:sz w:val="24"/>
           <w:szCs w:val="24"/>
+          <w:highlight w:val="yellow"/>
         </w:rPr>
         <w:t xml:space="preserve"> </w:t>
       </w:r>
@@ -17117,6 +17128,7 @@
           <w:iCs/>
           <w:sz w:val="24"/>
           <w:szCs w:val="24"/>
+          <w:highlight w:val="yellow"/>
         </w:rPr>
         <w:t>The archaeology of medieval London.</w:t>
       </w:r>
@@ -17124,27 +17136,23 @@
         <w:rPr>
           <w:sz w:val="24"/>
           <w:szCs w:val="24"/>
-        </w:rPr>
-        <w:t xml:space="preserve"> </w:t>
-      </w:r>
-      <w:r>
-        <w:rPr>
-          <w:sz w:val="24"/>
-          <w:szCs w:val="24"/>
-        </w:rPr>
-        <w:t>Stroud:</w:t>
-      </w:r>
-      <w:r>
-        <w:rPr>
-          <w:sz w:val="24"/>
-          <w:szCs w:val="24"/>
-        </w:rPr>
-        <w:t xml:space="preserve"> </w:t>
-      </w:r>
-      <w:r>
-        <w:rPr>
-          <w:sz w:val="24"/>
-          <w:szCs w:val="24"/>
+          <w:highlight w:val="yellow"/>
+        </w:rPr>
+        <w:t xml:space="preserve"> </w:t>
+      </w:r>
+      <w:r>
+        <w:rPr>
+          <w:sz w:val="24"/>
+          <w:szCs w:val="24"/>
+          <w:highlight w:val="yellow"/>
+        </w:rPr>
+        <w:t xml:space="preserve">Stroud: </w:t>
+      </w:r>
+      <w:r>
+        <w:rPr>
+          <w:sz w:val="24"/>
+          <w:szCs w:val="24"/>
+          <w:highlight w:val="yellow"/>
         </w:rPr>
         <w:t>Sutton Publishing.</w:t>
       </w:r>
@@ -17163,6 +17171,7 @@
         <w:rPr>
           <w:sz w:val="24"/>
           <w:szCs w:val="24"/>
+          <w:highlight w:val="yellow"/>
         </w:rPr>
         <w:t>Unknown. 1957:</w:t>
       </w:r>
@@ -17170,6 +17179,7 @@
         <w:rPr>
           <w:sz w:val="24"/>
           <w:szCs w:val="24"/>
+          <w:highlight w:val="yellow"/>
         </w:rPr>
         <w:t xml:space="preserve"> The Priory of St. Mary </w:t>
       </w:r>
@@ -17178,6 +17188,7 @@
         <w:rPr>
           <w:sz w:val="24"/>
           <w:szCs w:val="24"/>
+          <w:highlight w:val="yellow"/>
         </w:rPr>
         <w:t>Spital</w:t>
       </w:r>
@@ -17186,6 +17197,7 @@
         <w:rPr>
           <w:sz w:val="24"/>
           <w:szCs w:val="24"/>
+          <w:highlight w:val="yellow"/>
         </w:rPr>
         <w:t xml:space="preserve">, in F. H. W. Sheppard </w:t>
       </w:r>
@@ -17193,6 +17205,7 @@
         <w:rPr>
           <w:sz w:val="24"/>
           <w:szCs w:val="24"/>
+          <w:highlight w:val="yellow"/>
         </w:rPr>
         <w:t>(ed.)</w:t>
       </w:r>
@@ -17200,6 +17213,7 @@
         <w:rPr>
           <w:sz w:val="24"/>
           <w:szCs w:val="24"/>
+          <w:highlight w:val="yellow"/>
         </w:rPr>
         <w:t>,</w:t>
       </w:r>
@@ -17207,6 +17221,7 @@
         <w:rPr>
           <w:sz w:val="24"/>
           <w:szCs w:val="24"/>
+          <w:highlight w:val="yellow"/>
         </w:rPr>
         <w:t xml:space="preserve"> </w:t>
       </w:r>
@@ -17215,6 +17230,7 @@
           <w:i/>
           <w:sz w:val="24"/>
           <w:szCs w:val="24"/>
+          <w:highlight w:val="yellow"/>
         </w:rPr>
         <w:t xml:space="preserve">Survey of London: Volume 27, </w:t>
       </w:r>
@@ -17224,6 +17240,7 @@
           <w:i/>
           <w:sz w:val="24"/>
           <w:szCs w:val="24"/>
+          <w:highlight w:val="yellow"/>
         </w:rPr>
         <w:t>Spitalfields</w:t>
       </w:r>
@@ -17233,6 +17250,7 @@
           <w:i/>
           <w:sz w:val="24"/>
           <w:szCs w:val="24"/>
+          <w:highlight w:val="yellow"/>
         </w:rPr>
         <w:t xml:space="preserve"> and Mile End New Town</w:t>
       </w:r>
@@ -17240,6 +17258,7 @@
         <w:rPr>
           <w:sz w:val="24"/>
           <w:szCs w:val="24"/>
+          <w:highlight w:val="yellow"/>
         </w:rPr>
         <w:t>, pp.</w:t>
       </w:r>
@@ -17247,6 +17266,7 @@
         <w:rPr>
           <w:sz w:val="24"/>
           <w:szCs w:val="24"/>
+          <w:highlight w:val="yellow"/>
         </w:rPr>
         <w:t>21-23.</w:t>
       </w:r>
@@ -17254,6 +17274,7 @@
         <w:rPr>
           <w:sz w:val="24"/>
           <w:szCs w:val="24"/>
+          <w:highlight w:val="yellow"/>
         </w:rPr>
         <w:t xml:space="preserve"> Retrieved 16 August 2016 from </w:t>
       </w:r>
@@ -17263,6 +17284,7 @@
             <w:rStyle w:val="Hyperlink"/>
             <w:sz w:val="24"/>
             <w:szCs w:val="24"/>
+            <w:highlight w:val="yellow"/>
           </w:rPr>
           <w:t>http://www.british-history.ac.uk/survey-london/vol27/pp21-23</w:t>
         </w:r>
@@ -17283,6 +17305,7 @@
         <w:rPr>
           <w:sz w:val="24"/>
           <w:szCs w:val="24"/>
+          <w:highlight w:val="yellow"/>
         </w:rPr>
         <w:t>Verlaan</w:t>
       </w:r>
@@ -17291,6 +17314,7 @@
         <w:rPr>
           <w:sz w:val="24"/>
           <w:szCs w:val="24"/>
+          <w:highlight w:val="yellow"/>
         </w:rPr>
         <w:t xml:space="preserve">, J., </w:t>
       </w:r>
@@ -17299,6 +17323,7 @@
         <w:rPr>
           <w:sz w:val="24"/>
           <w:szCs w:val="24"/>
+          <w:highlight w:val="yellow"/>
         </w:rPr>
         <w:t>Oner</w:t>
       </w:r>
@@ -17307,27 +17332,15 @@
         <w:rPr>
           <w:sz w:val="24"/>
           <w:szCs w:val="24"/>
-        </w:rPr>
-        <w:t>, F. and</w:t>
-      </w:r>
-      <w:r>
-        <w:rPr>
-          <w:sz w:val="24"/>
-          <w:szCs w:val="24"/>
-        </w:rPr>
-        <w:t xml:space="preserve"> Maat, G</w:t>
-      </w:r>
-      <w:r>
-        <w:rPr>
-          <w:sz w:val="24"/>
-          <w:szCs w:val="24"/>
-        </w:rPr>
-        <w:t>.</w:t>
-      </w:r>
-      <w:r>
-        <w:rPr>
-          <w:sz w:val="24"/>
-          <w:szCs w:val="24"/>
+          <w:highlight w:val="yellow"/>
+        </w:rPr>
+        <w:t>, F. and Maat, G.</w:t>
+      </w:r>
+      <w:r>
+        <w:rPr>
+          <w:sz w:val="24"/>
+          <w:szCs w:val="24"/>
+          <w:highlight w:val="yellow"/>
         </w:rPr>
         <w:t>, 2007:</w:t>
       </w:r>
@@ -17335,75 +17348,32 @@
         <w:rPr>
           <w:sz w:val="24"/>
           <w:szCs w:val="24"/>
-        </w:rPr>
-        <w:t xml:space="preserve"> </w:t>
-      </w:r>
-      <w:r>
-        <w:rPr>
-          <w:sz w:val="24"/>
-          <w:szCs w:val="24"/>
-        </w:rPr>
-        <w:t>Diffuse idiopathic skeletal hyperostosis in ancient clergymen</w:t>
-      </w:r>
-      <w:r>
-        <w:rPr>
-          <w:sz w:val="24"/>
-          <w:szCs w:val="24"/>
-        </w:rPr>
-        <w:t xml:space="preserve">. </w:t>
+          <w:highlight w:val="yellow"/>
+        </w:rPr>
+        <w:t xml:space="preserve"> Diffuse idiopathic skeletal hyperostosis in ancient clergymen. </w:t>
       </w:r>
       <w:r>
         <w:rPr>
           <w:i/>
           <w:sz w:val="24"/>
           <w:szCs w:val="24"/>
+          <w:highlight w:val="yellow"/>
         </w:rPr>
         <w:t>European Spine Journal</w:t>
       </w:r>
       <w:r>
-        <w:t xml:space="preserve"> </w:t>
-      </w:r>
-      <w:r>
-        <w:rPr>
-          <w:sz w:val="24"/>
-          <w:szCs w:val="24"/>
-        </w:rPr>
-        <w:t>16</w:t>
-      </w:r>
-      <w:r>
-        <w:rPr>
-          <w:sz w:val="24"/>
-          <w:szCs w:val="24"/>
-        </w:rPr>
-        <w:t>.</w:t>
-      </w:r>
-      <w:r>
-        <w:rPr>
-          <w:sz w:val="24"/>
-          <w:szCs w:val="24"/>
-        </w:rPr>
-        <w:t>8</w:t>
-      </w:r>
-      <w:r>
-        <w:rPr>
-          <w:sz w:val="24"/>
-          <w:szCs w:val="24"/>
-        </w:rPr>
-        <w:t>: 1129-</w:t>
-      </w:r>
-      <w:r>
-        <w:rPr>
-          <w:sz w:val="24"/>
-          <w:szCs w:val="24"/>
-        </w:rPr>
-        <w:t>1135</w:t>
-      </w:r>
-      <w:r>
-        <w:rPr>
-          <w:sz w:val="24"/>
-          <w:szCs w:val="24"/>
-        </w:rPr>
-        <w:t>.</w:t>
+        <w:rPr>
+          <w:highlight w:val="yellow"/>
+        </w:rPr>
+        <w:t xml:space="preserve"> </w:t>
+      </w:r>
+      <w:r>
+        <w:rPr>
+          <w:sz w:val="24"/>
+          <w:szCs w:val="24"/>
+          <w:highlight w:val="yellow"/>
+        </w:rPr>
+        <w:t>16.8: 1129-1135.</w:t>
       </w:r>
     </w:p>
     <w:p>
@@ -17420,6 +17390,7 @@
         <w:rPr>
           <w:sz w:val="24"/>
           <w:szCs w:val="24"/>
+          <w:highlight w:val="yellow"/>
         </w:rPr>
         <w:t>Waldron, T. 1985:</w:t>
       </w:r>
@@ -17427,28 +17398,16 @@
         <w:rPr>
           <w:sz w:val="24"/>
           <w:szCs w:val="24"/>
-        </w:rPr>
-        <w:t xml:space="preserve"> </w:t>
-      </w:r>
-      <w:r>
-        <w:rPr>
-          <w:sz w:val="24"/>
-          <w:szCs w:val="24"/>
-        </w:rPr>
-        <w:t>DISH at Merton Priory: evidence for a "new" occupational disease?</w:t>
-      </w:r>
-      <w:r>
-        <w:rPr>
-          <w:sz w:val="24"/>
-          <w:szCs w:val="24"/>
-        </w:rPr>
-        <w:t xml:space="preserve"> </w:t>
+          <w:highlight w:val="yellow"/>
+        </w:rPr>
+        <w:t xml:space="preserve"> DISH at Merton Priory: evidence for a "new" occupational disease? </w:t>
       </w:r>
       <w:r>
         <w:rPr>
           <w:i/>
           <w:sz w:val="24"/>
           <w:szCs w:val="24"/>
+          <w:highlight w:val="yellow"/>
         </w:rPr>
         <w:t>British Medical Journal</w:t>
       </w:r>
@@ -17456,6 +17415,7 @@
         <w:rPr>
           <w:sz w:val="24"/>
           <w:szCs w:val="24"/>
+          <w:highlight w:val="yellow"/>
         </w:rPr>
         <w:t>, 291: 1762-1763.</w:t>
       </w:r>
@@ -17474,6 +17434,7 @@
         <w:rPr>
           <w:sz w:val="24"/>
           <w:szCs w:val="24"/>
+          <w:highlight w:val="yellow"/>
         </w:rPr>
         <w:t>Watson, S., 2006:</w:t>
       </w:r>
@@ -17481,6 +17442,7 @@
         <w:rPr>
           <w:sz w:val="24"/>
           <w:szCs w:val="24"/>
+          <w:highlight w:val="yellow"/>
         </w:rPr>
         <w:t xml:space="preserve"> The Origins of the English Hospital. </w:t>
       </w:r>
@@ -17489,44 +17451,17 @@
           <w:i/>
           <w:sz w:val="24"/>
           <w:szCs w:val="24"/>
-        </w:rPr>
-        <w:t xml:space="preserve">Transactions of the Royal Historical </w:t>
-      </w:r>
-      <w:r>
-        <w:rPr>
-          <w:i/>
-          <w:sz w:val="24"/>
-          <w:szCs w:val="24"/>
-        </w:rPr>
-        <w:t>Society: Sixth Series</w:t>
-      </w:r>
-      <w:r>
-        <w:rPr>
-          <w:sz w:val="24"/>
-          <w:szCs w:val="24"/>
-        </w:rPr>
-        <w:t xml:space="preserve"> 16</w:t>
-      </w:r>
-      <w:r>
-        <w:rPr>
-          <w:sz w:val="24"/>
-          <w:szCs w:val="24"/>
-        </w:rPr>
-        <w:t xml:space="preserve">: </w:t>
-      </w:r>
-      <w:r>
-        <w:rPr>
-          <w:sz w:val="24"/>
-          <w:szCs w:val="24"/>
-        </w:rPr>
-        <w:t>75-94</w:t>
-      </w:r>
-      <w:r>
-        <w:rPr>
-          <w:sz w:val="24"/>
-          <w:szCs w:val="24"/>
-        </w:rPr>
-        <w:t>.</w:t>
+          <w:highlight w:val="yellow"/>
+        </w:rPr>
+        <w:t>Transactions of the Royal Historical Society: Sixth Series</w:t>
+      </w:r>
+      <w:r>
+        <w:rPr>
+          <w:sz w:val="24"/>
+          <w:szCs w:val="24"/>
+          <w:highlight w:val="yellow"/>
+        </w:rPr>
+        <w:t xml:space="preserve"> 16: 75-94.</w:t>
       </w:r>
     </w:p>
     <w:p>
@@ -17537,12 +17472,14 @@
         <w:rPr>
           <w:sz w:val="24"/>
           <w:szCs w:val="24"/>
+          <w:highlight w:val="yellow"/>
         </w:rPr>
       </w:pPr>
       <w:r>
         <w:rPr>
           <w:sz w:val="24"/>
           <w:szCs w:val="24"/>
+          <w:highlight w:val="yellow"/>
         </w:rPr>
         <w:t>White, W. 2007:</w:t>
       </w:r>
@@ -17550,6 +17487,7 @@
         <w:rPr>
           <w:sz w:val="24"/>
           <w:szCs w:val="24"/>
+          <w:highlight w:val="yellow"/>
         </w:rPr>
         <w:t xml:space="preserve"> Excavations at St Mary </w:t>
       </w:r>
@@ -17558,6 +17496,7 @@
         <w:rPr>
           <w:sz w:val="24"/>
           <w:szCs w:val="24"/>
+          <w:highlight w:val="yellow"/>
         </w:rPr>
         <w:t>Spital</w:t>
       </w:r>
@@ -17566,6 +17505,7 @@
         <w:rPr>
           <w:sz w:val="24"/>
           <w:szCs w:val="24"/>
+          <w:highlight w:val="yellow"/>
         </w:rPr>
         <w:t xml:space="preserve">: burial of the “Sick </w:t>
       </w:r>
@@ -17574,6 +17514,7 @@
         <w:rPr>
           <w:sz w:val="24"/>
           <w:szCs w:val="24"/>
+          <w:highlight w:val="yellow"/>
         </w:rPr>
         <w:t>Poore</w:t>
       </w:r>
@@ -17582,6 +17523,7 @@
         <w:rPr>
           <w:sz w:val="24"/>
           <w:szCs w:val="24"/>
+          <w:highlight w:val="yellow"/>
         </w:rPr>
         <w:t>” of Medieval London, the evidence of illness and hospital treatment</w:t>
       </w:r>
@@ -17589,6 +17531,7 @@
         <w:rPr>
           <w:sz w:val="24"/>
           <w:szCs w:val="24"/>
+          <w:highlight w:val="yellow"/>
         </w:rPr>
         <w:t xml:space="preserve">, in B. S. </w:t>
       </w:r>
@@ -17596,6 +17539,7 @@
         <w:rPr>
           <w:sz w:val="24"/>
           <w:szCs w:val="24"/>
+          <w:highlight w:val="yellow"/>
         </w:rPr>
         <w:t>Bowers (ed.)</w:t>
       </w:r>
@@ -17603,6 +17547,7 @@
         <w:rPr>
           <w:sz w:val="24"/>
           <w:szCs w:val="24"/>
+          <w:highlight w:val="yellow"/>
         </w:rPr>
         <w:t>,</w:t>
       </w:r>
@@ -17610,6 +17555,7 @@
         <w:rPr>
           <w:sz w:val="24"/>
           <w:szCs w:val="24"/>
+          <w:highlight w:val="yellow"/>
         </w:rPr>
         <w:t xml:space="preserve"> </w:t>
       </w:r>
@@ -17618,13 +17564,26 @@
           <w:i/>
           <w:sz w:val="24"/>
           <w:szCs w:val="24"/>
-        </w:rPr>
-        <w:t>The Medieval hospital and Medieval practice</w:t>
-      </w:r>
-      <w:r>
-        <w:rPr>
-          <w:sz w:val="24"/>
-          <w:szCs w:val="24"/>
+          <w:highlight w:val="yellow"/>
+        </w:rPr>
+        <w:t>The Medieval hospital an</w:t>
+      </w:r>
+      <w:bookmarkStart w:id="0" w:name="_GoBack"/>
+      <w:bookmarkEnd w:id="0"/>
+      <w:r>
+        <w:rPr>
+          <w:i/>
+          <w:sz w:val="24"/>
+          <w:szCs w:val="24"/>
+          <w:highlight w:val="yellow"/>
+        </w:rPr>
+        <w:t>d Medieval practice</w:t>
+      </w:r>
+      <w:r>
+        <w:rPr>
+          <w:sz w:val="24"/>
+          <w:szCs w:val="24"/>
+          <w:highlight w:val="yellow"/>
         </w:rPr>
         <w:t xml:space="preserve">: </w:t>
       </w:r>
@@ -17632,6 +17591,7 @@
         <w:rPr>
           <w:sz w:val="24"/>
           <w:szCs w:val="24"/>
+          <w:highlight w:val="yellow"/>
         </w:rPr>
         <w:t>pp.</w:t>
       </w:r>
@@ -17639,6 +17599,7 @@
         <w:rPr>
           <w:sz w:val="24"/>
           <w:szCs w:val="24"/>
+          <w:highlight w:val="yellow"/>
         </w:rPr>
         <w:t xml:space="preserve">59-64. </w:t>
       </w:r>
@@ -17646,21 +17607,16 @@
         <w:rPr>
           <w:sz w:val="24"/>
           <w:szCs w:val="24"/>
-        </w:rPr>
-        <w:t>Aldershot:</w:t>
-      </w:r>
-      <w:r>
-        <w:rPr>
-          <w:sz w:val="24"/>
-          <w:szCs w:val="24"/>
-        </w:rPr>
-        <w:t xml:space="preserve"> </w:t>
+          <w:highlight w:val="yellow"/>
+        </w:rPr>
+        <w:t xml:space="preserve">Aldershot: </w:t>
       </w:r>
       <w:proofErr w:type="spellStart"/>
       <w:r>
         <w:rPr>
           <w:sz w:val="24"/>
           <w:szCs w:val="24"/>
+          <w:highlight w:val="yellow"/>
         </w:rPr>
         <w:t>Ashgate</w:t>
       </w:r>
@@ -17669,6 +17625,7 @@
         <w:rPr>
           <w:sz w:val="24"/>
           <w:szCs w:val="24"/>
+          <w:highlight w:val="yellow"/>
         </w:rPr>
         <w:t>.</w:t>
       </w:r>
@@ -17687,6 +17644,7 @@
         <w:rPr>
           <w:sz w:val="24"/>
           <w:szCs w:val="24"/>
+          <w:highlight w:val="yellow"/>
         </w:rPr>
         <w:t>York Museum Gardens. 2016:</w:t>
       </w:r>
@@ -17694,6 +17652,7 @@
         <w:rPr>
           <w:sz w:val="24"/>
           <w:szCs w:val="24"/>
+          <w:highlight w:val="yellow"/>
         </w:rPr>
         <w:t xml:space="preserve"> St Leonard’s Hospital. </w:t>
       </w:r>
@@ -17701,6 +17660,7 @@
         <w:rPr>
           <w:sz w:val="24"/>
           <w:szCs w:val="24"/>
+          <w:highlight w:val="yellow"/>
         </w:rPr>
         <w:t xml:space="preserve">Retrieved 20 September 2016 from </w:t>
       </w:r>
@@ -17710,6 +17670,7 @@
             <w:rStyle w:val="Hyperlink"/>
             <w:sz w:val="24"/>
             <w:szCs w:val="24"/>
+            <w:highlight w:val="yellow"/>
           </w:rPr>
           <w:t>http://www.yorkmuseumgardens.org.uk/about/st-leonards-hospital/</w:t>
         </w:r>
@@ -19197,7 +19158,7 @@
 </file>
 
 <file path=customXml/itemProps1.xml><?xml version="1.0" encoding="utf-8"?>
-<ds:datastoreItem xmlns:ds="http://schemas.openxmlformats.org/officeDocument/2006/customXml" ds:itemID="{ED3BF9E4-3D39-3B44-8C5A-171DC6DFA4AA}">
+<ds:datastoreItem xmlns:ds="http://schemas.openxmlformats.org/officeDocument/2006/customXml" ds:itemID="{AF3553A2-4673-044F-B6AC-F59F3AF9837B}">
   <ds:schemaRefs>
     <ds:schemaRef ds:uri="http://schemas.openxmlformats.org/officeDocument/2006/bibliography"/>
   </ds:schemaRefs>

</xml_diff>